<commit_message>
Alteração com inclusão do template
Adicionando o Template e o icon
</commit_message>
<xml_diff>
--- a/DICIONÁRIO DE TERMOS CONTÁBEIS.docx
+++ b/DICIONÁRIO DE TERMOS CONTÁBEIS.docx
@@ -225,7 +225,29 @@
           <w:szCs w:val="32"/>
           <w:lang w:eastAsia="pt-BR"/>
         </w:rPr>
-        <w:t>ermos contábeis  e seus significados</w:t>
+        <w:t>ermos contábeis</w:t>
+      </w:r>
+      <w:proofErr w:type="gramStart"/>
+      <w:r>
+        <w:rPr>
+          <w:rFonts w:ascii="Times New Roman" w:eastAsia="Times New Roman" w:hAnsi="Times New Roman" w:cs="Times New Roman"/>
+          <w:color w:val="000000" w:themeColor="text1"/>
+          <w:sz w:val="32"/>
+          <w:szCs w:val="32"/>
+          <w:lang w:eastAsia="pt-BR"/>
+        </w:rPr>
+        <w:t xml:space="preserve">  </w:t>
+      </w:r>
+      <w:proofErr w:type="gramEnd"/>
+      <w:r>
+        <w:rPr>
+          <w:rFonts w:ascii="Times New Roman" w:eastAsia="Times New Roman" w:hAnsi="Times New Roman" w:cs="Times New Roman"/>
+          <w:color w:val="000000" w:themeColor="text1"/>
+          <w:sz w:val="32"/>
+          <w:szCs w:val="32"/>
+          <w:lang w:eastAsia="pt-BR"/>
+        </w:rPr>
+        <w:t>e seus significados</w:t>
       </w:r>
       <w:r>
         <w:rPr>
@@ -715,7 +737,18 @@
                 <w:szCs w:val="20"/>
                 <w:lang w:eastAsia="pt-BR"/>
               </w:rPr>
-              <w:t xml:space="preserve">Enfim, pode ser considerada um tipo de contabilidade que garante o </w:t>
+              <w:t xml:space="preserve">Enfim, pode ser </w:t>
+            </w:r>
+            <w:proofErr w:type="gramStart"/>
+            <w:r>
+              <w:rPr>
+                <w:rFonts w:ascii="Times New Roman" w:eastAsia="Times New Roman" w:hAnsi="Times New Roman" w:cs="Times New Roman"/>
+                <w:color w:val="000000" w:themeColor="text1"/>
+                <w:sz w:val="20"/>
+                <w:szCs w:val="20"/>
+                <w:lang w:eastAsia="pt-BR"/>
+              </w:rPr>
+              <w:t xml:space="preserve">considerada um tipo de contabilidade que garante o </w:t>
             </w:r>
             <w:proofErr w:type="spellStart"/>
             <w:r>
@@ -729,6 +762,7 @@
               <w:t>compliance</w:t>
             </w:r>
             <w:proofErr w:type="spellEnd"/>
+            <w:proofErr w:type="gramEnd"/>
             <w:r>
               <w:rPr>
                 <w:rFonts w:ascii="Times New Roman" w:eastAsia="Times New Roman" w:hAnsi="Times New Roman" w:cs="Times New Roman"/>
@@ -1373,17 +1407,39 @@
                 <w:szCs w:val="20"/>
                 <w:lang w:eastAsia="pt-BR"/>
               </w:rPr>
-              <w:t xml:space="preserve">o </w:t>
-            </w:r>
-            <w:r>
-              <w:rPr>
-                <w:rFonts w:ascii="Times New Roman" w:eastAsia="Times New Roman" w:hAnsi="Times New Roman" w:cs="Times New Roman"/>
-                <w:color w:val="000000" w:themeColor="text1"/>
-                <w:sz w:val="20"/>
-                <w:szCs w:val="20"/>
-                <w:lang w:eastAsia="pt-BR"/>
-              </w:rPr>
-              <w:t xml:space="preserve"> patrimônio líquido consiste na riqueza da empresa menos as dívidas.</w:t>
+              <w:t>o</w:t>
+            </w:r>
+            <w:proofErr w:type="gramStart"/>
+            <w:r>
+              <w:rPr>
+                <w:rFonts w:ascii="Times New Roman" w:eastAsia="Times New Roman" w:hAnsi="Times New Roman" w:cs="Times New Roman"/>
+                <w:color w:val="000000" w:themeColor="text1"/>
+                <w:sz w:val="20"/>
+                <w:szCs w:val="20"/>
+                <w:lang w:eastAsia="pt-BR"/>
+              </w:rPr>
+              <w:t xml:space="preserve"> </w:t>
+            </w:r>
+            <w:r>
+              <w:rPr>
+                <w:rFonts w:ascii="Times New Roman" w:eastAsia="Times New Roman" w:hAnsi="Times New Roman" w:cs="Times New Roman"/>
+                <w:color w:val="000000" w:themeColor="text1"/>
+                <w:sz w:val="20"/>
+                <w:szCs w:val="20"/>
+                <w:lang w:eastAsia="pt-BR"/>
+              </w:rPr>
+              <w:t xml:space="preserve"> </w:t>
+            </w:r>
+            <w:proofErr w:type="gramEnd"/>
+            <w:r>
+              <w:rPr>
+                <w:rFonts w:ascii="Times New Roman" w:eastAsia="Times New Roman" w:hAnsi="Times New Roman" w:cs="Times New Roman"/>
+                <w:color w:val="000000" w:themeColor="text1"/>
+                <w:sz w:val="20"/>
+                <w:szCs w:val="20"/>
+                <w:lang w:eastAsia="pt-BR"/>
+              </w:rPr>
+              <w:t>patrimônio líquido consiste na riqueza da empresa menos as dívidas.</w:t>
             </w:r>
           </w:p>
           <w:p>
@@ -1720,29 +1776,7 @@
                 <w:szCs w:val="20"/>
                 <w:lang w:eastAsia="pt-BR"/>
               </w:rPr>
-              <w:t xml:space="preserve">Considerando que os negócios internacionais estão se tornando mais </w:t>
-            </w:r>
-            <w:proofErr w:type="spellStart"/>
-            <w:r>
-              <w:rPr>
-                <w:rFonts w:ascii="Times New Roman" w:eastAsia="Times New Roman" w:hAnsi="Times New Roman" w:cs="Times New Roman"/>
-                <w:color w:val="000000" w:themeColor="text1"/>
-                <w:sz w:val="20"/>
-                <w:szCs w:val="20"/>
-                <w:lang w:eastAsia="pt-BR"/>
-              </w:rPr>
-              <w:t>frequentes</w:t>
-            </w:r>
-            <w:proofErr w:type="spellEnd"/>
-            <w:r>
-              <w:rPr>
-                <w:rFonts w:ascii="Times New Roman" w:eastAsia="Times New Roman" w:hAnsi="Times New Roman" w:cs="Times New Roman"/>
-                <w:color w:val="000000" w:themeColor="text1"/>
-                <w:sz w:val="20"/>
-                <w:szCs w:val="20"/>
-                <w:lang w:eastAsia="pt-BR"/>
-              </w:rPr>
-              <w:t>, é recomendado que haja uma área contábil que gerencie as transações entre países diferentes.</w:t>
+              <w:t>Considerando que os negócios internacionais estão se tornando mais frequentes, é recomendado que haja uma área contábil que gerencie as transações entre países diferentes.</w:t>
             </w:r>
           </w:p>
           <w:p>
@@ -1870,7 +1904,29 @@
                 <w:szCs w:val="20"/>
                 <w:lang w:eastAsia="pt-BR"/>
               </w:rPr>
-              <w:t>O ramo imobiliário nunca para de crescer. Ele tem altos e baixos, mas continua sendo atrativo.</w:t>
+              <w:t xml:space="preserve">O ramo imobiliário nunca para de crescer. Ele tem </w:t>
+            </w:r>
+            <w:proofErr w:type="gramStart"/>
+            <w:r>
+              <w:rPr>
+                <w:rFonts w:ascii="Times New Roman" w:eastAsia="Times New Roman" w:hAnsi="Times New Roman" w:cs="Times New Roman"/>
+                <w:color w:val="000000" w:themeColor="text1"/>
+                <w:sz w:val="20"/>
+                <w:szCs w:val="20"/>
+                <w:lang w:eastAsia="pt-BR"/>
+              </w:rPr>
+              <w:t>altos e baixos</w:t>
+            </w:r>
+            <w:proofErr w:type="gramEnd"/>
+            <w:r>
+              <w:rPr>
+                <w:rFonts w:ascii="Times New Roman" w:eastAsia="Times New Roman" w:hAnsi="Times New Roman" w:cs="Times New Roman"/>
+                <w:color w:val="000000" w:themeColor="text1"/>
+                <w:sz w:val="20"/>
+                <w:szCs w:val="20"/>
+                <w:lang w:eastAsia="pt-BR"/>
+              </w:rPr>
+              <w:t>, mas continua sendo atrativo.</w:t>
             </w:r>
           </w:p>
           <w:p>
@@ -2016,15 +2072,27 @@
                 <w:lang w:eastAsia="pt-BR"/>
               </w:rPr>
             </w:pPr>
-            <w:r>
-              <w:rPr>
-                <w:rFonts w:ascii="Times New Roman" w:eastAsia="Times New Roman" w:hAnsi="Times New Roman" w:cs="Times New Roman"/>
-                <w:color w:val="000000" w:themeColor="text1"/>
-                <w:sz w:val="20"/>
-                <w:szCs w:val="20"/>
-                <w:lang w:eastAsia="pt-BR"/>
-              </w:rPr>
-              <w:t>total do que foi consumido;</w:t>
+            <w:proofErr w:type="gramStart"/>
+            <w:r>
+              <w:rPr>
+                <w:rFonts w:ascii="Times New Roman" w:eastAsia="Times New Roman" w:hAnsi="Times New Roman" w:cs="Times New Roman"/>
+                <w:color w:val="000000" w:themeColor="text1"/>
+                <w:sz w:val="20"/>
+                <w:szCs w:val="20"/>
+                <w:lang w:eastAsia="pt-BR"/>
+              </w:rPr>
+              <w:t>total</w:t>
+            </w:r>
+            <w:proofErr w:type="gramEnd"/>
+            <w:r>
+              <w:rPr>
+                <w:rFonts w:ascii="Times New Roman" w:eastAsia="Times New Roman" w:hAnsi="Times New Roman" w:cs="Times New Roman"/>
+                <w:color w:val="000000" w:themeColor="text1"/>
+                <w:sz w:val="20"/>
+                <w:szCs w:val="20"/>
+                <w:lang w:eastAsia="pt-BR"/>
+              </w:rPr>
+              <w:t xml:space="preserve"> do que foi consumido;</w:t>
             </w:r>
           </w:p>
           <w:p>
@@ -2042,15 +2110,27 @@
                 <w:lang w:eastAsia="pt-BR"/>
               </w:rPr>
             </w:pPr>
-            <w:r>
-              <w:rPr>
-                <w:rFonts w:ascii="Times New Roman" w:eastAsia="Times New Roman" w:hAnsi="Times New Roman" w:cs="Times New Roman"/>
-                <w:color w:val="000000" w:themeColor="text1"/>
-                <w:sz w:val="20"/>
-                <w:szCs w:val="20"/>
-                <w:lang w:eastAsia="pt-BR"/>
-              </w:rPr>
-              <w:t>total dos investimentos;</w:t>
+            <w:proofErr w:type="gramStart"/>
+            <w:r>
+              <w:rPr>
+                <w:rFonts w:ascii="Times New Roman" w:eastAsia="Times New Roman" w:hAnsi="Times New Roman" w:cs="Times New Roman"/>
+                <w:color w:val="000000" w:themeColor="text1"/>
+                <w:sz w:val="20"/>
+                <w:szCs w:val="20"/>
+                <w:lang w:eastAsia="pt-BR"/>
+              </w:rPr>
+              <w:t>total</w:t>
+            </w:r>
+            <w:proofErr w:type="gramEnd"/>
+            <w:r>
+              <w:rPr>
+                <w:rFonts w:ascii="Times New Roman" w:eastAsia="Times New Roman" w:hAnsi="Times New Roman" w:cs="Times New Roman"/>
+                <w:color w:val="000000" w:themeColor="text1"/>
+                <w:sz w:val="20"/>
+                <w:szCs w:val="20"/>
+                <w:lang w:eastAsia="pt-BR"/>
+              </w:rPr>
+              <w:t xml:space="preserve"> dos investimentos;</w:t>
             </w:r>
           </w:p>
           <w:p>
@@ -2068,15 +2148,27 @@
                 <w:lang w:eastAsia="pt-BR"/>
               </w:rPr>
             </w:pPr>
-            <w:r>
-              <w:rPr>
-                <w:rFonts w:ascii="Times New Roman" w:eastAsia="Times New Roman" w:hAnsi="Times New Roman" w:cs="Times New Roman"/>
-                <w:color w:val="000000" w:themeColor="text1"/>
-                <w:sz w:val="20"/>
-                <w:szCs w:val="20"/>
-                <w:lang w:eastAsia="pt-BR"/>
-              </w:rPr>
-              <w:t>total das vendas;</w:t>
+            <w:proofErr w:type="gramStart"/>
+            <w:r>
+              <w:rPr>
+                <w:rFonts w:ascii="Times New Roman" w:eastAsia="Times New Roman" w:hAnsi="Times New Roman" w:cs="Times New Roman"/>
+                <w:color w:val="000000" w:themeColor="text1"/>
+                <w:sz w:val="20"/>
+                <w:szCs w:val="20"/>
+                <w:lang w:eastAsia="pt-BR"/>
+              </w:rPr>
+              <w:t>total</w:t>
+            </w:r>
+            <w:proofErr w:type="gramEnd"/>
+            <w:r>
+              <w:rPr>
+                <w:rFonts w:ascii="Times New Roman" w:eastAsia="Times New Roman" w:hAnsi="Times New Roman" w:cs="Times New Roman"/>
+                <w:color w:val="000000" w:themeColor="text1"/>
+                <w:sz w:val="20"/>
+                <w:szCs w:val="20"/>
+                <w:lang w:eastAsia="pt-BR"/>
+              </w:rPr>
+              <w:t xml:space="preserve"> das vendas;</w:t>
             </w:r>
           </w:p>
           <w:p>
@@ -2094,15 +2186,27 @@
                 <w:lang w:eastAsia="pt-BR"/>
               </w:rPr>
             </w:pPr>
-            <w:r>
-              <w:rPr>
-                <w:rFonts w:ascii="Times New Roman" w:eastAsia="Times New Roman" w:hAnsi="Times New Roman" w:cs="Times New Roman"/>
-                <w:color w:val="000000" w:themeColor="text1"/>
-                <w:sz w:val="20"/>
-                <w:szCs w:val="20"/>
-                <w:lang w:eastAsia="pt-BR"/>
-              </w:rPr>
-              <w:t>total das compras.</w:t>
+            <w:proofErr w:type="gramStart"/>
+            <w:r>
+              <w:rPr>
+                <w:rFonts w:ascii="Times New Roman" w:eastAsia="Times New Roman" w:hAnsi="Times New Roman" w:cs="Times New Roman"/>
+                <w:color w:val="000000" w:themeColor="text1"/>
+                <w:sz w:val="20"/>
+                <w:szCs w:val="20"/>
+                <w:lang w:eastAsia="pt-BR"/>
+              </w:rPr>
+              <w:t>total</w:t>
+            </w:r>
+            <w:proofErr w:type="gramEnd"/>
+            <w:r>
+              <w:rPr>
+                <w:rFonts w:ascii="Times New Roman" w:eastAsia="Times New Roman" w:hAnsi="Times New Roman" w:cs="Times New Roman"/>
+                <w:color w:val="000000" w:themeColor="text1"/>
+                <w:sz w:val="20"/>
+                <w:szCs w:val="20"/>
+                <w:lang w:eastAsia="pt-BR"/>
+              </w:rPr>
+              <w:t xml:space="preserve"> das compras.</w:t>
             </w:r>
           </w:p>
         </w:tc>
@@ -2343,15 +2447,27 @@
                 <w:lang w:eastAsia="pt-BR"/>
               </w:rPr>
             </w:pPr>
-            <w:r>
-              <w:rPr>
-                <w:rFonts w:ascii="Times New Roman" w:eastAsia="Times New Roman" w:hAnsi="Times New Roman" w:cs="Times New Roman"/>
-                <w:color w:val="000000" w:themeColor="text1"/>
-                <w:sz w:val="20"/>
-                <w:szCs w:val="20"/>
-                <w:lang w:eastAsia="pt-BR"/>
-              </w:rPr>
-              <w:t>levantar os gastos;</w:t>
+            <w:proofErr w:type="gramStart"/>
+            <w:r>
+              <w:rPr>
+                <w:rFonts w:ascii="Times New Roman" w:eastAsia="Times New Roman" w:hAnsi="Times New Roman" w:cs="Times New Roman"/>
+                <w:color w:val="000000" w:themeColor="text1"/>
+                <w:sz w:val="20"/>
+                <w:szCs w:val="20"/>
+                <w:lang w:eastAsia="pt-BR"/>
+              </w:rPr>
+              <w:t>levantar</w:t>
+            </w:r>
+            <w:proofErr w:type="gramEnd"/>
+            <w:r>
+              <w:rPr>
+                <w:rFonts w:ascii="Times New Roman" w:eastAsia="Times New Roman" w:hAnsi="Times New Roman" w:cs="Times New Roman"/>
+                <w:color w:val="000000" w:themeColor="text1"/>
+                <w:sz w:val="20"/>
+                <w:szCs w:val="20"/>
+                <w:lang w:eastAsia="pt-BR"/>
+              </w:rPr>
+              <w:t xml:space="preserve"> os gastos;</w:t>
             </w:r>
           </w:p>
           <w:p>
@@ -2369,15 +2485,27 @@
                 <w:lang w:eastAsia="pt-BR"/>
               </w:rPr>
             </w:pPr>
-            <w:r>
-              <w:rPr>
-                <w:rFonts w:ascii="Times New Roman" w:eastAsia="Times New Roman" w:hAnsi="Times New Roman" w:cs="Times New Roman"/>
-                <w:color w:val="000000" w:themeColor="text1"/>
-                <w:sz w:val="20"/>
-                <w:szCs w:val="20"/>
-                <w:lang w:eastAsia="pt-BR"/>
-              </w:rPr>
-              <w:t>definir os gastos para um período;</w:t>
+            <w:proofErr w:type="gramStart"/>
+            <w:r>
+              <w:rPr>
+                <w:rFonts w:ascii="Times New Roman" w:eastAsia="Times New Roman" w:hAnsi="Times New Roman" w:cs="Times New Roman"/>
+                <w:color w:val="000000" w:themeColor="text1"/>
+                <w:sz w:val="20"/>
+                <w:szCs w:val="20"/>
+                <w:lang w:eastAsia="pt-BR"/>
+              </w:rPr>
+              <w:t>definir</w:t>
+            </w:r>
+            <w:proofErr w:type="gramEnd"/>
+            <w:r>
+              <w:rPr>
+                <w:rFonts w:ascii="Times New Roman" w:eastAsia="Times New Roman" w:hAnsi="Times New Roman" w:cs="Times New Roman"/>
+                <w:color w:val="000000" w:themeColor="text1"/>
+                <w:sz w:val="20"/>
+                <w:szCs w:val="20"/>
+                <w:lang w:eastAsia="pt-BR"/>
+              </w:rPr>
+              <w:t xml:space="preserve"> os gastos para um período;</w:t>
             </w:r>
           </w:p>
           <w:p>
@@ -2395,15 +2523,27 @@
                 <w:lang w:eastAsia="pt-BR"/>
               </w:rPr>
             </w:pPr>
-            <w:r>
-              <w:rPr>
-                <w:rFonts w:ascii="Times New Roman" w:eastAsia="Times New Roman" w:hAnsi="Times New Roman" w:cs="Times New Roman"/>
-                <w:color w:val="000000" w:themeColor="text1"/>
-                <w:sz w:val="20"/>
-                <w:szCs w:val="20"/>
-                <w:lang w:eastAsia="pt-BR"/>
-              </w:rPr>
-              <w:t>organizar os centros de custos, de forma a permitir análises, comparações, reduções ou melhorias de custos;</w:t>
+            <w:proofErr w:type="gramStart"/>
+            <w:r>
+              <w:rPr>
+                <w:rFonts w:ascii="Times New Roman" w:eastAsia="Times New Roman" w:hAnsi="Times New Roman" w:cs="Times New Roman"/>
+                <w:color w:val="000000" w:themeColor="text1"/>
+                <w:sz w:val="20"/>
+                <w:szCs w:val="20"/>
+                <w:lang w:eastAsia="pt-BR"/>
+              </w:rPr>
+              <w:t>organizar</w:t>
+            </w:r>
+            <w:proofErr w:type="gramEnd"/>
+            <w:r>
+              <w:rPr>
+                <w:rFonts w:ascii="Times New Roman" w:eastAsia="Times New Roman" w:hAnsi="Times New Roman" w:cs="Times New Roman"/>
+                <w:color w:val="000000" w:themeColor="text1"/>
+                <w:sz w:val="20"/>
+                <w:szCs w:val="20"/>
+                <w:lang w:eastAsia="pt-BR"/>
+              </w:rPr>
+              <w:t xml:space="preserve"> os centros de custos, de forma a permitir análises, comparações, reduções ou melhorias de custos;</w:t>
             </w:r>
           </w:p>
           <w:p>
@@ -2421,15 +2561,27 @@
                 <w:lang w:eastAsia="pt-BR"/>
               </w:rPr>
             </w:pPr>
-            <w:r>
-              <w:rPr>
-                <w:rFonts w:ascii="Times New Roman" w:eastAsia="Times New Roman" w:hAnsi="Times New Roman" w:cs="Times New Roman"/>
-                <w:color w:val="000000" w:themeColor="text1"/>
-                <w:sz w:val="20"/>
-                <w:szCs w:val="20"/>
-                <w:lang w:eastAsia="pt-BR"/>
-              </w:rPr>
-              <w:t>analisar o processo de precificar as mercadorias e os serviços;</w:t>
+            <w:proofErr w:type="gramStart"/>
+            <w:r>
+              <w:rPr>
+                <w:rFonts w:ascii="Times New Roman" w:eastAsia="Times New Roman" w:hAnsi="Times New Roman" w:cs="Times New Roman"/>
+                <w:color w:val="000000" w:themeColor="text1"/>
+                <w:sz w:val="20"/>
+                <w:szCs w:val="20"/>
+                <w:lang w:eastAsia="pt-BR"/>
+              </w:rPr>
+              <w:t>analisar</w:t>
+            </w:r>
+            <w:proofErr w:type="gramEnd"/>
+            <w:r>
+              <w:rPr>
+                <w:rFonts w:ascii="Times New Roman" w:eastAsia="Times New Roman" w:hAnsi="Times New Roman" w:cs="Times New Roman"/>
+                <w:color w:val="000000" w:themeColor="text1"/>
+                <w:sz w:val="20"/>
+                <w:szCs w:val="20"/>
+                <w:lang w:eastAsia="pt-BR"/>
+              </w:rPr>
+              <w:t xml:space="preserve"> o processo de precificar as mercadorias e os serviços;</w:t>
             </w:r>
           </w:p>
           <w:p>
@@ -2447,15 +2599,27 @@
                 <w:lang w:eastAsia="pt-BR"/>
               </w:rPr>
             </w:pPr>
-            <w:r>
-              <w:rPr>
-                <w:rFonts w:ascii="Times New Roman" w:eastAsia="Times New Roman" w:hAnsi="Times New Roman" w:cs="Times New Roman"/>
-                <w:color w:val="000000" w:themeColor="text1"/>
-                <w:sz w:val="20"/>
-                <w:szCs w:val="20"/>
-                <w:lang w:eastAsia="pt-BR"/>
-              </w:rPr>
-              <w:t xml:space="preserve">oferecer dados de custo relacionados a algumas alternativas, para que a gestão tome decisões sobre qual delas é a melhor. </w:t>
+            <w:proofErr w:type="gramStart"/>
+            <w:r>
+              <w:rPr>
+                <w:rFonts w:ascii="Times New Roman" w:eastAsia="Times New Roman" w:hAnsi="Times New Roman" w:cs="Times New Roman"/>
+                <w:color w:val="000000" w:themeColor="text1"/>
+                <w:sz w:val="20"/>
+                <w:szCs w:val="20"/>
+                <w:lang w:eastAsia="pt-BR"/>
+              </w:rPr>
+              <w:t>oferecer</w:t>
+            </w:r>
+            <w:proofErr w:type="gramEnd"/>
+            <w:r>
+              <w:rPr>
+                <w:rFonts w:ascii="Times New Roman" w:eastAsia="Times New Roman" w:hAnsi="Times New Roman" w:cs="Times New Roman"/>
+                <w:color w:val="000000" w:themeColor="text1"/>
+                <w:sz w:val="20"/>
+                <w:szCs w:val="20"/>
+                <w:lang w:eastAsia="pt-BR"/>
+              </w:rPr>
+              <w:t xml:space="preserve"> dados de custo relacionados a algumas alternativas, para que a gestão tome decisões sobre qual delas é a melhor. </w:t>
             </w:r>
           </w:p>
         </w:tc>
@@ -2596,15 +2760,27 @@
                 <w:lang w:eastAsia="pt-BR"/>
               </w:rPr>
             </w:pPr>
-            <w:r>
-              <w:rPr>
-                <w:rFonts w:ascii="Times New Roman" w:eastAsia="Times New Roman" w:hAnsi="Times New Roman" w:cs="Times New Roman"/>
-                <w:color w:val="000000" w:themeColor="text1"/>
-                <w:sz w:val="20"/>
-                <w:szCs w:val="20"/>
-                <w:lang w:eastAsia="pt-BR"/>
-              </w:rPr>
-              <w:t>A distância em nada prejudica a análise contábil nem o cumprimento de todas as obrigações.</w:t>
+            <w:proofErr w:type="gramStart"/>
+            <w:r>
+              <w:rPr>
+                <w:rFonts w:ascii="Times New Roman" w:eastAsia="Times New Roman" w:hAnsi="Times New Roman" w:cs="Times New Roman"/>
+                <w:color w:val="000000" w:themeColor="text1"/>
+                <w:sz w:val="20"/>
+                <w:szCs w:val="20"/>
+                <w:lang w:eastAsia="pt-BR"/>
+              </w:rPr>
+              <w:t>A</w:t>
+            </w:r>
+            <w:proofErr w:type="gramEnd"/>
+            <w:r>
+              <w:rPr>
+                <w:rFonts w:ascii="Times New Roman" w:eastAsia="Times New Roman" w:hAnsi="Times New Roman" w:cs="Times New Roman"/>
+                <w:color w:val="000000" w:themeColor="text1"/>
+                <w:sz w:val="20"/>
+                <w:szCs w:val="20"/>
+                <w:lang w:eastAsia="pt-BR"/>
+              </w:rPr>
+              <w:t xml:space="preserve"> distância em nada prejudica a análise contábil nem o cumprimento de todas as obrigações.</w:t>
             </w:r>
           </w:p>
           <w:p>
@@ -2650,8 +2826,20 @@
                 <w:szCs w:val="20"/>
                 <w:lang w:eastAsia="pt-BR"/>
               </w:rPr>
-              <w:t>Os sistemas de contabilidade online se integram aos softwares de gestão de seus clientes, o que torna mais fácil a troca de informações entre o contabilista e o setor financeiro.</w:t>
-            </w:r>
+              <w:t xml:space="preserve">Os sistemas de contabilidade online se integram aos softwares de gestão de seus clientes, o que torna mais fácil a troca de informações entre o contabilista e o setor </w:t>
+            </w:r>
+            <w:proofErr w:type="gramStart"/>
+            <w:r>
+              <w:rPr>
+                <w:rFonts w:ascii="Times New Roman" w:eastAsia="Times New Roman" w:hAnsi="Times New Roman" w:cs="Times New Roman"/>
+                <w:color w:val="000000" w:themeColor="text1"/>
+                <w:sz w:val="20"/>
+                <w:szCs w:val="20"/>
+                <w:lang w:eastAsia="pt-BR"/>
+              </w:rPr>
+              <w:t>financeiro.</w:t>
+            </w:r>
+            <w:proofErr w:type="gramEnd"/>
             <w:r>
               <w:rPr>
                 <w:rFonts w:ascii="Times New Roman" w:eastAsia="Times New Roman" w:hAnsi="Times New Roman" w:cs="Times New Roman"/>
@@ -2768,8 +2956,9 @@
           <w:szCs w:val="28"/>
           <w:lang w:eastAsia="pt-BR"/>
         </w:rPr>
-        <w:t xml:space="preserve">Agora você compreender quais são os termos mais utilizados em contabilidade </w:t>
+        <w:t>Agora você compreender quais são os termos mais utilizados em contabilidade</w:t>
       </w:r>
+      <w:proofErr w:type="gramStart"/>
       <w:r>
         <w:rPr>
           <w:rFonts w:ascii="Times New Roman" w:eastAsia="Times New Roman" w:hAnsi="Times New Roman" w:cs="Times New Roman"/>
@@ -2788,6 +2977,17 @@
           <w:szCs w:val="28"/>
           <w:lang w:eastAsia="pt-BR"/>
         </w:rPr>
+        <w:t xml:space="preserve"> </w:t>
+      </w:r>
+      <w:proofErr w:type="gramEnd"/>
+      <w:r>
+        <w:rPr>
+          <w:rFonts w:ascii="Times New Roman" w:eastAsia="Times New Roman" w:hAnsi="Times New Roman" w:cs="Times New Roman"/>
+          <w:color w:val="000000" w:themeColor="text1"/>
+          <w:sz w:val="28"/>
+          <w:szCs w:val="28"/>
+          <w:lang w:eastAsia="pt-BR"/>
+        </w:rPr>
         <w:t>e seus significados</w:t>
       </w:r>
     </w:p>
@@ -3160,7 +3360,29 @@
                 <w:szCs w:val="20"/>
                 <w:lang w:eastAsia="pt-BR"/>
               </w:rPr>
-              <w:t>Existem dois tipos de Acionistas: minoritário e majoritário. O minoritário possui cotas pequenas de ações e por isso não tem direito a voto na empresa. Já o majoritário tem direito a voto e detém uma quantidade de ações maiores que os demais, por isso exercer o controle de uma empresa. </w:t>
+              <w:t xml:space="preserve">Existem dois tipos de Acionistas: minoritário e majoritário. O minoritário possui cotas pequenas de ações e por isso não tem direito a voto na empresa. Já o majoritário tem direito a voto e detém uma quantidade de ações maiores que os demais, por isso </w:t>
+            </w:r>
+            <w:proofErr w:type="gramStart"/>
+            <w:r>
+              <w:rPr>
+                <w:rFonts w:ascii="Times New Roman" w:eastAsia="Times New Roman" w:hAnsi="Times New Roman" w:cs="Times New Roman"/>
+                <w:color w:val="000000" w:themeColor="text1"/>
+                <w:sz w:val="20"/>
+                <w:szCs w:val="20"/>
+                <w:lang w:eastAsia="pt-BR"/>
+              </w:rPr>
+              <w:t>exercer</w:t>
+            </w:r>
+            <w:proofErr w:type="gramEnd"/>
+            <w:r>
+              <w:rPr>
+                <w:rFonts w:ascii="Times New Roman" w:eastAsia="Times New Roman" w:hAnsi="Times New Roman" w:cs="Times New Roman"/>
+                <w:color w:val="000000" w:themeColor="text1"/>
+                <w:sz w:val="20"/>
+                <w:szCs w:val="20"/>
+                <w:lang w:eastAsia="pt-BR"/>
+              </w:rPr>
+              <w:t xml:space="preserve"> o controle de uma empresa. </w:t>
             </w:r>
           </w:p>
         </w:tc>
@@ -3378,7 +3600,29 @@
                 <w:szCs w:val="20"/>
                 <w:lang w:eastAsia="pt-BR"/>
               </w:rPr>
-              <w:t>Dinheiro em caixa ou em bancos que refere-se aos bens e direitos que podem ser convertidos em dinheiro em curto prazo, geralmente 1 ano. </w:t>
+              <w:t xml:space="preserve">Dinheiro em caixa ou em bancos que </w:t>
+            </w:r>
+            <w:proofErr w:type="gramStart"/>
+            <w:r>
+              <w:rPr>
+                <w:rFonts w:ascii="Times New Roman" w:eastAsia="Times New Roman" w:hAnsi="Times New Roman" w:cs="Times New Roman"/>
+                <w:color w:val="000000" w:themeColor="text1"/>
+                <w:sz w:val="20"/>
+                <w:szCs w:val="20"/>
+                <w:lang w:eastAsia="pt-BR"/>
+              </w:rPr>
+              <w:t>refere-se</w:t>
+            </w:r>
+            <w:proofErr w:type="gramEnd"/>
+            <w:r>
+              <w:rPr>
+                <w:rFonts w:ascii="Times New Roman" w:eastAsia="Times New Roman" w:hAnsi="Times New Roman" w:cs="Times New Roman"/>
+                <w:color w:val="000000" w:themeColor="text1"/>
+                <w:sz w:val="20"/>
+                <w:szCs w:val="20"/>
+                <w:lang w:eastAsia="pt-BR"/>
+              </w:rPr>
+              <w:t xml:space="preserve"> aos bens e direitos que podem ser convertidos em dinheiro em curto prazo, geralmente 1 ano. </w:t>
             </w:r>
           </w:p>
           <w:p>
@@ -4020,7 +4264,29 @@
                 <w:szCs w:val="20"/>
                 <w:lang w:eastAsia="pt-BR"/>
               </w:rPr>
-              <w:t> de longo prazo, depósitos a longo prazo, empréstimos realizados, etc. </w:t>
+              <w:t xml:space="preserve"> de longo prazo, depósitos </w:t>
+            </w:r>
+            <w:proofErr w:type="gramStart"/>
+            <w:r>
+              <w:rPr>
+                <w:rFonts w:ascii="Times New Roman" w:eastAsia="Times New Roman" w:hAnsi="Times New Roman" w:cs="Times New Roman"/>
+                <w:color w:val="000000" w:themeColor="text1"/>
+                <w:sz w:val="20"/>
+                <w:szCs w:val="20"/>
+                <w:lang w:eastAsia="pt-BR"/>
+              </w:rPr>
+              <w:t>a longo prazo</w:t>
+            </w:r>
+            <w:proofErr w:type="gramEnd"/>
+            <w:r>
+              <w:rPr>
+                <w:rFonts w:ascii="Times New Roman" w:eastAsia="Times New Roman" w:hAnsi="Times New Roman" w:cs="Times New Roman"/>
+                <w:color w:val="000000" w:themeColor="text1"/>
+                <w:sz w:val="20"/>
+                <w:szCs w:val="20"/>
+                <w:lang w:eastAsia="pt-BR"/>
+              </w:rPr>
+              <w:t>, empréstimos realizados, etc. </w:t>
             </w:r>
           </w:p>
           <w:p>
@@ -4265,7 +4531,29 @@
                 <w:szCs w:val="20"/>
                 <w:lang w:eastAsia="pt-BR"/>
               </w:rPr>
-              <w:t>Esse grupo inclui: contas de mercadorias, estoques, clientes, contas a receber, entre outros. </w:t>
+              <w:t xml:space="preserve">Esse grupo inclui: </w:t>
+            </w:r>
+            <w:proofErr w:type="gramStart"/>
+            <w:r>
+              <w:rPr>
+                <w:rFonts w:ascii="Times New Roman" w:eastAsia="Times New Roman" w:hAnsi="Times New Roman" w:cs="Times New Roman"/>
+                <w:color w:val="000000" w:themeColor="text1"/>
+                <w:sz w:val="20"/>
+                <w:szCs w:val="20"/>
+                <w:lang w:eastAsia="pt-BR"/>
+              </w:rPr>
+              <w:t>contas</w:t>
+            </w:r>
+            <w:proofErr w:type="gramEnd"/>
+            <w:r>
+              <w:rPr>
+                <w:rFonts w:ascii="Times New Roman" w:eastAsia="Times New Roman" w:hAnsi="Times New Roman" w:cs="Times New Roman"/>
+                <w:color w:val="000000" w:themeColor="text1"/>
+                <w:sz w:val="20"/>
+                <w:szCs w:val="20"/>
+                <w:lang w:eastAsia="pt-BR"/>
+              </w:rPr>
+              <w:t xml:space="preserve"> de mercadorias, estoques, clientes, contas a receber, entre outros. </w:t>
             </w:r>
           </w:p>
           <w:p>
@@ -4442,8 +4730,20 @@
                 <w:szCs w:val="20"/>
                 <w:shd w:val="clear" w:color="auto" w:fill="FFFFFF"/>
               </w:rPr>
-              <w:t>A equação é:  </w:t>
-            </w:r>
+              <w:t>A equação é:</w:t>
+            </w:r>
+            <w:proofErr w:type="gramStart"/>
+            <w:r>
+              <w:rPr>
+                <w:rFonts w:ascii="Times New Roman" w:hAnsi="Times New Roman" w:cs="Times New Roman"/>
+                <w:color w:val="000000" w:themeColor="text1"/>
+                <w:sz w:val="20"/>
+                <w:szCs w:val="20"/>
+                <w:shd w:val="clear" w:color="auto" w:fill="FFFFFF"/>
+              </w:rPr>
+              <w:t xml:space="preserve">  </w:t>
+            </w:r>
+            <w:proofErr w:type="gramEnd"/>
             <w:r>
               <w:rPr>
                 <w:rFonts w:ascii="Times New Roman" w:hAnsi="Times New Roman" w:cs="Times New Roman"/>
@@ -4890,7 +5190,29 @@
                 <w:szCs w:val="20"/>
                 <w:lang w:eastAsia="pt-BR"/>
               </w:rPr>
-              <w:t>Representam os bens duráveis de uma empresa e costumam ter vida útil superior a 1 ano. Por exemplo: como imóveis, veículos, máquinas, instalações, equipamentos, móveis e utensílios.  </w:t>
+              <w:t xml:space="preserve">Representam os bens duráveis de uma empresa e costumam ter vida útil superior a </w:t>
+            </w:r>
+            <w:proofErr w:type="gramStart"/>
+            <w:r>
+              <w:rPr>
+                <w:rFonts w:ascii="Times New Roman" w:eastAsia="Times New Roman" w:hAnsi="Times New Roman" w:cs="Times New Roman"/>
+                <w:color w:val="000000" w:themeColor="text1"/>
+                <w:sz w:val="20"/>
+                <w:szCs w:val="20"/>
+                <w:lang w:eastAsia="pt-BR"/>
+              </w:rPr>
+              <w:t>1</w:t>
+            </w:r>
+            <w:proofErr w:type="gramEnd"/>
+            <w:r>
+              <w:rPr>
+                <w:rFonts w:ascii="Times New Roman" w:eastAsia="Times New Roman" w:hAnsi="Times New Roman" w:cs="Times New Roman"/>
+                <w:color w:val="000000" w:themeColor="text1"/>
+                <w:sz w:val="20"/>
+                <w:szCs w:val="20"/>
+                <w:lang w:eastAsia="pt-BR"/>
+              </w:rPr>
+              <w:t xml:space="preserve"> ano. Por exemplo: como imóveis, veículos, máquinas, instalações, equipamentos, móveis e utensílios.  </w:t>
             </w:r>
           </w:p>
         </w:tc>
@@ -5443,7 +5765,27 @@
                 <w:sz w:val="20"/>
                 <w:szCs w:val="20"/>
               </w:rPr>
-              <w:t>qualquer conta contábil como contas a receber, contas a pagar, folha de pagamento, inventário, etc</w:t>
+              <w:t xml:space="preserve">qualquer conta contábil como contas a receber, contas a </w:t>
+            </w:r>
+            <w:proofErr w:type="gramStart"/>
+            <w:r>
+              <w:rPr>
+                <w:rFonts w:ascii="Times New Roman" w:hAnsi="Times New Roman" w:cs="Times New Roman"/>
+                <w:color w:val="000000" w:themeColor="text1"/>
+                <w:sz w:val="20"/>
+                <w:szCs w:val="20"/>
+              </w:rPr>
+              <w:t>pagar,</w:t>
+            </w:r>
+            <w:proofErr w:type="gramEnd"/>
+            <w:r>
+              <w:rPr>
+                <w:rFonts w:ascii="Times New Roman" w:hAnsi="Times New Roman" w:cs="Times New Roman"/>
+                <w:color w:val="000000" w:themeColor="text1"/>
+                <w:sz w:val="20"/>
+                <w:szCs w:val="20"/>
+              </w:rPr>
+              <w:t xml:space="preserve"> folha de pagamento, inventário, etc</w:t>
             </w:r>
             <w:r>
               <w:rPr>
@@ -6024,17 +6366,26 @@
           <w:p>
             <w:pPr>
               <w:shd w:val="clear" w:color="auto" w:fill="FFFFFF"/>
-              <w:spacing w:before="100" w:beforeAutospacing="1" w:after="100" w:afterAutospacing="1"/>
-              <w:ind w:left="0" w:firstLine="0"/>
-              <w:outlineLvl w:val="2"/>
-              <w:rPr>
-                <w:rFonts w:ascii="Times New Roman" w:eastAsia="Times New Roman" w:hAnsi="Times New Roman" w:cs="Times New Roman"/>
-                <w:color w:val="000000" w:themeColor="text1"/>
-                <w:sz w:val="20"/>
-                <w:szCs w:val="20"/>
-                <w:lang w:eastAsia="pt-BR"/>
-              </w:rPr>
-            </w:pPr>
+              <w:spacing w:after="100" w:afterAutospacing="1"/>
+              <w:ind w:left="0" w:firstLine="0"/>
+              <w:rPr>
+                <w:rFonts w:ascii="Times New Roman" w:eastAsia="Times New Roman" w:hAnsi="Times New Roman" w:cs="Times New Roman"/>
+                <w:color w:val="000000" w:themeColor="text1"/>
+                <w:sz w:val="20"/>
+                <w:szCs w:val="20"/>
+                <w:lang w:eastAsia="pt-BR"/>
+              </w:rPr>
+            </w:pPr>
+            <w:r>
+              <w:rPr>
+                <w:rFonts w:ascii="Times New Roman" w:eastAsia="Times New Roman" w:hAnsi="Times New Roman" w:cs="Times New Roman"/>
+                <w:color w:val="000000" w:themeColor="text1"/>
+                <w:sz w:val="20"/>
+                <w:szCs w:val="20"/>
+                <w:lang w:eastAsia="pt-BR"/>
+              </w:rPr>
+              <w:t>Demonstração das Origens e Aplicações de Recursos</w:t>
+            </w:r>
           </w:p>
         </w:tc>
         <w:tc>
@@ -6044,17 +6395,26 @@
           <w:p>
             <w:pPr>
               <w:shd w:val="clear" w:color="auto" w:fill="FFFFFF"/>
-              <w:spacing w:before="100" w:beforeAutospacing="1" w:after="100" w:afterAutospacing="1"/>
-              <w:ind w:left="0" w:firstLine="0"/>
-              <w:outlineLvl w:val="2"/>
-              <w:rPr>
-                <w:rFonts w:ascii="Times New Roman" w:eastAsia="Times New Roman" w:hAnsi="Times New Roman" w:cs="Times New Roman"/>
-                <w:color w:val="000000" w:themeColor="text1"/>
-                <w:sz w:val="20"/>
-                <w:szCs w:val="20"/>
-                <w:lang w:eastAsia="pt-BR"/>
-              </w:rPr>
-            </w:pPr>
+              <w:spacing w:after="100" w:afterAutospacing="1"/>
+              <w:ind w:left="0" w:firstLine="0"/>
+              <w:rPr>
+                <w:rFonts w:ascii="Times New Roman" w:eastAsia="Times New Roman" w:hAnsi="Times New Roman" w:cs="Times New Roman"/>
+                <w:color w:val="000000" w:themeColor="text1"/>
+                <w:sz w:val="20"/>
+                <w:szCs w:val="20"/>
+                <w:lang w:eastAsia="pt-BR"/>
+              </w:rPr>
+            </w:pPr>
+            <w:r>
+              <w:rPr>
+                <w:rFonts w:ascii="Times New Roman" w:eastAsia="Times New Roman" w:hAnsi="Times New Roman" w:cs="Times New Roman"/>
+                <w:color w:val="000000" w:themeColor="text1"/>
+                <w:sz w:val="20"/>
+                <w:szCs w:val="20"/>
+                <w:lang w:eastAsia="pt-BR"/>
+              </w:rPr>
+              <w:t>Relatório contábil que mostra as modificações financeiras de uma empresa.</w:t>
+            </w:r>
           </w:p>
         </w:tc>
       </w:tr>
@@ -6084,7 +6444,7 @@
                 <w:szCs w:val="20"/>
                 <w:lang w:eastAsia="pt-BR"/>
               </w:rPr>
-              <w:t>Demonstração das Origens e Aplicações de Recursos</w:t>
+              <w:t>Déficit</w:t>
             </w:r>
           </w:p>
         </w:tc>
@@ -6113,7 +6473,7 @@
                 <w:szCs w:val="20"/>
                 <w:lang w:eastAsia="pt-BR"/>
               </w:rPr>
-              <w:t>Relatório contábil que mostra as modificações financeiras de uma empresa.</w:t>
+              <w:t>Resultado originado por despesas maiores que receitas. </w:t>
             </w:r>
           </w:p>
         </w:tc>
@@ -6144,7 +6504,7 @@
                 <w:szCs w:val="20"/>
                 <w:lang w:eastAsia="pt-BR"/>
               </w:rPr>
-              <w:t>Déficit</w:t>
+              <w:t>Depreciação</w:t>
             </w:r>
           </w:p>
         </w:tc>
@@ -6173,7 +6533,7 @@
                 <w:szCs w:val="20"/>
                 <w:lang w:eastAsia="pt-BR"/>
               </w:rPr>
-              <w:t>Resultado originado por despesas maiores que receitas. </w:t>
+              <w:t>Perda de valor de um bem decorrente de seu uso ou do desgaste natural. </w:t>
             </w:r>
           </w:p>
         </w:tc>
@@ -6204,7 +6564,7 @@
                 <w:szCs w:val="20"/>
                 <w:lang w:eastAsia="pt-BR"/>
               </w:rPr>
-              <w:t>Depreciação</w:t>
+              <w:t>Deságio</w:t>
             </w:r>
           </w:p>
         </w:tc>
@@ -6233,7 +6593,7 @@
                 <w:szCs w:val="20"/>
                 <w:lang w:eastAsia="pt-BR"/>
               </w:rPr>
-              <w:t>Perda de valor de um bem decorrente de seu uso ou do desgaste natural. </w:t>
+              <w:t>Depreciação do valor nominal de um título ou do preço de uma mercadoria em relação ao seu valor de mercado. </w:t>
             </w:r>
           </w:p>
         </w:tc>
@@ -6246,25 +6606,26 @@
           <w:p>
             <w:pPr>
               <w:shd w:val="clear" w:color="auto" w:fill="FFFFFF"/>
-              <w:spacing w:after="100" w:afterAutospacing="1"/>
-              <w:ind w:left="0" w:firstLine="0"/>
-              <w:rPr>
-                <w:rFonts w:ascii="Times New Roman" w:eastAsia="Times New Roman" w:hAnsi="Times New Roman" w:cs="Times New Roman"/>
-                <w:color w:val="000000" w:themeColor="text1"/>
-                <w:sz w:val="20"/>
-                <w:szCs w:val="20"/>
-                <w:lang w:eastAsia="pt-BR"/>
-              </w:rPr>
-            </w:pPr>
-            <w:r>
-              <w:rPr>
-                <w:rFonts w:ascii="Times New Roman" w:eastAsia="Times New Roman" w:hAnsi="Times New Roman" w:cs="Times New Roman"/>
-                <w:color w:val="000000" w:themeColor="text1"/>
-                <w:sz w:val="20"/>
-                <w:szCs w:val="20"/>
-                <w:lang w:eastAsia="pt-BR"/>
-              </w:rPr>
-              <w:t>Deságio</w:t>
+              <w:spacing w:before="100" w:beforeAutospacing="1" w:after="100" w:afterAutospacing="1"/>
+              <w:ind w:left="0" w:firstLine="0"/>
+              <w:outlineLvl w:val="2"/>
+              <w:rPr>
+                <w:rFonts w:ascii="Times New Roman" w:eastAsia="Times New Roman" w:hAnsi="Times New Roman" w:cs="Times New Roman"/>
+                <w:color w:val="000000" w:themeColor="text1"/>
+                <w:sz w:val="20"/>
+                <w:szCs w:val="20"/>
+                <w:lang w:eastAsia="pt-BR"/>
+              </w:rPr>
+            </w:pPr>
+            <w:r>
+              <w:rPr>
+                <w:rFonts w:ascii="Times New Roman" w:eastAsia="Times New Roman" w:hAnsi="Times New Roman" w:cs="Times New Roman"/>
+                <w:color w:val="000000" w:themeColor="text1"/>
+                <w:sz w:val="20"/>
+                <w:szCs w:val="20"/>
+                <w:lang w:eastAsia="pt-BR"/>
+              </w:rPr>
+              <w:t>Despesas</w:t>
             </w:r>
           </w:p>
         </w:tc>
@@ -6275,25 +6636,26 @@
           <w:p>
             <w:pPr>
               <w:shd w:val="clear" w:color="auto" w:fill="FFFFFF"/>
-              <w:spacing w:after="100" w:afterAutospacing="1"/>
-              <w:ind w:left="0" w:firstLine="0"/>
-              <w:rPr>
-                <w:rFonts w:ascii="Times New Roman" w:eastAsia="Times New Roman" w:hAnsi="Times New Roman" w:cs="Times New Roman"/>
-                <w:color w:val="000000" w:themeColor="text1"/>
-                <w:sz w:val="20"/>
-                <w:szCs w:val="20"/>
-                <w:lang w:eastAsia="pt-BR"/>
-              </w:rPr>
-            </w:pPr>
-            <w:r>
-              <w:rPr>
-                <w:rFonts w:ascii="Times New Roman" w:eastAsia="Times New Roman" w:hAnsi="Times New Roman" w:cs="Times New Roman"/>
-                <w:color w:val="000000" w:themeColor="text1"/>
-                <w:sz w:val="20"/>
-                <w:szCs w:val="20"/>
-                <w:lang w:eastAsia="pt-BR"/>
-              </w:rPr>
-              <w:t>Depreciação do valor nominal de um título ou do preço de uma mercadoria em relação ao seu valor de mercado. </w:t>
+              <w:spacing w:before="100" w:beforeAutospacing="1" w:after="100" w:afterAutospacing="1"/>
+              <w:ind w:left="0" w:firstLine="0"/>
+              <w:outlineLvl w:val="2"/>
+              <w:rPr>
+                <w:rFonts w:ascii="Times New Roman" w:eastAsia="Times New Roman" w:hAnsi="Times New Roman" w:cs="Times New Roman"/>
+                <w:color w:val="000000" w:themeColor="text1"/>
+                <w:sz w:val="20"/>
+                <w:szCs w:val="20"/>
+                <w:lang w:eastAsia="pt-BR"/>
+              </w:rPr>
+            </w:pPr>
+            <w:r>
+              <w:rPr>
+                <w:rFonts w:ascii="Times New Roman" w:eastAsia="Times New Roman" w:hAnsi="Times New Roman" w:cs="Times New Roman"/>
+                <w:color w:val="000000" w:themeColor="text1"/>
+                <w:sz w:val="20"/>
+                <w:szCs w:val="20"/>
+                <w:lang w:eastAsia="pt-BR"/>
+              </w:rPr>
+              <w:t>Gastos que têm por princípio gerar receitas. </w:t>
             </w:r>
           </w:p>
         </w:tc>
@@ -6306,26 +6668,25 @@
           <w:p>
             <w:pPr>
               <w:shd w:val="clear" w:color="auto" w:fill="FFFFFF"/>
-              <w:spacing w:before="100" w:beforeAutospacing="1" w:after="100" w:afterAutospacing="1"/>
-              <w:ind w:left="0" w:firstLine="0"/>
-              <w:outlineLvl w:val="2"/>
-              <w:rPr>
-                <w:rFonts w:ascii="Times New Roman" w:eastAsia="Times New Roman" w:hAnsi="Times New Roman" w:cs="Times New Roman"/>
-                <w:color w:val="000000" w:themeColor="text1"/>
-                <w:sz w:val="20"/>
-                <w:szCs w:val="20"/>
-                <w:lang w:eastAsia="pt-BR"/>
-              </w:rPr>
-            </w:pPr>
-            <w:r>
-              <w:rPr>
-                <w:rFonts w:ascii="Times New Roman" w:eastAsia="Times New Roman" w:hAnsi="Times New Roman" w:cs="Times New Roman"/>
-                <w:color w:val="000000" w:themeColor="text1"/>
-                <w:sz w:val="20"/>
-                <w:szCs w:val="20"/>
-                <w:lang w:eastAsia="pt-BR"/>
-              </w:rPr>
-              <w:t>Despesas</w:t>
+              <w:spacing w:after="100" w:afterAutospacing="1"/>
+              <w:ind w:left="0" w:firstLine="0"/>
+              <w:rPr>
+                <w:rFonts w:ascii="Times New Roman" w:eastAsia="Times New Roman" w:hAnsi="Times New Roman" w:cs="Times New Roman"/>
+                <w:color w:val="000000" w:themeColor="text1"/>
+                <w:sz w:val="20"/>
+                <w:szCs w:val="20"/>
+                <w:lang w:eastAsia="pt-BR"/>
+              </w:rPr>
+            </w:pPr>
+            <w:r>
+              <w:rPr>
+                <w:rFonts w:ascii="Times New Roman" w:eastAsia="Times New Roman" w:hAnsi="Times New Roman" w:cs="Times New Roman"/>
+                <w:color w:val="000000" w:themeColor="text1"/>
+                <w:sz w:val="20"/>
+                <w:szCs w:val="20"/>
+                <w:lang w:eastAsia="pt-BR"/>
+              </w:rPr>
+              <w:t>Diário</w:t>
             </w:r>
           </w:p>
         </w:tc>
@@ -6336,97 +6697,25 @@
           <w:p>
             <w:pPr>
               <w:shd w:val="clear" w:color="auto" w:fill="FFFFFF"/>
-              <w:spacing w:before="100" w:beforeAutospacing="1" w:after="100" w:afterAutospacing="1"/>
-              <w:ind w:left="0" w:firstLine="0"/>
-              <w:outlineLvl w:val="2"/>
-              <w:rPr>
-                <w:rFonts w:ascii="Times New Roman" w:eastAsia="Times New Roman" w:hAnsi="Times New Roman" w:cs="Times New Roman"/>
-                <w:color w:val="000000" w:themeColor="text1"/>
-                <w:sz w:val="20"/>
-                <w:szCs w:val="20"/>
-                <w:lang w:eastAsia="pt-BR"/>
-              </w:rPr>
-            </w:pPr>
-            <w:r>
-              <w:rPr>
-                <w:rFonts w:ascii="Times New Roman" w:eastAsia="Times New Roman" w:hAnsi="Times New Roman" w:cs="Times New Roman"/>
-                <w:color w:val="000000" w:themeColor="text1"/>
-                <w:sz w:val="20"/>
-                <w:szCs w:val="20"/>
-                <w:lang w:eastAsia="pt-BR"/>
-              </w:rPr>
-              <w:t>Gastos que têm por princípio gerar receitas. </w:t>
-            </w:r>
-          </w:p>
-        </w:tc>
-      </w:tr>
-      <w:tr>
-        <w:tc>
-          <w:tcPr>
-            <w:tcW w:w="1809" w:type="dxa"/>
-          </w:tcPr>
-          <w:p>
-            <w:pPr>
-              <w:shd w:val="clear" w:color="auto" w:fill="FFFFFF"/>
-              <w:spacing w:after="100" w:afterAutospacing="1"/>
-              <w:ind w:left="0" w:firstLine="0"/>
-              <w:rPr>
-                <w:rFonts w:ascii="Times New Roman" w:eastAsia="Times New Roman" w:hAnsi="Times New Roman" w:cs="Times New Roman"/>
-                <w:color w:val="000000" w:themeColor="text1"/>
-                <w:sz w:val="20"/>
-                <w:szCs w:val="20"/>
-                <w:lang w:eastAsia="pt-BR"/>
-              </w:rPr>
-            </w:pPr>
-            <w:r>
-              <w:rPr>
-                <w:rFonts w:ascii="Times New Roman" w:eastAsia="Times New Roman" w:hAnsi="Times New Roman" w:cs="Times New Roman"/>
-                <w:color w:val="000000" w:themeColor="text1"/>
-                <w:sz w:val="20"/>
-                <w:szCs w:val="20"/>
-                <w:lang w:eastAsia="pt-BR"/>
-              </w:rPr>
-              <w:t>Diário</w:t>
-            </w:r>
-          </w:p>
-        </w:tc>
-        <w:tc>
-          <w:tcPr>
-            <w:tcW w:w="7513" w:type="dxa"/>
-          </w:tcPr>
-          <w:p>
-            <w:pPr>
-              <w:shd w:val="clear" w:color="auto" w:fill="FFFFFF"/>
-              <w:spacing w:after="100" w:afterAutospacing="1"/>
-              <w:ind w:left="0" w:firstLine="0"/>
-              <w:rPr>
-                <w:rFonts w:ascii="Times New Roman" w:eastAsia="Times New Roman" w:hAnsi="Times New Roman" w:cs="Times New Roman"/>
-                <w:color w:val="000000" w:themeColor="text1"/>
-                <w:sz w:val="20"/>
-                <w:szCs w:val="20"/>
-                <w:lang w:eastAsia="pt-BR"/>
-              </w:rPr>
-            </w:pPr>
-            <w:r>
-              <w:rPr>
-                <w:rFonts w:ascii="Times New Roman" w:eastAsia="Times New Roman" w:hAnsi="Times New Roman" w:cs="Times New Roman"/>
-                <w:color w:val="000000" w:themeColor="text1"/>
-                <w:sz w:val="20"/>
-                <w:szCs w:val="20"/>
-                <w:lang w:eastAsia="pt-BR"/>
-              </w:rPr>
-              <w:t xml:space="preserve">Livro usado na escrituração contábil para reunir, em ordem cronológica, as ocorrências </w:t>
-            </w:r>
-            <w:r>
-              <w:rPr>
-                <w:rFonts w:ascii="Times New Roman" w:eastAsia="Times New Roman" w:hAnsi="Times New Roman" w:cs="Times New Roman"/>
-                <w:color w:val="000000" w:themeColor="text1"/>
-                <w:sz w:val="20"/>
-                <w:szCs w:val="20"/>
-                <w:lang w:eastAsia="pt-BR"/>
-              </w:rPr>
-              <w:lastRenderedPageBreak/>
-              <w:t>representativas dos fatos patrimoniais de uma empresa.  </w:t>
+              <w:spacing w:after="100" w:afterAutospacing="1"/>
+              <w:ind w:left="0" w:firstLine="0"/>
+              <w:rPr>
+                <w:rFonts w:ascii="Times New Roman" w:eastAsia="Times New Roman" w:hAnsi="Times New Roman" w:cs="Times New Roman"/>
+                <w:color w:val="000000" w:themeColor="text1"/>
+                <w:sz w:val="20"/>
+                <w:szCs w:val="20"/>
+                <w:lang w:eastAsia="pt-BR"/>
+              </w:rPr>
+            </w:pPr>
+            <w:r>
+              <w:rPr>
+                <w:rFonts w:ascii="Times New Roman" w:eastAsia="Times New Roman" w:hAnsi="Times New Roman" w:cs="Times New Roman"/>
+                <w:color w:val="000000" w:themeColor="text1"/>
+                <w:sz w:val="20"/>
+                <w:szCs w:val="20"/>
+                <w:lang w:eastAsia="pt-BR"/>
+              </w:rPr>
+              <w:t>Livro usado na escrituração contábil para reunir, em ordem cronológica, as ocorrências representativas dos fatos patrimoniais de uma empresa.  </w:t>
             </w:r>
           </w:p>
         </w:tc>
@@ -7501,7 +7790,29 @@
                 <w:szCs w:val="20"/>
                 <w:lang w:eastAsia="pt-BR"/>
               </w:rPr>
-              <w:t> utilizados por alguns profissionais como sinônimo de despesa ou custo. </w:t>
+              <w:t xml:space="preserve"> utilizados por </w:t>
+            </w:r>
+            <w:proofErr w:type="gramStart"/>
+            <w:r>
+              <w:rPr>
+                <w:rFonts w:ascii="Times New Roman" w:eastAsia="Times New Roman" w:hAnsi="Times New Roman" w:cs="Times New Roman"/>
+                <w:color w:val="000000" w:themeColor="text1"/>
+                <w:sz w:val="20"/>
+                <w:szCs w:val="20"/>
+                <w:lang w:eastAsia="pt-BR"/>
+              </w:rPr>
+              <w:t>alguns profissionais como sinônimo de despesa ou custo</w:t>
+            </w:r>
+            <w:proofErr w:type="gramEnd"/>
+            <w:r>
+              <w:rPr>
+                <w:rFonts w:ascii="Times New Roman" w:eastAsia="Times New Roman" w:hAnsi="Times New Roman" w:cs="Times New Roman"/>
+                <w:color w:val="000000" w:themeColor="text1"/>
+                <w:sz w:val="20"/>
+                <w:szCs w:val="20"/>
+                <w:lang w:eastAsia="pt-BR"/>
+              </w:rPr>
+              <w:t>. </w:t>
             </w:r>
           </w:p>
         </w:tc>
@@ -7703,7 +8014,29 @@
                 <w:szCs w:val="20"/>
                 <w:lang w:eastAsia="pt-BR"/>
               </w:rPr>
-              <w:t> que relaciona os bens e direitos destinados às atividades de uma empresa. por exemplo: terrenos, edifícios, máquinas, equipamentos, veículos, móveis, utensílios, etc. </w:t>
+              <w:t xml:space="preserve"> que relaciona os bens e direitos destinados às atividades de uma empresa. </w:t>
+            </w:r>
+            <w:proofErr w:type="gramStart"/>
+            <w:r>
+              <w:rPr>
+                <w:rFonts w:ascii="Times New Roman" w:eastAsia="Times New Roman" w:hAnsi="Times New Roman" w:cs="Times New Roman"/>
+                <w:color w:val="000000" w:themeColor="text1"/>
+                <w:sz w:val="20"/>
+                <w:szCs w:val="20"/>
+                <w:lang w:eastAsia="pt-BR"/>
+              </w:rPr>
+              <w:t>por</w:t>
+            </w:r>
+            <w:proofErr w:type="gramEnd"/>
+            <w:r>
+              <w:rPr>
+                <w:rFonts w:ascii="Times New Roman" w:eastAsia="Times New Roman" w:hAnsi="Times New Roman" w:cs="Times New Roman"/>
+                <w:color w:val="000000" w:themeColor="text1"/>
+                <w:sz w:val="20"/>
+                <w:szCs w:val="20"/>
+                <w:lang w:eastAsia="pt-BR"/>
+              </w:rPr>
+              <w:t xml:space="preserve"> exemplo: terrenos, edifícios, máquinas, equipamentos, veículos, móveis, utensílios, etc. </w:t>
             </w:r>
           </w:p>
         </w:tc>
@@ -7727,6 +8060,16 @@
                 <w:lang w:eastAsia="pt-BR"/>
               </w:rPr>
             </w:pPr>
+            <w:r>
+              <w:rPr>
+                <w:rFonts w:ascii="Times New Roman" w:eastAsia="Times New Roman" w:hAnsi="Times New Roman" w:cs="Times New Roman"/>
+                <w:color w:val="000000" w:themeColor="text1"/>
+                <w:sz w:val="20"/>
+                <w:szCs w:val="20"/>
+                <w:lang w:eastAsia="pt-BR"/>
+              </w:rPr>
+              <w:t>Incentivo Fiscal</w:t>
+            </w:r>
           </w:p>
         </w:tc>
         <w:tc>
@@ -7736,17 +8079,26 @@
           <w:p>
             <w:pPr>
               <w:shd w:val="clear" w:color="auto" w:fill="FFFFFF"/>
-              <w:spacing w:before="100" w:beforeAutospacing="1" w:after="100" w:afterAutospacing="1"/>
-              <w:ind w:left="0" w:firstLine="0"/>
-              <w:outlineLvl w:val="2"/>
-              <w:rPr>
-                <w:rFonts w:ascii="Times New Roman" w:eastAsia="Times New Roman" w:hAnsi="Times New Roman" w:cs="Times New Roman"/>
-                <w:color w:val="000000" w:themeColor="text1"/>
-                <w:sz w:val="20"/>
-                <w:szCs w:val="20"/>
-                <w:lang w:eastAsia="pt-BR"/>
-              </w:rPr>
-            </w:pPr>
+              <w:spacing w:after="100" w:afterAutospacing="1"/>
+              <w:ind w:left="0" w:firstLine="0"/>
+              <w:rPr>
+                <w:rFonts w:ascii="Times New Roman" w:eastAsia="Times New Roman" w:hAnsi="Times New Roman" w:cs="Times New Roman"/>
+                <w:color w:val="000000" w:themeColor="text1"/>
+                <w:sz w:val="20"/>
+                <w:szCs w:val="20"/>
+                <w:lang w:eastAsia="pt-BR"/>
+              </w:rPr>
+            </w:pPr>
+            <w:r>
+              <w:rPr>
+                <w:rFonts w:ascii="Times New Roman" w:eastAsia="Times New Roman" w:hAnsi="Times New Roman" w:cs="Times New Roman"/>
+                <w:color w:val="000000" w:themeColor="text1"/>
+                <w:sz w:val="20"/>
+                <w:szCs w:val="20"/>
+                <w:lang w:eastAsia="pt-BR"/>
+              </w:rPr>
+              <w:t>Redução ou extinção de cobrança de um imposto com o objetivo de melhorar a economia de determinado segmento. Um incentivo oferecido pelo Governo. </w:t>
+            </w:r>
           </w:p>
         </w:tc>
       </w:tr>
@@ -7758,26 +8110,25 @@
           <w:p>
             <w:pPr>
               <w:shd w:val="clear" w:color="auto" w:fill="FFFFFF"/>
-              <w:spacing w:before="100" w:beforeAutospacing="1" w:after="100" w:afterAutospacing="1"/>
-              <w:ind w:left="0" w:firstLine="0"/>
-              <w:outlineLvl w:val="2"/>
-              <w:rPr>
-                <w:rFonts w:ascii="Times New Roman" w:eastAsia="Times New Roman" w:hAnsi="Times New Roman" w:cs="Times New Roman"/>
-                <w:color w:val="000000" w:themeColor="text1"/>
-                <w:sz w:val="20"/>
-                <w:szCs w:val="20"/>
-                <w:lang w:eastAsia="pt-BR"/>
-              </w:rPr>
-            </w:pPr>
-            <w:r>
-              <w:rPr>
-                <w:rFonts w:ascii="Times New Roman" w:eastAsia="Times New Roman" w:hAnsi="Times New Roman" w:cs="Times New Roman"/>
-                <w:color w:val="000000" w:themeColor="text1"/>
-                <w:sz w:val="20"/>
-                <w:szCs w:val="20"/>
-                <w:lang w:eastAsia="pt-BR"/>
-              </w:rPr>
-              <w:t>Incentivo Fiscal</w:t>
+              <w:spacing w:after="100" w:afterAutospacing="1"/>
+              <w:ind w:left="0" w:firstLine="0"/>
+              <w:rPr>
+                <w:rFonts w:ascii="Times New Roman" w:eastAsia="Times New Roman" w:hAnsi="Times New Roman" w:cs="Times New Roman"/>
+                <w:color w:val="000000" w:themeColor="text1"/>
+                <w:sz w:val="20"/>
+                <w:szCs w:val="20"/>
+                <w:lang w:eastAsia="pt-BR"/>
+              </w:rPr>
+            </w:pPr>
+            <w:r>
+              <w:rPr>
+                <w:rFonts w:ascii="Times New Roman" w:eastAsia="Times New Roman" w:hAnsi="Times New Roman" w:cs="Times New Roman"/>
+                <w:color w:val="000000" w:themeColor="text1"/>
+                <w:sz w:val="20"/>
+                <w:szCs w:val="20"/>
+                <w:lang w:eastAsia="pt-BR"/>
+              </w:rPr>
+              <w:t>Inventário</w:t>
             </w:r>
           </w:p>
         </w:tc>
@@ -7806,7 +8157,7 @@
                 <w:szCs w:val="20"/>
                 <w:lang w:eastAsia="pt-BR"/>
               </w:rPr>
-              <w:t>Redução ou extinção de cobrança de um imposto com o objetivo de melhorar a economia de determinado segmento. Um incentivo oferecido pelo Governo. </w:t>
+              <w:t>Levantamento dos elementos do patrimônio de uma empresa em um período, com o objetivo de verificar a existência de um bem componente. </w:t>
             </w:r>
           </w:p>
         </w:tc>
@@ -7837,7 +8188,7 @@
                 <w:szCs w:val="20"/>
                 <w:lang w:eastAsia="pt-BR"/>
               </w:rPr>
-              <w:t>Inventário</w:t>
+              <w:t>Investimento</w:t>
             </w:r>
           </w:p>
         </w:tc>
@@ -7866,7 +8217,7 @@
                 <w:szCs w:val="20"/>
                 <w:lang w:eastAsia="pt-BR"/>
               </w:rPr>
-              <w:t>Levantamento dos elementos do patrimônio de uma empresa em um período, com o objetivo de verificar a existência de um bem componente. </w:t>
+              <w:t>São recursos reservados para ações, participações, títulos ou qualquer outro ativo, além da atividade principal da empresa, gerando ganhos patrimoniais ou intelectuais. </w:t>
             </w:r>
           </w:p>
         </w:tc>
@@ -7897,7 +8248,7 @@
                 <w:szCs w:val="20"/>
                 <w:lang w:eastAsia="pt-BR"/>
               </w:rPr>
-              <w:t>Investimento</w:t>
+              <w:t>Junta Comercial</w:t>
             </w:r>
           </w:p>
         </w:tc>
@@ -7926,7 +8277,29 @@
                 <w:szCs w:val="20"/>
                 <w:lang w:eastAsia="pt-BR"/>
               </w:rPr>
-              <w:t>São recursos reservados para ações, participações, títulos ou qualquer outro ativo, além da atividade principal da empresa, gerando ganhos patrimoniais ou intelectuais. </w:t>
+              <w:t>Um dos </w:t>
+            </w:r>
+            <w:r>
+              <w:rPr>
+                <w:rFonts w:ascii="Times New Roman" w:eastAsia="Times New Roman" w:hAnsi="Times New Roman" w:cs="Times New Roman"/>
+                <w:b/>
+                <w:bCs/>
+                <w:color w:val="000000" w:themeColor="text1"/>
+                <w:sz w:val="20"/>
+                <w:szCs w:val="20"/>
+                <w:lang w:eastAsia="pt-BR"/>
+              </w:rPr>
+              <w:t>termos contábeis</w:t>
+            </w:r>
+            <w:r>
+              <w:rPr>
+                <w:rFonts w:ascii="Times New Roman" w:eastAsia="Times New Roman" w:hAnsi="Times New Roman" w:cs="Times New Roman"/>
+                <w:color w:val="000000" w:themeColor="text1"/>
+                <w:sz w:val="20"/>
+                <w:szCs w:val="20"/>
+                <w:lang w:eastAsia="pt-BR"/>
+              </w:rPr>
+              <w:t> utilizados, principalmente, durante a abertura de uma nova empresa. Refere-se ao órgão governamental que faz os registros de comércio, para abertura ou fechamento de um negócio.</w:t>
             </w:r>
           </w:p>
         </w:tc>
@@ -7957,7 +8330,7 @@
                 <w:szCs w:val="20"/>
                 <w:lang w:eastAsia="pt-BR"/>
               </w:rPr>
-              <w:t>Junta Comercial</w:t>
+              <w:t>Juros</w:t>
             </w:r>
           </w:p>
         </w:tc>
@@ -7986,7 +8359,761 @@
                 <w:szCs w:val="20"/>
                 <w:lang w:eastAsia="pt-BR"/>
               </w:rPr>
-              <w:t>Um dos </w:t>
+              <w:t>Taxa de remuneração cobrada pelo uso de algum capital tomado como empréstimo, para uso próprio ou para repasse. </w:t>
+            </w:r>
+          </w:p>
+        </w:tc>
+      </w:tr>
+      <w:tr>
+        <w:tc>
+          <w:tcPr>
+            <w:tcW w:w="1809" w:type="dxa"/>
+          </w:tcPr>
+          <w:p>
+            <w:pPr>
+              <w:shd w:val="clear" w:color="auto" w:fill="FFFFFF"/>
+              <w:spacing w:after="100" w:afterAutospacing="1"/>
+              <w:ind w:left="0" w:firstLine="0"/>
+              <w:rPr>
+                <w:rFonts w:ascii="Times New Roman" w:eastAsia="Times New Roman" w:hAnsi="Times New Roman" w:cs="Times New Roman"/>
+                <w:color w:val="000000" w:themeColor="text1"/>
+                <w:sz w:val="20"/>
+                <w:szCs w:val="20"/>
+                <w:lang w:eastAsia="pt-BR"/>
+              </w:rPr>
+            </w:pPr>
+            <w:r>
+              <w:rPr>
+                <w:rFonts w:ascii="Times New Roman" w:eastAsia="Times New Roman" w:hAnsi="Times New Roman" w:cs="Times New Roman"/>
+                <w:color w:val="000000" w:themeColor="text1"/>
+                <w:sz w:val="20"/>
+                <w:szCs w:val="20"/>
+                <w:lang w:eastAsia="pt-BR"/>
+              </w:rPr>
+              <w:t>Leasing</w:t>
+            </w:r>
+          </w:p>
+        </w:tc>
+        <w:tc>
+          <w:tcPr>
+            <w:tcW w:w="7513" w:type="dxa"/>
+          </w:tcPr>
+          <w:p>
+            <w:pPr>
+              <w:shd w:val="clear" w:color="auto" w:fill="FFFFFF"/>
+              <w:spacing w:after="100" w:afterAutospacing="1"/>
+              <w:ind w:left="0" w:firstLine="0"/>
+              <w:rPr>
+                <w:rFonts w:ascii="Times New Roman" w:eastAsia="Times New Roman" w:hAnsi="Times New Roman" w:cs="Times New Roman"/>
+                <w:color w:val="000000" w:themeColor="text1"/>
+                <w:sz w:val="20"/>
+                <w:szCs w:val="20"/>
+                <w:lang w:eastAsia="pt-BR"/>
+              </w:rPr>
+            </w:pPr>
+            <w:r>
+              <w:rPr>
+                <w:rFonts w:ascii="Times New Roman" w:eastAsia="Times New Roman" w:hAnsi="Times New Roman" w:cs="Times New Roman"/>
+                <w:color w:val="000000" w:themeColor="text1"/>
+                <w:sz w:val="20"/>
+                <w:szCs w:val="20"/>
+                <w:lang w:eastAsia="pt-BR"/>
+              </w:rPr>
+              <w:t>Operação financeira entre uma empresa proprietária de determinados bens e uma empresa que usufrui desses bens contra o pagamento de prestações. </w:t>
+            </w:r>
+          </w:p>
+        </w:tc>
+      </w:tr>
+      <w:tr>
+        <w:tc>
+          <w:tcPr>
+            <w:tcW w:w="1809" w:type="dxa"/>
+          </w:tcPr>
+          <w:p>
+            <w:pPr>
+              <w:shd w:val="clear" w:color="auto" w:fill="FFFFFF"/>
+              <w:spacing w:after="100" w:afterAutospacing="1"/>
+              <w:ind w:left="0" w:firstLine="0"/>
+              <w:rPr>
+                <w:rFonts w:ascii="Times New Roman" w:eastAsia="Times New Roman" w:hAnsi="Times New Roman" w:cs="Times New Roman"/>
+                <w:color w:val="000000" w:themeColor="text1"/>
+                <w:sz w:val="20"/>
+                <w:szCs w:val="20"/>
+                <w:lang w:eastAsia="pt-BR"/>
+              </w:rPr>
+            </w:pPr>
+            <w:r>
+              <w:rPr>
+                <w:rFonts w:ascii="Times New Roman" w:eastAsia="Times New Roman" w:hAnsi="Times New Roman" w:cs="Times New Roman"/>
+                <w:color w:val="000000" w:themeColor="text1"/>
+                <w:sz w:val="20"/>
+                <w:szCs w:val="20"/>
+                <w:lang w:eastAsia="pt-BR"/>
+              </w:rPr>
+              <w:t>LTDA</w:t>
+            </w:r>
+          </w:p>
+        </w:tc>
+        <w:tc>
+          <w:tcPr>
+            <w:tcW w:w="7513" w:type="dxa"/>
+          </w:tcPr>
+          <w:p>
+            <w:pPr>
+              <w:shd w:val="clear" w:color="auto" w:fill="FFFFFF"/>
+              <w:spacing w:after="100" w:afterAutospacing="1"/>
+              <w:ind w:left="0" w:firstLine="0"/>
+              <w:rPr>
+                <w:rFonts w:ascii="Times New Roman" w:eastAsia="Times New Roman" w:hAnsi="Times New Roman" w:cs="Times New Roman"/>
+                <w:color w:val="000000" w:themeColor="text1"/>
+                <w:sz w:val="20"/>
+                <w:szCs w:val="20"/>
+                <w:lang w:eastAsia="pt-BR"/>
+              </w:rPr>
+            </w:pPr>
+            <w:r>
+              <w:rPr>
+                <w:rFonts w:ascii="Times New Roman" w:eastAsia="Times New Roman" w:hAnsi="Times New Roman" w:cs="Times New Roman"/>
+                <w:color w:val="000000" w:themeColor="text1"/>
+                <w:sz w:val="20"/>
+                <w:szCs w:val="20"/>
+                <w:lang w:eastAsia="pt-BR"/>
+              </w:rPr>
+              <w:t>Significa Sociedade Limitada e é uma modalidade empresarial para empresas com mais de dois sócios.</w:t>
+            </w:r>
+          </w:p>
+        </w:tc>
+      </w:tr>
+      <w:tr>
+        <w:tc>
+          <w:tcPr>
+            <w:tcW w:w="1809" w:type="dxa"/>
+          </w:tcPr>
+          <w:p>
+            <w:pPr>
+              <w:shd w:val="clear" w:color="auto" w:fill="FFFFFF"/>
+              <w:spacing w:after="100" w:afterAutospacing="1"/>
+              <w:ind w:left="0" w:firstLine="0"/>
+              <w:rPr>
+                <w:rFonts w:ascii="Times New Roman" w:eastAsia="Times New Roman" w:hAnsi="Times New Roman" w:cs="Times New Roman"/>
+                <w:color w:val="000000" w:themeColor="text1"/>
+                <w:sz w:val="20"/>
+                <w:szCs w:val="20"/>
+                <w:lang w:eastAsia="pt-BR"/>
+              </w:rPr>
+            </w:pPr>
+            <w:r>
+              <w:rPr>
+                <w:rFonts w:ascii="Times New Roman" w:eastAsia="Times New Roman" w:hAnsi="Times New Roman" w:cs="Times New Roman"/>
+                <w:color w:val="000000" w:themeColor="text1"/>
+                <w:sz w:val="20"/>
+                <w:szCs w:val="20"/>
+                <w:lang w:eastAsia="pt-BR"/>
+              </w:rPr>
+              <w:t>Lucro</w:t>
+            </w:r>
+          </w:p>
+        </w:tc>
+        <w:tc>
+          <w:tcPr>
+            <w:tcW w:w="7513" w:type="dxa"/>
+          </w:tcPr>
+          <w:p>
+            <w:pPr>
+              <w:shd w:val="clear" w:color="auto" w:fill="FFFFFF"/>
+              <w:spacing w:after="100" w:afterAutospacing="1"/>
+              <w:ind w:left="0" w:firstLine="0"/>
+              <w:rPr>
+                <w:rFonts w:ascii="Times New Roman" w:eastAsia="Times New Roman" w:hAnsi="Times New Roman" w:cs="Times New Roman"/>
+                <w:color w:val="000000" w:themeColor="text1"/>
+                <w:sz w:val="20"/>
+                <w:szCs w:val="20"/>
+                <w:lang w:eastAsia="pt-BR"/>
+              </w:rPr>
+            </w:pPr>
+            <w:r>
+              <w:rPr>
+                <w:rFonts w:ascii="Times New Roman" w:eastAsia="Times New Roman" w:hAnsi="Times New Roman" w:cs="Times New Roman"/>
+                <w:color w:val="000000" w:themeColor="text1"/>
+                <w:sz w:val="20"/>
+                <w:szCs w:val="20"/>
+                <w:lang w:eastAsia="pt-BR"/>
+              </w:rPr>
+              <w:t>Ocorre quando as receitas apuradas ultrapassam as despesas em uma empresa. </w:t>
+            </w:r>
+          </w:p>
+        </w:tc>
+      </w:tr>
+      <w:tr>
+        <w:tc>
+          <w:tcPr>
+            <w:tcW w:w="1809" w:type="dxa"/>
+          </w:tcPr>
+          <w:p>
+            <w:pPr>
+              <w:shd w:val="clear" w:color="auto" w:fill="FFFFFF"/>
+              <w:spacing w:after="100" w:afterAutospacing="1"/>
+              <w:ind w:left="0" w:firstLine="0"/>
+              <w:rPr>
+                <w:rFonts w:ascii="Times New Roman" w:eastAsia="Times New Roman" w:hAnsi="Times New Roman" w:cs="Times New Roman"/>
+                <w:color w:val="000000" w:themeColor="text1"/>
+                <w:sz w:val="20"/>
+                <w:szCs w:val="20"/>
+                <w:lang w:eastAsia="pt-BR"/>
+              </w:rPr>
+            </w:pPr>
+            <w:r>
+              <w:rPr>
+                <w:rFonts w:ascii="Times New Roman" w:eastAsia="Times New Roman" w:hAnsi="Times New Roman" w:cs="Times New Roman"/>
+                <w:color w:val="000000" w:themeColor="text1"/>
+                <w:sz w:val="20"/>
+                <w:szCs w:val="20"/>
+                <w:lang w:eastAsia="pt-BR"/>
+              </w:rPr>
+              <w:t>Lucro Acumulado</w:t>
+            </w:r>
+          </w:p>
+        </w:tc>
+        <w:tc>
+          <w:tcPr>
+            <w:tcW w:w="7513" w:type="dxa"/>
+          </w:tcPr>
+          <w:p>
+            <w:pPr>
+              <w:shd w:val="clear" w:color="auto" w:fill="FFFFFF"/>
+              <w:spacing w:after="100" w:afterAutospacing="1"/>
+              <w:ind w:left="0" w:firstLine="0"/>
+              <w:rPr>
+                <w:rFonts w:ascii="Times New Roman" w:eastAsia="Times New Roman" w:hAnsi="Times New Roman" w:cs="Times New Roman"/>
+                <w:color w:val="000000" w:themeColor="text1"/>
+                <w:sz w:val="20"/>
+                <w:szCs w:val="20"/>
+                <w:lang w:eastAsia="pt-BR"/>
+              </w:rPr>
+            </w:pPr>
+            <w:r>
+              <w:rPr>
+                <w:rFonts w:ascii="Times New Roman" w:eastAsia="Times New Roman" w:hAnsi="Times New Roman" w:cs="Times New Roman"/>
+                <w:color w:val="000000" w:themeColor="text1"/>
+                <w:sz w:val="20"/>
+                <w:szCs w:val="20"/>
+                <w:lang w:eastAsia="pt-BR"/>
+              </w:rPr>
+              <w:t xml:space="preserve">É o resultado positivo do acumulado de uma empresa. Legalmente, ficam em destaque, </w:t>
+            </w:r>
+            <w:r>
+              <w:rPr>
+                <w:rFonts w:ascii="Times New Roman" w:eastAsia="Times New Roman" w:hAnsi="Times New Roman" w:cs="Times New Roman"/>
+                <w:color w:val="000000" w:themeColor="text1"/>
+                <w:sz w:val="20"/>
+                <w:szCs w:val="20"/>
+                <w:lang w:eastAsia="pt-BR"/>
+              </w:rPr>
+              <w:lastRenderedPageBreak/>
+              <w:t>mas, tecnicamente, enquanto não forem distribuídos ou capitalizados, costumam ser chamados de Reservas de Lucros. </w:t>
+            </w:r>
+          </w:p>
+        </w:tc>
+      </w:tr>
+      <w:tr>
+        <w:tc>
+          <w:tcPr>
+            <w:tcW w:w="1809" w:type="dxa"/>
+          </w:tcPr>
+          <w:p>
+            <w:pPr>
+              <w:shd w:val="clear" w:color="auto" w:fill="FFFFFF"/>
+              <w:spacing w:after="100" w:afterAutospacing="1"/>
+              <w:ind w:left="0" w:firstLine="0"/>
+              <w:rPr>
+                <w:rFonts w:ascii="Times New Roman" w:eastAsia="Times New Roman" w:hAnsi="Times New Roman" w:cs="Times New Roman"/>
+                <w:color w:val="000000" w:themeColor="text1"/>
+                <w:sz w:val="20"/>
+                <w:szCs w:val="20"/>
+                <w:lang w:eastAsia="pt-BR"/>
+              </w:rPr>
+            </w:pPr>
+            <w:r>
+              <w:rPr>
+                <w:rFonts w:ascii="Times New Roman" w:eastAsia="Times New Roman" w:hAnsi="Times New Roman" w:cs="Times New Roman"/>
+                <w:color w:val="000000" w:themeColor="text1"/>
+                <w:sz w:val="20"/>
+                <w:szCs w:val="20"/>
+                <w:lang w:eastAsia="pt-BR"/>
+              </w:rPr>
+              <w:lastRenderedPageBreak/>
+              <w:t>Lucro Bruto</w:t>
+            </w:r>
+          </w:p>
+        </w:tc>
+        <w:tc>
+          <w:tcPr>
+            <w:tcW w:w="7513" w:type="dxa"/>
+          </w:tcPr>
+          <w:p>
+            <w:pPr>
+              <w:shd w:val="clear" w:color="auto" w:fill="FFFFFF"/>
+              <w:spacing w:after="100" w:afterAutospacing="1"/>
+              <w:ind w:left="0" w:firstLine="0"/>
+              <w:rPr>
+                <w:rFonts w:ascii="Times New Roman" w:eastAsia="Times New Roman" w:hAnsi="Times New Roman" w:cs="Times New Roman"/>
+                <w:color w:val="000000" w:themeColor="text1"/>
+                <w:sz w:val="20"/>
+                <w:szCs w:val="20"/>
+                <w:lang w:eastAsia="pt-BR"/>
+              </w:rPr>
+            </w:pPr>
+            <w:r>
+              <w:rPr>
+                <w:rFonts w:ascii="Times New Roman" w:eastAsia="Times New Roman" w:hAnsi="Times New Roman" w:cs="Times New Roman"/>
+                <w:color w:val="000000" w:themeColor="text1"/>
+                <w:sz w:val="20"/>
+                <w:szCs w:val="20"/>
+                <w:lang w:eastAsia="pt-BR"/>
+              </w:rPr>
+              <w:t>Diferença positiva entre a receita total e o custo de um produto ou serviço.</w:t>
+            </w:r>
+          </w:p>
+        </w:tc>
+      </w:tr>
+      <w:tr>
+        <w:tc>
+          <w:tcPr>
+            <w:tcW w:w="1809" w:type="dxa"/>
+          </w:tcPr>
+          <w:p>
+            <w:pPr>
+              <w:shd w:val="clear" w:color="auto" w:fill="FFFFFF"/>
+              <w:spacing w:after="100" w:afterAutospacing="1"/>
+              <w:ind w:left="0" w:firstLine="0"/>
+              <w:rPr>
+                <w:rFonts w:ascii="Times New Roman" w:eastAsia="Times New Roman" w:hAnsi="Times New Roman" w:cs="Times New Roman"/>
+                <w:color w:val="000000" w:themeColor="text1"/>
+                <w:sz w:val="20"/>
+                <w:szCs w:val="20"/>
+                <w:lang w:eastAsia="pt-BR"/>
+              </w:rPr>
+            </w:pPr>
+            <w:r>
+              <w:rPr>
+                <w:rFonts w:ascii="Times New Roman" w:eastAsia="Times New Roman" w:hAnsi="Times New Roman" w:cs="Times New Roman"/>
+                <w:color w:val="000000" w:themeColor="text1"/>
+                <w:sz w:val="20"/>
+                <w:szCs w:val="20"/>
+                <w:lang w:eastAsia="pt-BR"/>
+              </w:rPr>
+              <w:t>Lucro Líquido</w:t>
+            </w:r>
+          </w:p>
+        </w:tc>
+        <w:tc>
+          <w:tcPr>
+            <w:tcW w:w="7513" w:type="dxa"/>
+          </w:tcPr>
+          <w:p>
+            <w:pPr>
+              <w:shd w:val="clear" w:color="auto" w:fill="FFFFFF"/>
+              <w:spacing w:after="100" w:afterAutospacing="1"/>
+              <w:ind w:left="0" w:firstLine="0"/>
+              <w:rPr>
+                <w:rFonts w:ascii="Times New Roman" w:eastAsia="Times New Roman" w:hAnsi="Times New Roman" w:cs="Times New Roman"/>
+                <w:color w:val="000000" w:themeColor="text1"/>
+                <w:sz w:val="20"/>
+                <w:szCs w:val="20"/>
+                <w:lang w:eastAsia="pt-BR"/>
+              </w:rPr>
+            </w:pPr>
+            <w:r>
+              <w:rPr>
+                <w:rFonts w:ascii="Times New Roman" w:eastAsia="Times New Roman" w:hAnsi="Times New Roman" w:cs="Times New Roman"/>
+                <w:color w:val="000000" w:themeColor="text1"/>
+                <w:sz w:val="20"/>
+                <w:szCs w:val="20"/>
+                <w:lang w:eastAsia="pt-BR"/>
+              </w:rPr>
+              <w:t>Lucro Líquido é a dedução do Lucro Bruto, menos a dedução do imposto de renda, junto com outras taxas que a empresa deve pagar.</w:t>
+            </w:r>
+          </w:p>
+        </w:tc>
+      </w:tr>
+      <w:tr>
+        <w:tc>
+          <w:tcPr>
+            <w:tcW w:w="1809" w:type="dxa"/>
+          </w:tcPr>
+          <w:p>
+            <w:pPr>
+              <w:shd w:val="clear" w:color="auto" w:fill="FFFFFF"/>
+              <w:spacing w:after="100" w:afterAutospacing="1"/>
+              <w:ind w:left="0" w:firstLine="0"/>
+              <w:rPr>
+                <w:rFonts w:ascii="Times New Roman" w:eastAsia="Times New Roman" w:hAnsi="Times New Roman" w:cs="Times New Roman"/>
+                <w:color w:val="000000" w:themeColor="text1"/>
+                <w:sz w:val="20"/>
+                <w:szCs w:val="20"/>
+                <w:lang w:eastAsia="pt-BR"/>
+              </w:rPr>
+            </w:pPr>
+            <w:r>
+              <w:rPr>
+                <w:rFonts w:ascii="Times New Roman" w:eastAsia="Times New Roman" w:hAnsi="Times New Roman" w:cs="Times New Roman"/>
+                <w:color w:val="000000" w:themeColor="text1"/>
+                <w:sz w:val="20"/>
+                <w:szCs w:val="20"/>
+                <w:lang w:eastAsia="pt-BR"/>
+              </w:rPr>
+              <w:t>Lucro Operacional</w:t>
+            </w:r>
+          </w:p>
+        </w:tc>
+        <w:tc>
+          <w:tcPr>
+            <w:tcW w:w="7513" w:type="dxa"/>
+          </w:tcPr>
+          <w:p>
+            <w:pPr>
+              <w:shd w:val="clear" w:color="auto" w:fill="FFFFFF"/>
+              <w:spacing w:after="100" w:afterAutospacing="1"/>
+              <w:ind w:left="0" w:firstLine="0"/>
+              <w:rPr>
+                <w:rFonts w:ascii="Times New Roman" w:eastAsia="Times New Roman" w:hAnsi="Times New Roman" w:cs="Times New Roman"/>
+                <w:color w:val="000000" w:themeColor="text1"/>
+                <w:sz w:val="20"/>
+                <w:szCs w:val="20"/>
+                <w:lang w:eastAsia="pt-BR"/>
+              </w:rPr>
+            </w:pPr>
+            <w:r>
+              <w:rPr>
+                <w:rFonts w:ascii="Times New Roman" w:eastAsia="Times New Roman" w:hAnsi="Times New Roman" w:cs="Times New Roman"/>
+                <w:color w:val="000000" w:themeColor="text1"/>
+                <w:sz w:val="20"/>
+                <w:szCs w:val="20"/>
+                <w:lang w:eastAsia="pt-BR"/>
+              </w:rPr>
+              <w:t>É o resultado do Lucro Bruto deduzido de despesas operacionais, como: administrativas, comerciais e tributárias. </w:t>
+            </w:r>
+          </w:p>
+        </w:tc>
+      </w:tr>
+      <w:tr>
+        <w:tc>
+          <w:tcPr>
+            <w:tcW w:w="1809" w:type="dxa"/>
+          </w:tcPr>
+          <w:p>
+            <w:pPr>
+              <w:shd w:val="clear" w:color="auto" w:fill="FFFFFF"/>
+              <w:spacing w:after="100" w:afterAutospacing="1"/>
+              <w:ind w:left="0" w:firstLine="0"/>
+              <w:rPr>
+                <w:rFonts w:ascii="Times New Roman" w:eastAsia="Times New Roman" w:hAnsi="Times New Roman" w:cs="Times New Roman"/>
+                <w:color w:val="000000" w:themeColor="text1"/>
+                <w:sz w:val="20"/>
+                <w:szCs w:val="20"/>
+                <w:lang w:eastAsia="pt-BR"/>
+              </w:rPr>
+            </w:pPr>
+            <w:r>
+              <w:rPr>
+                <w:rFonts w:ascii="Times New Roman" w:eastAsia="Times New Roman" w:hAnsi="Times New Roman" w:cs="Times New Roman"/>
+                <w:color w:val="000000" w:themeColor="text1"/>
+                <w:sz w:val="20"/>
+                <w:szCs w:val="20"/>
+                <w:lang w:eastAsia="pt-BR"/>
+              </w:rPr>
+              <w:t>Margem </w:t>
+            </w:r>
+          </w:p>
+        </w:tc>
+        <w:tc>
+          <w:tcPr>
+            <w:tcW w:w="7513" w:type="dxa"/>
+          </w:tcPr>
+          <w:p>
+            <w:pPr>
+              <w:shd w:val="clear" w:color="auto" w:fill="FFFFFF"/>
+              <w:spacing w:after="100" w:afterAutospacing="1"/>
+              <w:ind w:left="0" w:firstLine="0"/>
+              <w:rPr>
+                <w:rFonts w:ascii="Times New Roman" w:eastAsia="Times New Roman" w:hAnsi="Times New Roman" w:cs="Times New Roman"/>
+                <w:color w:val="000000" w:themeColor="text1"/>
+                <w:sz w:val="20"/>
+                <w:szCs w:val="20"/>
+                <w:lang w:eastAsia="pt-BR"/>
+              </w:rPr>
+            </w:pPr>
+            <w:r>
+              <w:rPr>
+                <w:rFonts w:ascii="Times New Roman" w:eastAsia="Times New Roman" w:hAnsi="Times New Roman" w:cs="Times New Roman"/>
+                <w:color w:val="000000" w:themeColor="text1"/>
+                <w:sz w:val="20"/>
+                <w:szCs w:val="20"/>
+                <w:lang w:eastAsia="pt-BR"/>
+              </w:rPr>
+              <w:t>Quantia em dinheiro que sobra da receita obtida por meio da venda de um produto, serviço ou mercadoria.  </w:t>
+            </w:r>
+          </w:p>
+        </w:tc>
+      </w:tr>
+      <w:tr>
+        <w:tc>
+          <w:tcPr>
+            <w:tcW w:w="1809" w:type="dxa"/>
+          </w:tcPr>
+          <w:p>
+            <w:pPr>
+              <w:shd w:val="clear" w:color="auto" w:fill="FFFFFF"/>
+              <w:spacing w:after="100" w:afterAutospacing="1"/>
+              <w:ind w:left="0" w:firstLine="0"/>
+              <w:rPr>
+                <w:rFonts w:ascii="Times New Roman" w:eastAsia="Times New Roman" w:hAnsi="Times New Roman" w:cs="Times New Roman"/>
+                <w:color w:val="000000" w:themeColor="text1"/>
+                <w:sz w:val="20"/>
+                <w:szCs w:val="20"/>
+                <w:lang w:eastAsia="pt-BR"/>
+              </w:rPr>
+            </w:pPr>
+            <w:r>
+              <w:rPr>
+                <w:rFonts w:ascii="Times New Roman" w:eastAsia="Times New Roman" w:hAnsi="Times New Roman" w:cs="Times New Roman"/>
+                <w:color w:val="000000" w:themeColor="text1"/>
+                <w:sz w:val="20"/>
+                <w:szCs w:val="20"/>
+                <w:lang w:eastAsia="pt-BR"/>
+              </w:rPr>
+              <w:t>Moratória</w:t>
+            </w:r>
+          </w:p>
+        </w:tc>
+        <w:tc>
+          <w:tcPr>
+            <w:tcW w:w="7513" w:type="dxa"/>
+          </w:tcPr>
+          <w:p>
+            <w:pPr>
+              <w:shd w:val="clear" w:color="auto" w:fill="FFFFFF"/>
+              <w:spacing w:after="100" w:afterAutospacing="1"/>
+              <w:ind w:left="0" w:firstLine="0"/>
+              <w:rPr>
+                <w:rFonts w:ascii="Times New Roman" w:eastAsia="Times New Roman" w:hAnsi="Times New Roman" w:cs="Times New Roman"/>
+                <w:color w:val="000000" w:themeColor="text1"/>
+                <w:sz w:val="20"/>
+                <w:szCs w:val="20"/>
+                <w:lang w:eastAsia="pt-BR"/>
+              </w:rPr>
+            </w:pPr>
+            <w:r>
+              <w:rPr>
+                <w:rFonts w:ascii="Times New Roman" w:eastAsia="Times New Roman" w:hAnsi="Times New Roman" w:cs="Times New Roman"/>
+                <w:color w:val="000000" w:themeColor="text1"/>
+                <w:sz w:val="20"/>
+                <w:szCs w:val="20"/>
+                <w:lang w:eastAsia="pt-BR"/>
+              </w:rPr>
+              <w:t>Bem de propriedade de uma empresa que tem como objetivo uma possível venda para geração de novos resultados </w:t>
+            </w:r>
+          </w:p>
+        </w:tc>
+      </w:tr>
+      <w:tr>
+        <w:tc>
+          <w:tcPr>
+            <w:tcW w:w="1809" w:type="dxa"/>
+          </w:tcPr>
+          <w:p>
+            <w:pPr>
+              <w:shd w:val="clear" w:color="auto" w:fill="FFFFFF"/>
+              <w:spacing w:after="100" w:afterAutospacing="1"/>
+              <w:ind w:left="0" w:firstLine="0"/>
+              <w:rPr>
+                <w:rFonts w:ascii="Times New Roman" w:eastAsia="Times New Roman" w:hAnsi="Times New Roman" w:cs="Times New Roman"/>
+                <w:color w:val="000000" w:themeColor="text1"/>
+                <w:sz w:val="20"/>
+                <w:szCs w:val="20"/>
+                <w:lang w:eastAsia="pt-BR"/>
+              </w:rPr>
+            </w:pPr>
+            <w:r>
+              <w:rPr>
+                <w:rFonts w:ascii="Times New Roman" w:eastAsia="Times New Roman" w:hAnsi="Times New Roman" w:cs="Times New Roman"/>
+                <w:color w:val="000000" w:themeColor="text1"/>
+                <w:sz w:val="20"/>
+                <w:szCs w:val="20"/>
+                <w:lang w:eastAsia="pt-BR"/>
+              </w:rPr>
+              <w:t>MEI</w:t>
+            </w:r>
+          </w:p>
+        </w:tc>
+        <w:tc>
+          <w:tcPr>
+            <w:tcW w:w="7513" w:type="dxa"/>
+          </w:tcPr>
+          <w:p>
+            <w:pPr>
+              <w:shd w:val="clear" w:color="auto" w:fill="FFFFFF"/>
+              <w:spacing w:after="100" w:afterAutospacing="1"/>
+              <w:ind w:left="0" w:firstLine="0"/>
+              <w:rPr>
+                <w:rFonts w:ascii="Times New Roman" w:eastAsia="Times New Roman" w:hAnsi="Times New Roman" w:cs="Times New Roman"/>
+                <w:color w:val="000000" w:themeColor="text1"/>
+                <w:sz w:val="20"/>
+                <w:szCs w:val="20"/>
+                <w:lang w:eastAsia="pt-BR"/>
+              </w:rPr>
+            </w:pPr>
+            <w:r>
+              <w:rPr>
+                <w:rFonts w:ascii="Times New Roman" w:eastAsia="Times New Roman" w:hAnsi="Times New Roman" w:cs="Times New Roman"/>
+                <w:color w:val="000000" w:themeColor="text1"/>
+                <w:sz w:val="20"/>
+                <w:szCs w:val="20"/>
+                <w:lang w:eastAsia="pt-BR"/>
+              </w:rPr>
+              <w:t xml:space="preserve">Significa </w:t>
+            </w:r>
+            <w:proofErr w:type="spellStart"/>
+            <w:r>
+              <w:rPr>
+                <w:rFonts w:ascii="Times New Roman" w:eastAsia="Times New Roman" w:hAnsi="Times New Roman" w:cs="Times New Roman"/>
+                <w:color w:val="000000" w:themeColor="text1"/>
+                <w:sz w:val="20"/>
+                <w:szCs w:val="20"/>
+                <w:lang w:eastAsia="pt-BR"/>
+              </w:rPr>
+              <w:t>Microempreendedor</w:t>
+            </w:r>
+            <w:proofErr w:type="spellEnd"/>
+            <w:r>
+              <w:rPr>
+                <w:rFonts w:ascii="Times New Roman" w:eastAsia="Times New Roman" w:hAnsi="Times New Roman" w:cs="Times New Roman"/>
+                <w:color w:val="000000" w:themeColor="text1"/>
+                <w:sz w:val="20"/>
+                <w:szCs w:val="20"/>
+                <w:lang w:eastAsia="pt-BR"/>
+              </w:rPr>
+              <w:t xml:space="preserve"> Individual e refere-se a uma modalidade empresarial em que um profissional autônomo se registra, legalmente, para exercer uma atividade referente a serviços, comércios ou indústrias. </w:t>
+            </w:r>
+          </w:p>
+        </w:tc>
+      </w:tr>
+      <w:tr>
+        <w:tc>
+          <w:tcPr>
+            <w:tcW w:w="1809" w:type="dxa"/>
+          </w:tcPr>
+          <w:p>
+            <w:pPr>
+              <w:shd w:val="clear" w:color="auto" w:fill="FFFFFF"/>
+              <w:spacing w:after="100" w:afterAutospacing="1"/>
+              <w:ind w:left="0" w:firstLine="0"/>
+              <w:rPr>
+                <w:rFonts w:ascii="Times New Roman" w:eastAsia="Times New Roman" w:hAnsi="Times New Roman" w:cs="Times New Roman"/>
+                <w:color w:val="000000" w:themeColor="text1"/>
+                <w:sz w:val="20"/>
+                <w:szCs w:val="20"/>
+                <w:lang w:eastAsia="pt-BR"/>
+              </w:rPr>
+            </w:pPr>
+            <w:r>
+              <w:rPr>
+                <w:rFonts w:ascii="Times New Roman" w:eastAsia="Times New Roman" w:hAnsi="Times New Roman" w:cs="Times New Roman"/>
+                <w:color w:val="000000" w:themeColor="text1"/>
+                <w:sz w:val="20"/>
+                <w:szCs w:val="20"/>
+                <w:lang w:eastAsia="pt-BR"/>
+              </w:rPr>
+              <w:t>Mensuração</w:t>
+            </w:r>
+          </w:p>
+        </w:tc>
+        <w:tc>
+          <w:tcPr>
+            <w:tcW w:w="7513" w:type="dxa"/>
+          </w:tcPr>
+          <w:p>
+            <w:pPr>
+              <w:shd w:val="clear" w:color="auto" w:fill="FFFFFF"/>
+              <w:spacing w:after="100" w:afterAutospacing="1"/>
+              <w:ind w:left="0" w:firstLine="0"/>
+              <w:rPr>
+                <w:rFonts w:ascii="Times New Roman" w:eastAsia="Times New Roman" w:hAnsi="Times New Roman" w:cs="Times New Roman"/>
+                <w:color w:val="000000" w:themeColor="text1"/>
+                <w:sz w:val="20"/>
+                <w:szCs w:val="20"/>
+                <w:lang w:eastAsia="pt-BR"/>
+              </w:rPr>
+            </w:pPr>
+            <w:r>
+              <w:rPr>
+                <w:rFonts w:ascii="Times New Roman" w:eastAsia="Times New Roman" w:hAnsi="Times New Roman" w:cs="Times New Roman"/>
+                <w:color w:val="000000" w:themeColor="text1"/>
+                <w:sz w:val="20"/>
+                <w:szCs w:val="20"/>
+                <w:lang w:eastAsia="pt-BR"/>
+              </w:rPr>
+              <w:t>Processo que determina as quantias monetárias com que os elementos das demonstrações contábeis devem ser reconhecidos e apresentados no balanço patrimonial e na demonstração do resultado. </w:t>
+            </w:r>
+          </w:p>
+        </w:tc>
+      </w:tr>
+      <w:tr>
+        <w:tc>
+          <w:tcPr>
+            <w:tcW w:w="1809" w:type="dxa"/>
+          </w:tcPr>
+          <w:p>
+            <w:pPr>
+              <w:shd w:val="clear" w:color="auto" w:fill="FFFFFF"/>
+              <w:spacing w:after="100" w:afterAutospacing="1"/>
+              <w:ind w:left="0" w:firstLine="0"/>
+              <w:rPr>
+                <w:rFonts w:ascii="Times New Roman" w:eastAsia="Times New Roman" w:hAnsi="Times New Roman" w:cs="Times New Roman"/>
+                <w:color w:val="000000" w:themeColor="text1"/>
+                <w:sz w:val="20"/>
+                <w:szCs w:val="20"/>
+                <w:lang w:eastAsia="pt-BR"/>
+              </w:rPr>
+            </w:pPr>
+            <w:r>
+              <w:rPr>
+                <w:rFonts w:ascii="Times New Roman" w:eastAsia="Times New Roman" w:hAnsi="Times New Roman" w:cs="Times New Roman"/>
+                <w:color w:val="000000" w:themeColor="text1"/>
+                <w:sz w:val="20"/>
+                <w:szCs w:val="20"/>
+                <w:lang w:eastAsia="pt-BR"/>
+              </w:rPr>
+              <w:t>NIRE</w:t>
+            </w:r>
+          </w:p>
+        </w:tc>
+        <w:tc>
+          <w:tcPr>
+            <w:tcW w:w="7513" w:type="dxa"/>
+          </w:tcPr>
+          <w:p>
+            <w:pPr>
+              <w:shd w:val="clear" w:color="auto" w:fill="FFFFFF"/>
+              <w:spacing w:after="100" w:afterAutospacing="1"/>
+              <w:ind w:left="0" w:firstLine="0"/>
+              <w:rPr>
+                <w:rFonts w:ascii="Times New Roman" w:eastAsia="Times New Roman" w:hAnsi="Times New Roman" w:cs="Times New Roman"/>
+                <w:color w:val="000000" w:themeColor="text1"/>
+                <w:sz w:val="20"/>
+                <w:szCs w:val="20"/>
+                <w:lang w:eastAsia="pt-BR"/>
+              </w:rPr>
+            </w:pPr>
+            <w:r>
+              <w:rPr>
+                <w:rFonts w:ascii="Times New Roman" w:eastAsia="Times New Roman" w:hAnsi="Times New Roman" w:cs="Times New Roman"/>
+                <w:color w:val="000000" w:themeColor="text1"/>
+                <w:sz w:val="20"/>
+                <w:szCs w:val="20"/>
+                <w:lang w:eastAsia="pt-BR"/>
+              </w:rPr>
+              <w:t>Número de Inscrição no Registro de Empresas. É o que confirma a legalidade da empresa na </w:t>
             </w:r>
             <w:r>
               <w:rPr>
@@ -7998,17 +9125,17 @@
                 <w:szCs w:val="20"/>
                 <w:lang w:eastAsia="pt-BR"/>
               </w:rPr>
-              <w:t>termos contábeis</w:t>
-            </w:r>
-            <w:r>
-              <w:rPr>
-                <w:rFonts w:ascii="Times New Roman" w:eastAsia="Times New Roman" w:hAnsi="Times New Roman" w:cs="Times New Roman"/>
-                <w:color w:val="000000" w:themeColor="text1"/>
-                <w:sz w:val="20"/>
-                <w:szCs w:val="20"/>
-                <w:lang w:eastAsia="pt-BR"/>
-              </w:rPr>
-              <w:t> utilizados, principalmente, durante a abertura de uma nova empresa. Refere-se ao órgão governamental que faz os registros de comércio, para abertura ou fechamento de um negócio.</w:t>
+              <w:t>Junta Comercial do Estado</w:t>
+            </w:r>
+            <w:r>
+              <w:rPr>
+                <w:rFonts w:ascii="Times New Roman" w:eastAsia="Times New Roman" w:hAnsi="Times New Roman" w:cs="Times New Roman"/>
+                <w:color w:val="000000" w:themeColor="text1"/>
+                <w:sz w:val="20"/>
+                <w:szCs w:val="20"/>
+                <w:lang w:eastAsia="pt-BR"/>
+              </w:rPr>
+              <w:t>. Um número único que comprova a existência de uma empresa.</w:t>
             </w:r>
           </w:p>
         </w:tc>
@@ -8039,7 +9166,7 @@
                 <w:szCs w:val="20"/>
                 <w:lang w:eastAsia="pt-BR"/>
               </w:rPr>
-              <w:t>Juros</w:t>
+              <w:t>Nome Fantasia</w:t>
             </w:r>
           </w:p>
         </w:tc>
@@ -8068,7 +9195,7 @@
                 <w:szCs w:val="20"/>
                 <w:lang w:eastAsia="pt-BR"/>
               </w:rPr>
-              <w:t>Taxa de remuneração cobrada pelo uso de algum capital tomado como empréstimo, para uso próprio ou para repasse. </w:t>
+              <w:t>É o nome popular de uma empresa que pode ou não ser igual à sua razão social.</w:t>
             </w:r>
           </w:p>
         </w:tc>
@@ -8099,7 +9226,7 @@
                 <w:szCs w:val="20"/>
                 <w:lang w:eastAsia="pt-BR"/>
               </w:rPr>
-              <w:t>Leasing</w:t>
+              <w:t>Obrigações</w:t>
             </w:r>
           </w:p>
         </w:tc>
@@ -8128,7 +9255,29 @@
                 <w:szCs w:val="20"/>
                 <w:lang w:eastAsia="pt-BR"/>
               </w:rPr>
-              <w:t>Operação financeira entre uma empresa proprietária de determinados bens e uma empresa que usufrui desses bens contra o pagamento de prestações. </w:t>
+              <w:t xml:space="preserve">São dívidas ou compromissos de qualquer espécie ou natureza, assumidos </w:t>
+            </w:r>
+            <w:proofErr w:type="gramStart"/>
+            <w:r>
+              <w:rPr>
+                <w:rFonts w:ascii="Times New Roman" w:eastAsia="Times New Roman" w:hAnsi="Times New Roman" w:cs="Times New Roman"/>
+                <w:color w:val="000000" w:themeColor="text1"/>
+                <w:sz w:val="20"/>
+                <w:szCs w:val="20"/>
+                <w:lang w:eastAsia="pt-BR"/>
+              </w:rPr>
+              <w:t>perante a</w:t>
+            </w:r>
+            <w:proofErr w:type="gramEnd"/>
+            <w:r>
+              <w:rPr>
+                <w:rFonts w:ascii="Times New Roman" w:eastAsia="Times New Roman" w:hAnsi="Times New Roman" w:cs="Times New Roman"/>
+                <w:color w:val="000000" w:themeColor="text1"/>
+                <w:sz w:val="20"/>
+                <w:szCs w:val="20"/>
+                <w:lang w:eastAsia="pt-BR"/>
+              </w:rPr>
+              <w:t xml:space="preserve"> terceiros ou, bens de terceiros que se encontram como posse de uma empresa. </w:t>
             </w:r>
           </w:p>
         </w:tc>
@@ -8159,7 +9308,7 @@
                 <w:szCs w:val="20"/>
                 <w:lang w:eastAsia="pt-BR"/>
               </w:rPr>
-              <w:t>LTDA</w:t>
+              <w:t>Orçamento</w:t>
             </w:r>
           </w:p>
         </w:tc>
@@ -8188,7 +9337,7 @@
                 <w:szCs w:val="20"/>
                 <w:lang w:eastAsia="pt-BR"/>
               </w:rPr>
-              <w:t>Significa Sociedade Limitada e é uma modalidade empresarial para empresas com mais de dois sócios.</w:t>
+              <w:t>Preço aproximado concedido a um cliente pela realização de determinado serviço. </w:t>
             </w:r>
           </w:p>
         </w:tc>
@@ -8201,26 +9350,26 @@
           <w:p>
             <w:pPr>
               <w:shd w:val="clear" w:color="auto" w:fill="FFFFFF"/>
-              <w:spacing w:after="100" w:afterAutospacing="1"/>
-              <w:ind w:left="0" w:firstLine="0"/>
-              <w:rPr>
-                <w:rFonts w:ascii="Times New Roman" w:eastAsia="Times New Roman" w:hAnsi="Times New Roman" w:cs="Times New Roman"/>
-                <w:color w:val="000000" w:themeColor="text1"/>
-                <w:sz w:val="20"/>
-                <w:szCs w:val="20"/>
-                <w:lang w:eastAsia="pt-BR"/>
-              </w:rPr>
-            </w:pPr>
-            <w:r>
-              <w:rPr>
-                <w:rFonts w:ascii="Times New Roman" w:eastAsia="Times New Roman" w:hAnsi="Times New Roman" w:cs="Times New Roman"/>
-                <w:color w:val="000000" w:themeColor="text1"/>
-                <w:sz w:val="20"/>
-                <w:szCs w:val="20"/>
-                <w:lang w:eastAsia="pt-BR"/>
-              </w:rPr>
-              <w:lastRenderedPageBreak/>
-              <w:t>Lucro</w:t>
+              <w:spacing w:before="100" w:beforeAutospacing="1" w:after="100" w:afterAutospacing="1"/>
+              <w:ind w:left="0" w:firstLine="0"/>
+              <w:outlineLvl w:val="2"/>
+              <w:rPr>
+                <w:rFonts w:ascii="Times New Roman" w:eastAsia="Times New Roman" w:hAnsi="Times New Roman" w:cs="Times New Roman"/>
+                <w:color w:val="000000" w:themeColor="text1"/>
+                <w:sz w:val="20"/>
+                <w:szCs w:val="20"/>
+                <w:lang w:eastAsia="pt-BR"/>
+              </w:rPr>
+            </w:pPr>
+            <w:r>
+              <w:rPr>
+                <w:rFonts w:ascii="Times New Roman" w:eastAsia="Times New Roman" w:hAnsi="Times New Roman" w:cs="Times New Roman"/>
+                <w:color w:val="000000" w:themeColor="text1"/>
+                <w:sz w:val="20"/>
+                <w:szCs w:val="20"/>
+                <w:lang w:eastAsia="pt-BR"/>
+              </w:rPr>
+              <w:t>Passivo</w:t>
             </w:r>
           </w:p>
         </w:tc>
@@ -8249,7 +9398,7 @@
                 <w:szCs w:val="20"/>
                 <w:lang w:eastAsia="pt-BR"/>
               </w:rPr>
-              <w:t>Ocorre quando as receitas apuradas ultrapassam as despesas em uma empresa. </w:t>
+              <w:t>Obrigações de uma empresa com os sócios e terceiros.  </w:t>
             </w:r>
           </w:p>
         </w:tc>
@@ -8262,25 +9411,25 @@
           <w:p>
             <w:pPr>
               <w:shd w:val="clear" w:color="auto" w:fill="FFFFFF"/>
-              <w:spacing w:after="100" w:afterAutospacing="1"/>
-              <w:ind w:left="0" w:firstLine="0"/>
-              <w:rPr>
-                <w:rFonts w:ascii="Times New Roman" w:eastAsia="Times New Roman" w:hAnsi="Times New Roman" w:cs="Times New Roman"/>
-                <w:color w:val="000000" w:themeColor="text1"/>
-                <w:sz w:val="20"/>
-                <w:szCs w:val="20"/>
-                <w:lang w:eastAsia="pt-BR"/>
-              </w:rPr>
-            </w:pPr>
-            <w:r>
-              <w:rPr>
-                <w:rFonts w:ascii="Times New Roman" w:eastAsia="Times New Roman" w:hAnsi="Times New Roman" w:cs="Times New Roman"/>
-                <w:color w:val="000000" w:themeColor="text1"/>
-                <w:sz w:val="20"/>
-                <w:szCs w:val="20"/>
-                <w:lang w:eastAsia="pt-BR"/>
-              </w:rPr>
-              <w:t>Lucro Acumulado</w:t>
+              <w:ind w:left="0" w:firstLine="0"/>
+              <w:outlineLvl w:val="2"/>
+              <w:rPr>
+                <w:rFonts w:ascii="Times New Roman" w:eastAsia="Times New Roman" w:hAnsi="Times New Roman" w:cs="Times New Roman"/>
+                <w:color w:val="000000" w:themeColor="text1"/>
+                <w:sz w:val="20"/>
+                <w:szCs w:val="20"/>
+                <w:lang w:eastAsia="pt-BR"/>
+              </w:rPr>
+            </w:pPr>
+            <w:r>
+              <w:rPr>
+                <w:rFonts w:ascii="Times New Roman" w:eastAsia="Times New Roman" w:hAnsi="Times New Roman" w:cs="Times New Roman"/>
+                <w:color w:val="000000" w:themeColor="text1"/>
+                <w:sz w:val="20"/>
+                <w:szCs w:val="20"/>
+                <w:lang w:eastAsia="pt-BR"/>
+              </w:rPr>
+              <w:t>Passivo Circulante</w:t>
             </w:r>
           </w:p>
         </w:tc>
@@ -8290,27 +9439,97 @@
           </w:tcPr>
           <w:p>
             <w:pPr>
-              <w:shd w:val="clear" w:color="auto" w:fill="FFFFFF"/>
-              <w:spacing w:after="100" w:afterAutospacing="1"/>
-              <w:ind w:left="0" w:firstLine="0"/>
-              <w:rPr>
-                <w:rFonts w:ascii="Times New Roman" w:eastAsia="Times New Roman" w:hAnsi="Times New Roman" w:cs="Times New Roman"/>
-                <w:color w:val="000000" w:themeColor="text1"/>
-                <w:sz w:val="20"/>
-                <w:szCs w:val="20"/>
-                <w:lang w:eastAsia="pt-BR"/>
-              </w:rPr>
-            </w:pPr>
-            <w:r>
-              <w:rPr>
-                <w:rFonts w:ascii="Times New Roman" w:eastAsia="Times New Roman" w:hAnsi="Times New Roman" w:cs="Times New Roman"/>
-                <w:color w:val="000000" w:themeColor="text1"/>
-                <w:sz w:val="20"/>
-                <w:szCs w:val="20"/>
-                <w:lang w:eastAsia="pt-BR"/>
-              </w:rPr>
-              <w:t>É o resultado positivo do acumulado de uma empresa. Legalmente, ficam em destaque, mas, tecnicamente, enquanto não forem distribuídos ou capitalizados, costumam ser chamados de Reservas de Lucros. </w:t>
-            </w:r>
+              <w:pStyle w:val="NormalWeb"/>
+              <w:shd w:val="clear" w:color="auto" w:fill="FFFFFF"/>
+              <w:spacing w:before="0" w:beforeAutospacing="0" w:after="0" w:afterAutospacing="0"/>
+              <w:rPr>
+                <w:color w:val="000000" w:themeColor="text1"/>
+                <w:sz w:val="20"/>
+                <w:szCs w:val="20"/>
+              </w:rPr>
+            </w:pPr>
+            <w:r>
+              <w:rPr>
+                <w:color w:val="000000" w:themeColor="text1"/>
+                <w:sz w:val="20"/>
+                <w:szCs w:val="20"/>
+              </w:rPr>
+              <w:t>O passivo circulante representa aquilo que será pago em breve, ou mensalmente, como a folha de pagamento. </w:t>
+            </w:r>
+          </w:p>
+          <w:p>
+            <w:pPr>
+              <w:pStyle w:val="NormalWeb"/>
+              <w:shd w:val="clear" w:color="auto" w:fill="FFFFFF"/>
+              <w:spacing w:before="0" w:beforeAutospacing="0" w:after="0" w:afterAutospacing="0"/>
+              <w:rPr>
+                <w:color w:val="000000" w:themeColor="text1"/>
+                <w:sz w:val="20"/>
+                <w:szCs w:val="20"/>
+              </w:rPr>
+            </w:pPr>
+            <w:r>
+              <w:rPr>
+                <w:color w:val="000000" w:themeColor="text1"/>
+                <w:sz w:val="20"/>
+                <w:szCs w:val="20"/>
+              </w:rPr>
+              <w:t>Além das obrigações trabalhistas, entram aqui as contas de fornecedores, empréstimos e financiamentos a pagar no período. </w:t>
+            </w:r>
+          </w:p>
+          <w:p>
+            <w:pPr>
+              <w:pStyle w:val="NormalWeb"/>
+              <w:shd w:val="clear" w:color="auto" w:fill="FFFFFF"/>
+              <w:spacing w:before="0" w:beforeAutospacing="0" w:after="0" w:afterAutospacing="0"/>
+              <w:rPr>
+                <w:color w:val="000000" w:themeColor="text1"/>
+                <w:sz w:val="20"/>
+                <w:szCs w:val="20"/>
+              </w:rPr>
+            </w:pPr>
+            <w:r>
+              <w:rPr>
+                <w:color w:val="000000" w:themeColor="text1"/>
+                <w:sz w:val="20"/>
+                <w:szCs w:val="20"/>
+              </w:rPr>
+              <w:t>No caso de finanças pessoais, um carro é um passivo circulante, pois demanda uma série de custos em curto prazo. </w:t>
+            </w:r>
+          </w:p>
+          <w:p>
+            <w:pPr>
+              <w:pStyle w:val="NormalWeb"/>
+              <w:shd w:val="clear" w:color="auto" w:fill="FFFFFF"/>
+              <w:spacing w:before="0" w:beforeAutospacing="0" w:after="0" w:afterAutospacing="0"/>
+              <w:rPr>
+                <w:color w:val="000000" w:themeColor="text1"/>
+                <w:sz w:val="20"/>
+                <w:szCs w:val="20"/>
+              </w:rPr>
+            </w:pPr>
+            <w:r>
+              <w:rPr>
+                <w:color w:val="000000" w:themeColor="text1"/>
+                <w:sz w:val="20"/>
+                <w:szCs w:val="20"/>
+              </w:rPr>
+              <w:t>Os passivos não circulantes são aqueles que só serão exigidos pelos credores após o fim do exercício social atual (ano). </w:t>
+            </w:r>
+          </w:p>
+          <w:p>
+            <w:pPr>
+              <w:shd w:val="clear" w:color="auto" w:fill="FFFFFF"/>
+              <w:ind w:left="0" w:firstLine="0"/>
+              <w:outlineLvl w:val="2"/>
+              <w:rPr>
+                <w:rFonts w:ascii="Times New Roman" w:eastAsia="Times New Roman" w:hAnsi="Times New Roman" w:cs="Times New Roman"/>
+                <w:color w:val="000000" w:themeColor="text1"/>
+                <w:sz w:val="20"/>
+                <w:szCs w:val="20"/>
+                <w:lang w:eastAsia="pt-BR"/>
+              </w:rPr>
+            </w:pPr>
           </w:p>
         </w:tc>
       </w:tr>
@@ -8322,26 +9541,38 @@
           <w:p>
             <w:pPr>
               <w:shd w:val="clear" w:color="auto" w:fill="FFFFFF"/>
-              <w:spacing w:after="100" w:afterAutospacing="1"/>
-              <w:ind w:left="0" w:firstLine="0"/>
-              <w:rPr>
-                <w:rFonts w:ascii="Times New Roman" w:eastAsia="Times New Roman" w:hAnsi="Times New Roman" w:cs="Times New Roman"/>
-                <w:color w:val="000000" w:themeColor="text1"/>
-                <w:sz w:val="20"/>
-                <w:szCs w:val="20"/>
-                <w:lang w:eastAsia="pt-BR"/>
-              </w:rPr>
-            </w:pPr>
-            <w:r>
-              <w:rPr>
-                <w:rFonts w:ascii="Times New Roman" w:eastAsia="Times New Roman" w:hAnsi="Times New Roman" w:cs="Times New Roman"/>
-                <w:color w:val="000000" w:themeColor="text1"/>
-                <w:sz w:val="20"/>
-                <w:szCs w:val="20"/>
-                <w:lang w:eastAsia="pt-BR"/>
-              </w:rPr>
-              <w:t>Lucro Bruto</w:t>
-            </w:r>
+              <w:ind w:left="0" w:firstLine="0"/>
+              <w:outlineLvl w:val="2"/>
+              <w:rPr>
+                <w:rFonts w:ascii="Times New Roman" w:eastAsia="Times New Roman" w:hAnsi="Times New Roman" w:cs="Times New Roman"/>
+                <w:color w:val="000000" w:themeColor="text1"/>
+                <w:sz w:val="20"/>
+                <w:szCs w:val="20"/>
+                <w:lang w:eastAsia="pt-BR"/>
+              </w:rPr>
+            </w:pPr>
+            <w:r>
+              <w:rPr>
+                <w:rFonts w:ascii="Times New Roman" w:eastAsia="Times New Roman" w:hAnsi="Times New Roman" w:cs="Times New Roman"/>
+                <w:color w:val="000000" w:themeColor="text1"/>
+                <w:sz w:val="20"/>
+                <w:szCs w:val="20"/>
+                <w:lang w:eastAsia="pt-BR"/>
+              </w:rPr>
+              <w:t xml:space="preserve">Passivo Não </w:t>
+            </w:r>
+            <w:proofErr w:type="spellStart"/>
+            <w:r>
+              <w:rPr>
+                <w:rFonts w:ascii="Times New Roman" w:eastAsia="Times New Roman" w:hAnsi="Times New Roman" w:cs="Times New Roman"/>
+                <w:color w:val="000000" w:themeColor="text1"/>
+                <w:sz w:val="20"/>
+                <w:szCs w:val="20"/>
+                <w:lang w:eastAsia="pt-BR"/>
+              </w:rPr>
+              <w:t>Curculante</w:t>
+            </w:r>
+            <w:proofErr w:type="spellEnd"/>
           </w:p>
         </w:tc>
         <w:tc>
@@ -8351,25 +9582,73 @@
           <w:p>
             <w:pPr>
               <w:shd w:val="clear" w:color="auto" w:fill="FFFFFF"/>
-              <w:spacing w:after="100" w:afterAutospacing="1"/>
-              <w:ind w:left="0" w:firstLine="0"/>
-              <w:rPr>
-                <w:rFonts w:ascii="Times New Roman" w:eastAsia="Times New Roman" w:hAnsi="Times New Roman" w:cs="Times New Roman"/>
-                <w:color w:val="000000" w:themeColor="text1"/>
-                <w:sz w:val="20"/>
-                <w:szCs w:val="20"/>
-                <w:lang w:eastAsia="pt-BR"/>
-              </w:rPr>
-            </w:pPr>
-            <w:r>
-              <w:rPr>
-                <w:rFonts w:ascii="Times New Roman" w:eastAsia="Times New Roman" w:hAnsi="Times New Roman" w:cs="Times New Roman"/>
-                <w:color w:val="000000" w:themeColor="text1"/>
-                <w:sz w:val="20"/>
-                <w:szCs w:val="20"/>
-                <w:lang w:eastAsia="pt-BR"/>
-              </w:rPr>
-              <w:t>Diferença positiva entre a receita total e o custo de um produto ou serviço.</w:t>
+              <w:spacing w:before="100" w:beforeAutospacing="1" w:after="100" w:afterAutospacing="1"/>
+              <w:ind w:left="0" w:firstLine="0"/>
+              <w:outlineLvl w:val="2"/>
+              <w:rPr>
+                <w:rFonts w:ascii="Times New Roman" w:eastAsia="Times New Roman" w:hAnsi="Times New Roman" w:cs="Times New Roman"/>
+                <w:color w:val="000000" w:themeColor="text1"/>
+                <w:sz w:val="20"/>
+                <w:szCs w:val="20"/>
+                <w:lang w:eastAsia="pt-BR"/>
+              </w:rPr>
+            </w:pPr>
+            <w:r>
+              <w:rPr>
+                <w:rFonts w:ascii="Times New Roman" w:hAnsi="Times New Roman" w:cs="Times New Roman"/>
+                <w:color w:val="000000" w:themeColor="text1"/>
+                <w:sz w:val="20"/>
+                <w:szCs w:val="20"/>
+              </w:rPr>
+              <w:t>Passivo não circulante</w:t>
+            </w:r>
+            <w:r>
+              <w:rPr>
+                <w:rFonts w:ascii="Times New Roman" w:hAnsi="Times New Roman" w:cs="Times New Roman"/>
+                <w:color w:val="000000" w:themeColor="text1"/>
+                <w:sz w:val="20"/>
+                <w:szCs w:val="20"/>
+                <w:shd w:val="clear" w:color="auto" w:fill="FFFFFF"/>
+              </w:rPr>
+              <w:t>: despesas, dívidas e obrigações financeiras cujo prazo de vencimento é superior a um ano, tais como empréstimos de longo prazo e aportes financeiros. Alguns </w:t>
+            </w:r>
+            <w:r>
+              <w:rPr>
+                <w:rFonts w:ascii="Times New Roman" w:hAnsi="Times New Roman" w:cs="Times New Roman"/>
+                <w:color w:val="000000" w:themeColor="text1"/>
+                <w:sz w:val="20"/>
+                <w:szCs w:val="20"/>
+              </w:rPr>
+              <w:t>exemplos</w:t>
+            </w:r>
+            <w:r>
+              <w:rPr>
+                <w:rFonts w:ascii="Times New Roman" w:hAnsi="Times New Roman" w:cs="Times New Roman"/>
+                <w:color w:val="000000" w:themeColor="text1"/>
+                <w:sz w:val="20"/>
+                <w:szCs w:val="20"/>
+                <w:shd w:val="clear" w:color="auto" w:fill="FFFFFF"/>
+              </w:rPr>
+              <w:t> de </w:t>
+            </w:r>
+            <w:r>
+              <w:rPr>
+                <w:rFonts w:ascii="Times New Roman" w:hAnsi="Times New Roman" w:cs="Times New Roman"/>
+                <w:color w:val="000000" w:themeColor="text1"/>
+                <w:sz w:val="20"/>
+                <w:szCs w:val="20"/>
+              </w:rPr>
+              <w:t>passivo circulante</w:t>
+            </w:r>
+            <w:r>
+              <w:rPr>
+                <w:rFonts w:ascii="Times New Roman" w:hAnsi="Times New Roman" w:cs="Times New Roman"/>
+                <w:color w:val="000000" w:themeColor="text1"/>
+                <w:sz w:val="20"/>
+                <w:szCs w:val="20"/>
+                <w:shd w:val="clear" w:color="auto" w:fill="FFFFFF"/>
+              </w:rPr>
+              <w:t> são os impostos relacionados ao enquadramento tributário da sua empresa e encargos sociais de todos os seus funcionários, como: Contas mensais (luz, água, telefone, internet, entre outras) Férias e 13º salário. Adiantamento de salário</w:t>
             </w:r>
           </w:p>
         </w:tc>
@@ -8400,7 +9679,7 @@
                 <w:szCs w:val="20"/>
                 <w:lang w:eastAsia="pt-BR"/>
               </w:rPr>
-              <w:t>Lucro Líquido</w:t>
+              <w:t>Patrimônio Líquido</w:t>
             </w:r>
           </w:p>
         </w:tc>
@@ -8414,22 +9693,91 @@
               <w:spacing w:after="100" w:afterAutospacing="1"/>
               <w:ind w:left="0" w:firstLine="0"/>
               <w:rPr>
-                <w:rFonts w:ascii="Times New Roman" w:eastAsia="Times New Roman" w:hAnsi="Times New Roman" w:cs="Times New Roman"/>
-                <w:color w:val="000000" w:themeColor="text1"/>
-                <w:sz w:val="20"/>
-                <w:szCs w:val="20"/>
-                <w:lang w:eastAsia="pt-BR"/>
-              </w:rPr>
-            </w:pPr>
-            <w:r>
-              <w:rPr>
-                <w:rFonts w:ascii="Times New Roman" w:eastAsia="Times New Roman" w:hAnsi="Times New Roman" w:cs="Times New Roman"/>
-                <w:color w:val="000000" w:themeColor="text1"/>
-                <w:sz w:val="20"/>
-                <w:szCs w:val="20"/>
-                <w:lang w:eastAsia="pt-BR"/>
-              </w:rPr>
-              <w:t>Lucro Líquido é a dedução do Lucro Bruto, menos a dedução do imposto de renda, junto com outras taxas que a empresa deve pagar.</w:t>
+                <w:rFonts w:ascii="Times New Roman" w:hAnsi="Times New Roman" w:cs="Times New Roman"/>
+                <w:color w:val="000000" w:themeColor="text1"/>
+                <w:sz w:val="20"/>
+                <w:szCs w:val="20"/>
+              </w:rPr>
+            </w:pPr>
+            <w:r>
+              <w:rPr>
+                <w:rFonts w:ascii="Times New Roman" w:eastAsia="Times New Roman" w:hAnsi="Times New Roman" w:cs="Times New Roman"/>
+                <w:color w:val="000000" w:themeColor="text1"/>
+                <w:sz w:val="20"/>
+                <w:szCs w:val="20"/>
+                <w:lang w:eastAsia="pt-BR"/>
+              </w:rPr>
+              <w:t xml:space="preserve">Capital próprio ou recursos próprios de uma empresa. Ou seja, é riqueza que a empresa </w:t>
+            </w:r>
+            <w:proofErr w:type="gramStart"/>
+            <w:r>
+              <w:rPr>
+                <w:rFonts w:ascii="Times New Roman" w:eastAsia="Times New Roman" w:hAnsi="Times New Roman" w:cs="Times New Roman"/>
+                <w:color w:val="000000" w:themeColor="text1"/>
+                <w:sz w:val="20"/>
+                <w:szCs w:val="20"/>
+                <w:lang w:eastAsia="pt-BR"/>
+              </w:rPr>
+              <w:t>possui,</w:t>
+            </w:r>
+            <w:proofErr w:type="gramEnd"/>
+            <w:r>
+              <w:rPr>
+                <w:rFonts w:ascii="Times New Roman" w:eastAsia="Times New Roman" w:hAnsi="Times New Roman" w:cs="Times New Roman"/>
+                <w:color w:val="000000" w:themeColor="text1"/>
+                <w:sz w:val="20"/>
+                <w:szCs w:val="20"/>
+                <w:lang w:eastAsia="pt-BR"/>
+              </w:rPr>
+              <w:t xml:space="preserve"> menos suas despesas, </w:t>
+            </w:r>
+            <w:r>
+              <w:rPr>
+                <w:rFonts w:ascii="Times New Roman" w:hAnsi="Times New Roman" w:cs="Times New Roman"/>
+                <w:color w:val="000000" w:themeColor="text1"/>
+                <w:sz w:val="20"/>
+                <w:szCs w:val="20"/>
+                <w:shd w:val="clear" w:color="auto" w:fill="FFFFFF"/>
+              </w:rPr>
+              <w:t>bens não-físicos por natureza, os que não podem ser tocados. </w:t>
+            </w:r>
+            <w:r>
+              <w:rPr>
+                <w:rFonts w:ascii="Times New Roman" w:hAnsi="Times New Roman" w:cs="Times New Roman"/>
+                <w:color w:val="000000" w:themeColor="text1"/>
+                <w:sz w:val="20"/>
+                <w:szCs w:val="20"/>
+              </w:rPr>
+              <w:t>Exemplos</w:t>
+            </w:r>
+            <w:r>
+              <w:rPr>
+                <w:rFonts w:ascii="Times New Roman" w:hAnsi="Times New Roman" w:cs="Times New Roman"/>
+                <w:color w:val="000000" w:themeColor="text1"/>
+                <w:sz w:val="20"/>
+                <w:szCs w:val="20"/>
+                <w:shd w:val="clear" w:color="auto" w:fill="FFFFFF"/>
+              </w:rPr>
+              <w:t xml:space="preserve">: </w:t>
+            </w:r>
+            <w:r>
+              <w:rPr>
+                <w:rFonts w:ascii="Times New Roman" w:hAnsi="Times New Roman" w:cs="Times New Roman"/>
+                <w:color w:val="000000" w:themeColor="text1"/>
+                <w:sz w:val="20"/>
+                <w:szCs w:val="20"/>
+              </w:rPr>
+              <w:t xml:space="preserve">Capital social, Reservas de capital, Ajustes de avaliação patrimonial, Reservas de lucros. Ações em tesouraria, Lucros e prejuízos acumulados, </w:t>
+            </w:r>
+            <w:r>
+              <w:rPr>
+                <w:rFonts w:ascii="Times New Roman" w:hAnsi="Times New Roman" w:cs="Times New Roman"/>
+                <w:color w:val="000000" w:themeColor="text1"/>
+                <w:sz w:val="20"/>
+                <w:szCs w:val="20"/>
+                <w:shd w:val="clear" w:color="auto" w:fill="FFFFFF"/>
+              </w:rPr>
+              <w:t>direitos autorais, marcas, patentes, capital intelectual. Nessa categoria, considera-se um benefício que você tem a receber.</w:t>
             </w:r>
           </w:p>
         </w:tc>
@@ -8452,15 +9800,27 @@
                 <w:lang w:eastAsia="pt-BR"/>
               </w:rPr>
             </w:pPr>
-            <w:r>
-              <w:rPr>
-                <w:rFonts w:ascii="Times New Roman" w:eastAsia="Times New Roman" w:hAnsi="Times New Roman" w:cs="Times New Roman"/>
-                <w:color w:val="000000" w:themeColor="text1"/>
-                <w:sz w:val="20"/>
-                <w:szCs w:val="20"/>
-                <w:lang w:eastAsia="pt-BR"/>
-              </w:rPr>
-              <w:t>Lucro Operacional</w:t>
+            <w:proofErr w:type="spellStart"/>
+            <w:r>
+              <w:rPr>
+                <w:rFonts w:ascii="Times New Roman" w:eastAsia="Times New Roman" w:hAnsi="Times New Roman" w:cs="Times New Roman"/>
+                <w:color w:val="000000" w:themeColor="text1"/>
+                <w:sz w:val="20"/>
+                <w:szCs w:val="20"/>
+                <w:lang w:eastAsia="pt-BR"/>
+              </w:rPr>
+              <w:t>Payback</w:t>
+            </w:r>
+            <w:proofErr w:type="spellEnd"/>
+            <w:r>
+              <w:rPr>
+                <w:rFonts w:ascii="Times New Roman" w:eastAsia="Times New Roman" w:hAnsi="Times New Roman" w:cs="Times New Roman"/>
+                <w:color w:val="000000" w:themeColor="text1"/>
+                <w:sz w:val="20"/>
+                <w:szCs w:val="20"/>
+                <w:lang w:eastAsia="pt-BR"/>
+              </w:rPr>
+              <w:t xml:space="preserve"> ou Tempo de Retorno</w:t>
             </w:r>
           </w:p>
         </w:tc>
@@ -8489,7 +9849,7 @@
                 <w:szCs w:val="20"/>
                 <w:lang w:eastAsia="pt-BR"/>
               </w:rPr>
-              <w:t>É o resultado do Lucro Bruto deduzido de despesas operacionais, como: administrativas, comerciais e tributárias. </w:t>
+              <w:t>Relação entre o valor do investimento e o fluxo de caixa de um determinado projeto. </w:t>
             </w:r>
           </w:p>
         </w:tc>
@@ -8502,25 +9862,26 @@
           <w:p>
             <w:pPr>
               <w:shd w:val="clear" w:color="auto" w:fill="FFFFFF"/>
-              <w:spacing w:after="100" w:afterAutospacing="1"/>
-              <w:ind w:left="0" w:firstLine="0"/>
-              <w:rPr>
-                <w:rFonts w:ascii="Times New Roman" w:eastAsia="Times New Roman" w:hAnsi="Times New Roman" w:cs="Times New Roman"/>
-                <w:color w:val="000000" w:themeColor="text1"/>
-                <w:sz w:val="20"/>
-                <w:szCs w:val="20"/>
-                <w:lang w:eastAsia="pt-BR"/>
-              </w:rPr>
-            </w:pPr>
-            <w:r>
-              <w:rPr>
-                <w:rFonts w:ascii="Times New Roman" w:eastAsia="Times New Roman" w:hAnsi="Times New Roman" w:cs="Times New Roman"/>
-                <w:color w:val="000000" w:themeColor="text1"/>
-                <w:sz w:val="20"/>
-                <w:szCs w:val="20"/>
-                <w:lang w:eastAsia="pt-BR"/>
-              </w:rPr>
-              <w:t>Margem </w:t>
+              <w:spacing w:before="100" w:beforeAutospacing="1" w:after="100" w:afterAutospacing="1"/>
+              <w:ind w:left="0" w:firstLine="0"/>
+              <w:outlineLvl w:val="2"/>
+              <w:rPr>
+                <w:rFonts w:ascii="Times New Roman" w:eastAsia="Times New Roman" w:hAnsi="Times New Roman" w:cs="Times New Roman"/>
+                <w:color w:val="000000" w:themeColor="text1"/>
+                <w:sz w:val="20"/>
+                <w:szCs w:val="20"/>
+                <w:lang w:eastAsia="pt-BR"/>
+              </w:rPr>
+            </w:pPr>
+            <w:r>
+              <w:rPr>
+                <w:rFonts w:ascii="Times New Roman" w:eastAsia="Times New Roman" w:hAnsi="Times New Roman" w:cs="Times New Roman"/>
+                <w:color w:val="000000" w:themeColor="text1"/>
+                <w:sz w:val="20"/>
+                <w:szCs w:val="20"/>
+                <w:lang w:eastAsia="pt-BR"/>
+              </w:rPr>
+              <w:t>Perda</w:t>
             </w:r>
           </w:p>
         </w:tc>
@@ -8549,7 +9910,7 @@
                 <w:szCs w:val="20"/>
                 <w:lang w:eastAsia="pt-BR"/>
               </w:rPr>
-              <w:t>Quantia em dinheiro que sobra da receita obtida por meio da venda de um produto, serviço ou mercadoria.  </w:t>
+              <w:t>Consumo anormal de matéria-prima ou despesa involuntária que pode se transformar em um novo custo. </w:t>
             </w:r>
           </w:p>
         </w:tc>
@@ -8580,7 +9941,7 @@
                 <w:szCs w:val="20"/>
                 <w:lang w:eastAsia="pt-BR"/>
               </w:rPr>
-              <w:t>Moratória</w:t>
+              <w:t>Plano de Contas</w:t>
             </w:r>
           </w:p>
         </w:tc>
@@ -8609,7 +9970,7 @@
                 <w:szCs w:val="20"/>
                 <w:lang w:eastAsia="pt-BR"/>
               </w:rPr>
-              <w:t>Bem de propriedade de uma empresa que tem como objetivo uma possível venda para geração de novos resultados </w:t>
+              <w:t>Conjunto de contas ordenadas e organizadas para serem utilizadas no decorrer das atividades de uma empresa. </w:t>
             </w:r>
           </w:p>
         </w:tc>
@@ -8622,25 +9983,24 @@
           <w:p>
             <w:pPr>
               <w:shd w:val="clear" w:color="auto" w:fill="FFFFFF"/>
-              <w:spacing w:after="100" w:afterAutospacing="1"/>
-              <w:ind w:left="0" w:firstLine="0"/>
-              <w:rPr>
-                <w:rFonts w:ascii="Times New Roman" w:eastAsia="Times New Roman" w:hAnsi="Times New Roman" w:cs="Times New Roman"/>
-                <w:color w:val="000000" w:themeColor="text1"/>
-                <w:sz w:val="20"/>
-                <w:szCs w:val="20"/>
-                <w:lang w:eastAsia="pt-BR"/>
-              </w:rPr>
-            </w:pPr>
-            <w:r>
-              <w:rPr>
-                <w:rFonts w:ascii="Times New Roman" w:eastAsia="Times New Roman" w:hAnsi="Times New Roman" w:cs="Times New Roman"/>
-                <w:color w:val="000000" w:themeColor="text1"/>
-                <w:sz w:val="20"/>
-                <w:szCs w:val="20"/>
-                <w:lang w:eastAsia="pt-BR"/>
-              </w:rPr>
-              <w:t>MEI</w:t>
+              <w:ind w:left="0" w:firstLine="0"/>
+              <w:rPr>
+                <w:rFonts w:ascii="Times New Roman" w:eastAsia="Times New Roman" w:hAnsi="Times New Roman" w:cs="Times New Roman"/>
+                <w:color w:val="000000" w:themeColor="text1"/>
+                <w:sz w:val="20"/>
+                <w:szCs w:val="20"/>
+                <w:lang w:eastAsia="pt-BR"/>
+              </w:rPr>
+            </w:pPr>
+            <w:r>
+              <w:rPr>
+                <w:rFonts w:ascii="Times New Roman" w:eastAsia="Times New Roman" w:hAnsi="Times New Roman" w:cs="Times New Roman"/>
+                <w:color w:val="000000" w:themeColor="text1"/>
+                <w:sz w:val="20"/>
+                <w:szCs w:val="20"/>
+                <w:lang w:eastAsia="pt-BR"/>
+              </w:rPr>
+              <w:t>Princípios Fundamentais de Contabilidade – PFC</w:t>
             </w:r>
           </w:p>
         </w:tc>
@@ -8651,47 +10011,186 @@
           <w:p>
             <w:pPr>
               <w:shd w:val="clear" w:color="auto" w:fill="FFFFFF"/>
-              <w:spacing w:after="100" w:afterAutospacing="1"/>
-              <w:ind w:left="0" w:firstLine="0"/>
-              <w:rPr>
-                <w:rFonts w:ascii="Times New Roman" w:eastAsia="Times New Roman" w:hAnsi="Times New Roman" w:cs="Times New Roman"/>
-                <w:color w:val="000000" w:themeColor="text1"/>
-                <w:sz w:val="20"/>
-                <w:szCs w:val="20"/>
-                <w:lang w:eastAsia="pt-BR"/>
-              </w:rPr>
-            </w:pPr>
-            <w:r>
-              <w:rPr>
-                <w:rFonts w:ascii="Times New Roman" w:eastAsia="Times New Roman" w:hAnsi="Times New Roman" w:cs="Times New Roman"/>
-                <w:color w:val="000000" w:themeColor="text1"/>
-                <w:sz w:val="20"/>
-                <w:szCs w:val="20"/>
-                <w:lang w:eastAsia="pt-BR"/>
-              </w:rPr>
-              <w:t xml:space="preserve">Significa </w:t>
-            </w:r>
-            <w:proofErr w:type="spellStart"/>
-            <w:r>
-              <w:rPr>
-                <w:rFonts w:ascii="Times New Roman" w:eastAsia="Times New Roman" w:hAnsi="Times New Roman" w:cs="Times New Roman"/>
-                <w:color w:val="000000" w:themeColor="text1"/>
-                <w:sz w:val="20"/>
-                <w:szCs w:val="20"/>
-                <w:lang w:eastAsia="pt-BR"/>
-              </w:rPr>
-              <w:t>Microempreendedor</w:t>
-            </w:r>
-            <w:proofErr w:type="spellEnd"/>
-            <w:r>
-              <w:rPr>
-                <w:rFonts w:ascii="Times New Roman" w:eastAsia="Times New Roman" w:hAnsi="Times New Roman" w:cs="Times New Roman"/>
-                <w:color w:val="000000" w:themeColor="text1"/>
-                <w:sz w:val="20"/>
-                <w:szCs w:val="20"/>
-                <w:lang w:eastAsia="pt-BR"/>
-              </w:rPr>
-              <w:t xml:space="preserve"> Individual e refere-se a uma modalidade empresarial em que um profissional autônomo se registra, legalmente, para exercer uma atividade referente a serviços, comércios ou indústrias. </w:t>
+              <w:ind w:left="0" w:firstLine="0"/>
+              <w:rPr>
+                <w:rFonts w:ascii="Times New Roman" w:eastAsia="Times New Roman" w:hAnsi="Times New Roman" w:cs="Times New Roman"/>
+                <w:color w:val="000000" w:themeColor="text1"/>
+                <w:sz w:val="20"/>
+                <w:szCs w:val="20"/>
+                <w:lang w:eastAsia="pt-BR"/>
+              </w:rPr>
+            </w:pPr>
+            <w:proofErr w:type="gramStart"/>
+            <w:r>
+              <w:rPr>
+                <w:rFonts w:ascii="Times New Roman" w:eastAsia="Times New Roman" w:hAnsi="Times New Roman" w:cs="Times New Roman"/>
+                <w:color w:val="000000" w:themeColor="text1"/>
+                <w:sz w:val="20"/>
+                <w:szCs w:val="20"/>
+                <w:lang w:eastAsia="pt-BR"/>
+              </w:rPr>
+              <w:t>i</w:t>
+            </w:r>
+            <w:proofErr w:type="gramEnd"/>
+            <w:r>
+              <w:rPr>
+                <w:rFonts w:ascii="Times New Roman" w:eastAsia="Times New Roman" w:hAnsi="Times New Roman" w:cs="Times New Roman"/>
+                <w:color w:val="000000" w:themeColor="text1"/>
+                <w:sz w:val="20"/>
+                <w:szCs w:val="20"/>
+                <w:lang w:eastAsia="pt-BR"/>
+              </w:rPr>
+              <w:t>. Princípio da Entidade</w:t>
+            </w:r>
+          </w:p>
+          <w:p>
+            <w:pPr>
+              <w:shd w:val="clear" w:color="auto" w:fill="FFFFFF"/>
+              <w:ind w:left="0" w:firstLine="0"/>
+              <w:rPr>
+                <w:rFonts w:ascii="Times New Roman" w:eastAsia="Times New Roman" w:hAnsi="Times New Roman" w:cs="Times New Roman"/>
+                <w:color w:val="000000" w:themeColor="text1"/>
+                <w:sz w:val="20"/>
+                <w:szCs w:val="20"/>
+                <w:lang w:eastAsia="pt-BR"/>
+              </w:rPr>
+            </w:pPr>
+            <w:r>
+              <w:rPr>
+                <w:rFonts w:ascii="Times New Roman" w:eastAsia="Times New Roman" w:hAnsi="Times New Roman" w:cs="Times New Roman"/>
+                <w:color w:val="000000" w:themeColor="text1"/>
+                <w:sz w:val="20"/>
+                <w:szCs w:val="20"/>
+                <w:lang w:eastAsia="pt-BR"/>
+              </w:rPr>
+              <w:t>ii. Princípio da Continuidade</w:t>
+            </w:r>
+          </w:p>
+          <w:p>
+            <w:pPr>
+              <w:shd w:val="clear" w:color="auto" w:fill="FFFFFF"/>
+              <w:ind w:left="0" w:firstLine="0"/>
+              <w:rPr>
+                <w:rFonts w:ascii="Times New Roman" w:eastAsia="Times New Roman" w:hAnsi="Times New Roman" w:cs="Times New Roman"/>
+                <w:color w:val="000000" w:themeColor="text1"/>
+                <w:sz w:val="20"/>
+                <w:szCs w:val="20"/>
+                <w:lang w:eastAsia="pt-BR"/>
+              </w:rPr>
+            </w:pPr>
+            <w:r>
+              <w:rPr>
+                <w:rFonts w:ascii="Times New Roman" w:eastAsia="Times New Roman" w:hAnsi="Times New Roman" w:cs="Times New Roman"/>
+                <w:color w:val="000000" w:themeColor="text1"/>
+                <w:sz w:val="20"/>
+                <w:szCs w:val="20"/>
+                <w:lang w:eastAsia="pt-BR"/>
+              </w:rPr>
+              <w:t>iii. Princípio da Oportunidade</w:t>
+            </w:r>
+          </w:p>
+          <w:p>
+            <w:pPr>
+              <w:shd w:val="clear" w:color="auto" w:fill="FFFFFF"/>
+              <w:ind w:left="0" w:firstLine="0"/>
+              <w:rPr>
+                <w:rFonts w:ascii="Times New Roman" w:eastAsia="Times New Roman" w:hAnsi="Times New Roman" w:cs="Times New Roman"/>
+                <w:color w:val="000000" w:themeColor="text1"/>
+                <w:sz w:val="20"/>
+                <w:szCs w:val="20"/>
+                <w:lang w:eastAsia="pt-BR"/>
+              </w:rPr>
+            </w:pPr>
+            <w:r>
+              <w:rPr>
+                <w:rFonts w:ascii="Times New Roman" w:eastAsia="Times New Roman" w:hAnsi="Times New Roman" w:cs="Times New Roman"/>
+                <w:color w:val="000000" w:themeColor="text1"/>
+                <w:sz w:val="20"/>
+                <w:szCs w:val="20"/>
+                <w:lang w:eastAsia="pt-BR"/>
+              </w:rPr>
+              <w:t>iv. Princípio do Registro pelo Valor Original</w:t>
+            </w:r>
+          </w:p>
+          <w:p>
+            <w:pPr>
+              <w:shd w:val="clear" w:color="auto" w:fill="FFFFFF"/>
+              <w:ind w:left="0" w:firstLine="0"/>
+              <w:rPr>
+                <w:rFonts w:ascii="Times New Roman" w:eastAsia="Times New Roman" w:hAnsi="Times New Roman" w:cs="Times New Roman"/>
+                <w:color w:val="000000" w:themeColor="text1"/>
+                <w:sz w:val="20"/>
+                <w:szCs w:val="20"/>
+                <w:lang w:eastAsia="pt-BR"/>
+              </w:rPr>
+            </w:pPr>
+            <w:proofErr w:type="gramStart"/>
+            <w:r>
+              <w:rPr>
+                <w:rFonts w:ascii="Times New Roman" w:eastAsia="Times New Roman" w:hAnsi="Times New Roman" w:cs="Times New Roman"/>
+                <w:color w:val="000000" w:themeColor="text1"/>
+                <w:sz w:val="20"/>
+                <w:szCs w:val="20"/>
+                <w:lang w:eastAsia="pt-BR"/>
+              </w:rPr>
+              <w:t>v.</w:t>
+            </w:r>
+            <w:proofErr w:type="gramEnd"/>
+            <w:r>
+              <w:rPr>
+                <w:rFonts w:ascii="Times New Roman" w:eastAsia="Times New Roman" w:hAnsi="Times New Roman" w:cs="Times New Roman"/>
+                <w:color w:val="000000" w:themeColor="text1"/>
+                <w:sz w:val="20"/>
+                <w:szCs w:val="20"/>
+                <w:lang w:eastAsia="pt-BR"/>
+              </w:rPr>
+              <w:t xml:space="preserve"> Princípio da Atualização Monetária</w:t>
+            </w:r>
+          </w:p>
+          <w:p>
+            <w:pPr>
+              <w:shd w:val="clear" w:color="auto" w:fill="FFFFFF"/>
+              <w:ind w:left="0" w:firstLine="0"/>
+              <w:rPr>
+                <w:rFonts w:ascii="Times New Roman" w:eastAsia="Times New Roman" w:hAnsi="Times New Roman" w:cs="Times New Roman"/>
+                <w:color w:val="000000" w:themeColor="text1"/>
+                <w:sz w:val="20"/>
+                <w:szCs w:val="20"/>
+                <w:lang w:eastAsia="pt-BR"/>
+              </w:rPr>
+            </w:pPr>
+            <w:r>
+              <w:rPr>
+                <w:rFonts w:ascii="Times New Roman" w:eastAsia="Times New Roman" w:hAnsi="Times New Roman" w:cs="Times New Roman"/>
+                <w:color w:val="000000" w:themeColor="text1"/>
+                <w:sz w:val="20"/>
+                <w:szCs w:val="20"/>
+                <w:lang w:eastAsia="pt-BR"/>
+              </w:rPr>
+              <w:t>vi. Princípio da Competência</w:t>
+            </w:r>
+          </w:p>
+          <w:p>
+            <w:pPr>
+              <w:shd w:val="clear" w:color="auto" w:fill="FFFFFF"/>
+              <w:ind w:left="0" w:firstLine="0"/>
+              <w:rPr>
+                <w:rFonts w:ascii="Times New Roman" w:eastAsia="Times New Roman" w:hAnsi="Times New Roman" w:cs="Times New Roman"/>
+                <w:color w:val="000000" w:themeColor="text1"/>
+                <w:sz w:val="20"/>
+                <w:szCs w:val="20"/>
+                <w:lang w:eastAsia="pt-BR"/>
+              </w:rPr>
+            </w:pPr>
+            <w:r>
+              <w:rPr>
+                <w:rFonts w:ascii="Times New Roman" w:eastAsia="Times New Roman" w:hAnsi="Times New Roman" w:cs="Times New Roman"/>
+                <w:color w:val="000000" w:themeColor="text1"/>
+                <w:sz w:val="20"/>
+                <w:szCs w:val="20"/>
+                <w:lang w:eastAsia="pt-BR"/>
+              </w:rPr>
+              <w:t>vii. Princípio da Prudência</w:t>
             </w:r>
           </w:p>
         </w:tc>
@@ -8704,25 +10203,25 @@
           <w:p>
             <w:pPr>
               <w:shd w:val="clear" w:color="auto" w:fill="FFFFFF"/>
-              <w:spacing w:after="100" w:afterAutospacing="1"/>
-              <w:ind w:left="0" w:firstLine="0"/>
-              <w:rPr>
-                <w:rFonts w:ascii="Times New Roman" w:eastAsia="Times New Roman" w:hAnsi="Times New Roman" w:cs="Times New Roman"/>
-                <w:color w:val="000000" w:themeColor="text1"/>
-                <w:sz w:val="20"/>
-                <w:szCs w:val="20"/>
-                <w:lang w:eastAsia="pt-BR"/>
-              </w:rPr>
-            </w:pPr>
-            <w:r>
-              <w:rPr>
-                <w:rFonts w:ascii="Times New Roman" w:eastAsia="Times New Roman" w:hAnsi="Times New Roman" w:cs="Times New Roman"/>
-                <w:color w:val="000000" w:themeColor="text1"/>
-                <w:sz w:val="20"/>
-                <w:szCs w:val="20"/>
-                <w:lang w:eastAsia="pt-BR"/>
-              </w:rPr>
-              <w:t>Mensuração</w:t>
+              <w:ind w:left="0" w:firstLine="0"/>
+              <w:rPr>
+                <w:rFonts w:ascii="Times New Roman" w:eastAsia="Times New Roman" w:hAnsi="Times New Roman" w:cs="Times New Roman"/>
+                <w:color w:val="000000" w:themeColor="text1"/>
+                <w:sz w:val="20"/>
+                <w:szCs w:val="20"/>
+                <w:lang w:eastAsia="pt-BR"/>
+              </w:rPr>
+            </w:pPr>
+            <w:r>
+              <w:rPr>
+                <w:rFonts w:ascii="Times New Roman" w:eastAsia="Times New Roman" w:hAnsi="Times New Roman" w:cs="Times New Roman"/>
+                <w:color w:val="000000" w:themeColor="text1"/>
+                <w:sz w:val="20"/>
+                <w:szCs w:val="20"/>
+                <w:lang w:eastAsia="pt-BR"/>
+              </w:rPr>
+              <w:lastRenderedPageBreak/>
+              <w:t>Provisão</w:t>
             </w:r>
           </w:p>
         </w:tc>
@@ -8751,7 +10250,7 @@
                 <w:szCs w:val="20"/>
                 <w:lang w:eastAsia="pt-BR"/>
               </w:rPr>
-              <w:t>Processo que determina as quantias monetárias com que os elementos das demonstrações contábeis devem ser reconhecidos e apresentados no balanço patrimonial e na demonstração do resultado. </w:t>
+              <w:t>Estimativa de uma provável perda ou despesa.</w:t>
             </w:r>
           </w:p>
         </w:tc>
@@ -8782,7 +10281,7 @@
                 <w:szCs w:val="20"/>
                 <w:lang w:eastAsia="pt-BR"/>
               </w:rPr>
-              <w:t>NIRE</w:t>
+              <w:t>Quotas</w:t>
             </w:r>
           </w:p>
         </w:tc>
@@ -8811,1137 +10310,29 @@
                 <w:szCs w:val="20"/>
                 <w:lang w:eastAsia="pt-BR"/>
               </w:rPr>
-              <w:t>Número de Inscrição no Registro de Empresas. É o que confirma a legalidade da empresa na </w:t>
-            </w:r>
-            <w:r>
-              <w:rPr>
-                <w:rFonts w:ascii="Times New Roman" w:eastAsia="Times New Roman" w:hAnsi="Times New Roman" w:cs="Times New Roman"/>
-                <w:b/>
-                <w:bCs/>
-                <w:color w:val="000000" w:themeColor="text1"/>
-                <w:sz w:val="20"/>
-                <w:szCs w:val="20"/>
-                <w:lang w:eastAsia="pt-BR"/>
-              </w:rPr>
-              <w:t>Junta Comercial do Estado</w:t>
-            </w:r>
-            <w:r>
-              <w:rPr>
-                <w:rFonts w:ascii="Times New Roman" w:eastAsia="Times New Roman" w:hAnsi="Times New Roman" w:cs="Times New Roman"/>
-                <w:color w:val="000000" w:themeColor="text1"/>
-                <w:sz w:val="20"/>
-                <w:szCs w:val="20"/>
-                <w:lang w:eastAsia="pt-BR"/>
-              </w:rPr>
-              <w:t>. Um número único que comprova a existência de uma empresa.</w:t>
-            </w:r>
-          </w:p>
-        </w:tc>
-      </w:tr>
-      <w:tr>
-        <w:tc>
-          <w:tcPr>
-            <w:tcW w:w="1809" w:type="dxa"/>
-          </w:tcPr>
-          <w:p>
-            <w:pPr>
-              <w:shd w:val="clear" w:color="auto" w:fill="FFFFFF"/>
-              <w:spacing w:after="100" w:afterAutospacing="1"/>
-              <w:ind w:left="0" w:firstLine="0"/>
-              <w:rPr>
-                <w:rFonts w:ascii="Times New Roman" w:eastAsia="Times New Roman" w:hAnsi="Times New Roman" w:cs="Times New Roman"/>
-                <w:color w:val="000000" w:themeColor="text1"/>
-                <w:sz w:val="20"/>
-                <w:szCs w:val="20"/>
-                <w:lang w:eastAsia="pt-BR"/>
-              </w:rPr>
-            </w:pPr>
-            <w:r>
-              <w:rPr>
-                <w:rFonts w:ascii="Times New Roman" w:eastAsia="Times New Roman" w:hAnsi="Times New Roman" w:cs="Times New Roman"/>
-                <w:color w:val="000000" w:themeColor="text1"/>
-                <w:sz w:val="20"/>
-                <w:szCs w:val="20"/>
-                <w:lang w:eastAsia="pt-BR"/>
-              </w:rPr>
-              <w:t>Nome Fantasia</w:t>
-            </w:r>
-          </w:p>
-        </w:tc>
-        <w:tc>
-          <w:tcPr>
-            <w:tcW w:w="7513" w:type="dxa"/>
-          </w:tcPr>
-          <w:p>
-            <w:pPr>
-              <w:shd w:val="clear" w:color="auto" w:fill="FFFFFF"/>
-              <w:spacing w:after="100" w:afterAutospacing="1"/>
-              <w:ind w:left="0" w:firstLine="0"/>
-              <w:rPr>
-                <w:rFonts w:ascii="Times New Roman" w:eastAsia="Times New Roman" w:hAnsi="Times New Roman" w:cs="Times New Roman"/>
-                <w:color w:val="000000" w:themeColor="text1"/>
-                <w:sz w:val="20"/>
-                <w:szCs w:val="20"/>
-                <w:lang w:eastAsia="pt-BR"/>
-              </w:rPr>
-            </w:pPr>
-            <w:r>
-              <w:rPr>
-                <w:rFonts w:ascii="Times New Roman" w:eastAsia="Times New Roman" w:hAnsi="Times New Roman" w:cs="Times New Roman"/>
-                <w:color w:val="000000" w:themeColor="text1"/>
-                <w:sz w:val="20"/>
-                <w:szCs w:val="20"/>
-                <w:lang w:eastAsia="pt-BR"/>
-              </w:rPr>
-              <w:t>É o nome popular de uma empresa que pode ou não ser igual à sua razão social.</w:t>
-            </w:r>
-          </w:p>
-        </w:tc>
-      </w:tr>
-      <w:tr>
-        <w:tc>
-          <w:tcPr>
-            <w:tcW w:w="1809" w:type="dxa"/>
-          </w:tcPr>
-          <w:p>
-            <w:pPr>
-              <w:shd w:val="clear" w:color="auto" w:fill="FFFFFF"/>
-              <w:spacing w:after="100" w:afterAutospacing="1"/>
-              <w:ind w:left="0" w:firstLine="0"/>
-              <w:rPr>
-                <w:rFonts w:ascii="Times New Roman" w:eastAsia="Times New Roman" w:hAnsi="Times New Roman" w:cs="Times New Roman"/>
-                <w:color w:val="000000" w:themeColor="text1"/>
-                <w:sz w:val="20"/>
-                <w:szCs w:val="20"/>
-                <w:lang w:eastAsia="pt-BR"/>
-              </w:rPr>
-            </w:pPr>
-            <w:r>
-              <w:rPr>
-                <w:rFonts w:ascii="Times New Roman" w:eastAsia="Times New Roman" w:hAnsi="Times New Roman" w:cs="Times New Roman"/>
-                <w:color w:val="000000" w:themeColor="text1"/>
-                <w:sz w:val="20"/>
-                <w:szCs w:val="20"/>
-                <w:lang w:eastAsia="pt-BR"/>
-              </w:rPr>
-              <w:t>Obrigações</w:t>
-            </w:r>
-          </w:p>
-        </w:tc>
-        <w:tc>
-          <w:tcPr>
-            <w:tcW w:w="7513" w:type="dxa"/>
-          </w:tcPr>
-          <w:p>
-            <w:pPr>
-              <w:shd w:val="clear" w:color="auto" w:fill="FFFFFF"/>
-              <w:spacing w:after="100" w:afterAutospacing="1"/>
-              <w:ind w:left="0" w:firstLine="0"/>
-              <w:rPr>
-                <w:rFonts w:ascii="Times New Roman" w:eastAsia="Times New Roman" w:hAnsi="Times New Roman" w:cs="Times New Roman"/>
-                <w:color w:val="000000" w:themeColor="text1"/>
-                <w:sz w:val="20"/>
-                <w:szCs w:val="20"/>
-                <w:lang w:eastAsia="pt-BR"/>
-              </w:rPr>
-            </w:pPr>
-            <w:r>
-              <w:rPr>
-                <w:rFonts w:ascii="Times New Roman" w:eastAsia="Times New Roman" w:hAnsi="Times New Roman" w:cs="Times New Roman"/>
-                <w:color w:val="000000" w:themeColor="text1"/>
-                <w:sz w:val="20"/>
-                <w:szCs w:val="20"/>
-                <w:lang w:eastAsia="pt-BR"/>
-              </w:rPr>
-              <w:t>São dívidas ou compromissos de qualquer espécie ou natureza, assumidos perante a terceiros ou, bens de terceiros que se encontram como posse de uma empresa. </w:t>
-            </w:r>
-          </w:p>
-        </w:tc>
-      </w:tr>
-      <w:tr>
-        <w:tc>
-          <w:tcPr>
-            <w:tcW w:w="1809" w:type="dxa"/>
-          </w:tcPr>
-          <w:p>
-            <w:pPr>
-              <w:shd w:val="clear" w:color="auto" w:fill="FFFFFF"/>
-              <w:spacing w:after="100" w:afterAutospacing="1"/>
-              <w:ind w:left="0" w:firstLine="0"/>
-              <w:rPr>
-                <w:rFonts w:ascii="Times New Roman" w:eastAsia="Times New Roman" w:hAnsi="Times New Roman" w:cs="Times New Roman"/>
-                <w:color w:val="000000" w:themeColor="text1"/>
-                <w:sz w:val="20"/>
-                <w:szCs w:val="20"/>
-                <w:lang w:eastAsia="pt-BR"/>
-              </w:rPr>
-            </w:pPr>
-            <w:r>
-              <w:rPr>
-                <w:rFonts w:ascii="Times New Roman" w:eastAsia="Times New Roman" w:hAnsi="Times New Roman" w:cs="Times New Roman"/>
-                <w:color w:val="000000" w:themeColor="text1"/>
-                <w:sz w:val="20"/>
-                <w:szCs w:val="20"/>
-                <w:lang w:eastAsia="pt-BR"/>
-              </w:rPr>
-              <w:t>Orçamento</w:t>
-            </w:r>
-          </w:p>
-        </w:tc>
-        <w:tc>
-          <w:tcPr>
-            <w:tcW w:w="7513" w:type="dxa"/>
-          </w:tcPr>
-          <w:p>
-            <w:pPr>
-              <w:shd w:val="clear" w:color="auto" w:fill="FFFFFF"/>
-              <w:spacing w:after="100" w:afterAutospacing="1"/>
-              <w:ind w:left="0" w:firstLine="0"/>
-              <w:rPr>
-                <w:rFonts w:ascii="Times New Roman" w:eastAsia="Times New Roman" w:hAnsi="Times New Roman" w:cs="Times New Roman"/>
-                <w:color w:val="000000" w:themeColor="text1"/>
-                <w:sz w:val="20"/>
-                <w:szCs w:val="20"/>
-                <w:lang w:eastAsia="pt-BR"/>
-              </w:rPr>
-            </w:pPr>
-            <w:r>
-              <w:rPr>
-                <w:rFonts w:ascii="Times New Roman" w:eastAsia="Times New Roman" w:hAnsi="Times New Roman" w:cs="Times New Roman"/>
-                <w:color w:val="000000" w:themeColor="text1"/>
-                <w:sz w:val="20"/>
-                <w:szCs w:val="20"/>
-                <w:lang w:eastAsia="pt-BR"/>
-              </w:rPr>
-              <w:t>Preço aproximado concedido a um cliente pela realização de determinado serviço. </w:t>
-            </w:r>
-          </w:p>
-        </w:tc>
-      </w:tr>
-      <w:tr>
-        <w:tc>
-          <w:tcPr>
-            <w:tcW w:w="1809" w:type="dxa"/>
-          </w:tcPr>
-          <w:p>
-            <w:pPr>
-              <w:shd w:val="clear" w:color="auto" w:fill="FFFFFF"/>
-              <w:spacing w:before="100" w:beforeAutospacing="1" w:after="100" w:afterAutospacing="1"/>
-              <w:ind w:left="0" w:firstLine="0"/>
-              <w:outlineLvl w:val="2"/>
-              <w:rPr>
-                <w:rFonts w:ascii="Times New Roman" w:eastAsia="Times New Roman" w:hAnsi="Times New Roman" w:cs="Times New Roman"/>
-                <w:color w:val="000000" w:themeColor="text1"/>
-                <w:sz w:val="20"/>
-                <w:szCs w:val="20"/>
-                <w:lang w:eastAsia="pt-BR"/>
-              </w:rPr>
-            </w:pPr>
-            <w:r>
-              <w:rPr>
-                <w:rFonts w:ascii="Times New Roman" w:eastAsia="Times New Roman" w:hAnsi="Times New Roman" w:cs="Times New Roman"/>
-                <w:color w:val="000000" w:themeColor="text1"/>
-                <w:sz w:val="20"/>
-                <w:szCs w:val="20"/>
-                <w:lang w:eastAsia="pt-BR"/>
-              </w:rPr>
-              <w:t>Passivo</w:t>
-            </w:r>
-          </w:p>
-        </w:tc>
-        <w:tc>
-          <w:tcPr>
-            <w:tcW w:w="7513" w:type="dxa"/>
-          </w:tcPr>
-          <w:p>
-            <w:pPr>
-              <w:shd w:val="clear" w:color="auto" w:fill="FFFFFF"/>
-              <w:spacing w:after="100" w:afterAutospacing="1"/>
-              <w:ind w:left="0" w:firstLine="0"/>
-              <w:rPr>
-                <w:rFonts w:ascii="Times New Roman" w:eastAsia="Times New Roman" w:hAnsi="Times New Roman" w:cs="Times New Roman"/>
-                <w:color w:val="000000" w:themeColor="text1"/>
-                <w:sz w:val="20"/>
-                <w:szCs w:val="20"/>
-                <w:lang w:eastAsia="pt-BR"/>
-              </w:rPr>
-            </w:pPr>
-            <w:r>
-              <w:rPr>
-                <w:rFonts w:ascii="Times New Roman" w:eastAsia="Times New Roman" w:hAnsi="Times New Roman" w:cs="Times New Roman"/>
-                <w:color w:val="000000" w:themeColor="text1"/>
-                <w:sz w:val="20"/>
-                <w:szCs w:val="20"/>
-                <w:lang w:eastAsia="pt-BR"/>
-              </w:rPr>
-              <w:t>Obrigações de uma empresa com os sócios e terceiros.  </w:t>
-            </w:r>
-          </w:p>
-        </w:tc>
-      </w:tr>
-      <w:tr>
-        <w:tc>
-          <w:tcPr>
-            <w:tcW w:w="1809" w:type="dxa"/>
-          </w:tcPr>
-          <w:p>
-            <w:pPr>
-              <w:shd w:val="clear" w:color="auto" w:fill="FFFFFF"/>
-              <w:ind w:left="0" w:firstLine="0"/>
-              <w:outlineLvl w:val="2"/>
-              <w:rPr>
-                <w:rFonts w:ascii="Times New Roman" w:eastAsia="Times New Roman" w:hAnsi="Times New Roman" w:cs="Times New Roman"/>
-                <w:color w:val="000000" w:themeColor="text1"/>
-                <w:sz w:val="20"/>
-                <w:szCs w:val="20"/>
-                <w:lang w:eastAsia="pt-BR"/>
-              </w:rPr>
-            </w:pPr>
-            <w:r>
-              <w:rPr>
-                <w:rFonts w:ascii="Times New Roman" w:eastAsia="Times New Roman" w:hAnsi="Times New Roman" w:cs="Times New Roman"/>
-                <w:color w:val="000000" w:themeColor="text1"/>
-                <w:sz w:val="20"/>
-                <w:szCs w:val="20"/>
-                <w:lang w:eastAsia="pt-BR"/>
-              </w:rPr>
-              <w:t>Passivo Circulante</w:t>
-            </w:r>
-          </w:p>
-        </w:tc>
-        <w:tc>
-          <w:tcPr>
-            <w:tcW w:w="7513" w:type="dxa"/>
-          </w:tcPr>
-          <w:p>
-            <w:pPr>
-              <w:pStyle w:val="NormalWeb"/>
-              <w:shd w:val="clear" w:color="auto" w:fill="FFFFFF"/>
-              <w:spacing w:before="0" w:beforeAutospacing="0" w:after="0" w:afterAutospacing="0"/>
-              <w:rPr>
-                <w:color w:val="000000" w:themeColor="text1"/>
-                <w:sz w:val="20"/>
-                <w:szCs w:val="20"/>
-              </w:rPr>
-            </w:pPr>
-            <w:r>
-              <w:rPr>
-                <w:color w:val="000000" w:themeColor="text1"/>
-                <w:sz w:val="20"/>
-                <w:szCs w:val="20"/>
-              </w:rPr>
-              <w:t>O passivo circulante representa aquilo que será pago em breve, ou mensalmente, como a folha de pagamento. </w:t>
-            </w:r>
-          </w:p>
-          <w:p>
-            <w:pPr>
-              <w:pStyle w:val="NormalWeb"/>
-              <w:shd w:val="clear" w:color="auto" w:fill="FFFFFF"/>
-              <w:spacing w:before="0" w:beforeAutospacing="0" w:after="0" w:afterAutospacing="0"/>
-              <w:rPr>
-                <w:color w:val="000000" w:themeColor="text1"/>
-                <w:sz w:val="20"/>
-                <w:szCs w:val="20"/>
-              </w:rPr>
-            </w:pPr>
-            <w:r>
-              <w:rPr>
-                <w:color w:val="000000" w:themeColor="text1"/>
-                <w:sz w:val="20"/>
-                <w:szCs w:val="20"/>
-              </w:rPr>
-              <w:t>Além das obrigações trabalhistas, entram aqui as contas de fornecedores, empréstimos e financiamentos a pagar no período. </w:t>
-            </w:r>
-          </w:p>
-          <w:p>
-            <w:pPr>
-              <w:pStyle w:val="NormalWeb"/>
-              <w:shd w:val="clear" w:color="auto" w:fill="FFFFFF"/>
-              <w:spacing w:before="0" w:beforeAutospacing="0" w:after="0" w:afterAutospacing="0"/>
-              <w:rPr>
-                <w:color w:val="000000" w:themeColor="text1"/>
-                <w:sz w:val="20"/>
-                <w:szCs w:val="20"/>
-              </w:rPr>
-            </w:pPr>
-            <w:r>
-              <w:rPr>
-                <w:color w:val="000000" w:themeColor="text1"/>
-                <w:sz w:val="20"/>
-                <w:szCs w:val="20"/>
-              </w:rPr>
-              <w:t>No caso de finanças pessoais, um carro é um passivo circulante, pois demanda uma série de custos em curto prazo. </w:t>
-            </w:r>
-          </w:p>
-          <w:p>
-            <w:pPr>
-              <w:pStyle w:val="NormalWeb"/>
-              <w:shd w:val="clear" w:color="auto" w:fill="FFFFFF"/>
-              <w:spacing w:before="0" w:beforeAutospacing="0" w:after="0" w:afterAutospacing="0"/>
-              <w:rPr>
-                <w:color w:val="000000" w:themeColor="text1"/>
-                <w:sz w:val="20"/>
-                <w:szCs w:val="20"/>
-              </w:rPr>
-            </w:pPr>
-            <w:r>
-              <w:rPr>
-                <w:color w:val="000000" w:themeColor="text1"/>
-                <w:sz w:val="20"/>
-                <w:szCs w:val="20"/>
-              </w:rPr>
-              <w:t>Os passivos não circulantes são aqueles que só serão exigidos pelos credores após o fim do exercício social atual (ano). </w:t>
-            </w:r>
-          </w:p>
-          <w:p>
-            <w:pPr>
-              <w:shd w:val="clear" w:color="auto" w:fill="FFFFFF"/>
-              <w:ind w:left="0" w:firstLine="0"/>
-              <w:outlineLvl w:val="2"/>
-              <w:rPr>
-                <w:rFonts w:ascii="Times New Roman" w:eastAsia="Times New Roman" w:hAnsi="Times New Roman" w:cs="Times New Roman"/>
-                <w:color w:val="000000" w:themeColor="text1"/>
-                <w:sz w:val="20"/>
-                <w:szCs w:val="20"/>
-                <w:lang w:eastAsia="pt-BR"/>
-              </w:rPr>
-            </w:pPr>
-          </w:p>
-        </w:tc>
-      </w:tr>
-      <w:tr>
-        <w:tc>
-          <w:tcPr>
-            <w:tcW w:w="1809" w:type="dxa"/>
-          </w:tcPr>
-          <w:p>
-            <w:pPr>
-              <w:shd w:val="clear" w:color="auto" w:fill="FFFFFF"/>
-              <w:ind w:left="0" w:firstLine="0"/>
-              <w:outlineLvl w:val="2"/>
-              <w:rPr>
-                <w:rFonts w:ascii="Times New Roman" w:eastAsia="Times New Roman" w:hAnsi="Times New Roman" w:cs="Times New Roman"/>
-                <w:color w:val="000000" w:themeColor="text1"/>
-                <w:sz w:val="20"/>
-                <w:szCs w:val="20"/>
-                <w:lang w:eastAsia="pt-BR"/>
-              </w:rPr>
-            </w:pPr>
-            <w:r>
-              <w:rPr>
-                <w:rFonts w:ascii="Times New Roman" w:eastAsia="Times New Roman" w:hAnsi="Times New Roman" w:cs="Times New Roman"/>
-                <w:color w:val="000000" w:themeColor="text1"/>
-                <w:sz w:val="20"/>
-                <w:szCs w:val="20"/>
-                <w:lang w:eastAsia="pt-BR"/>
-              </w:rPr>
-              <w:t xml:space="preserve">Passivo Não </w:t>
-            </w:r>
-            <w:proofErr w:type="spellStart"/>
-            <w:r>
-              <w:rPr>
-                <w:rFonts w:ascii="Times New Roman" w:eastAsia="Times New Roman" w:hAnsi="Times New Roman" w:cs="Times New Roman"/>
-                <w:color w:val="000000" w:themeColor="text1"/>
-                <w:sz w:val="20"/>
-                <w:szCs w:val="20"/>
-                <w:lang w:eastAsia="pt-BR"/>
-              </w:rPr>
-              <w:t>Curculante</w:t>
-            </w:r>
-            <w:proofErr w:type="spellEnd"/>
-          </w:p>
-        </w:tc>
-        <w:tc>
-          <w:tcPr>
-            <w:tcW w:w="7513" w:type="dxa"/>
-          </w:tcPr>
-          <w:p>
-            <w:pPr>
-              <w:shd w:val="clear" w:color="auto" w:fill="FFFFFF"/>
-              <w:spacing w:before="100" w:beforeAutospacing="1" w:after="100" w:afterAutospacing="1"/>
-              <w:ind w:left="0" w:firstLine="0"/>
-              <w:outlineLvl w:val="2"/>
-              <w:rPr>
-                <w:rFonts w:ascii="Times New Roman" w:eastAsia="Times New Roman" w:hAnsi="Times New Roman" w:cs="Times New Roman"/>
-                <w:color w:val="000000" w:themeColor="text1"/>
-                <w:sz w:val="20"/>
-                <w:szCs w:val="20"/>
-                <w:lang w:eastAsia="pt-BR"/>
-              </w:rPr>
-            </w:pPr>
-            <w:r>
-              <w:rPr>
-                <w:rFonts w:ascii="Times New Roman" w:hAnsi="Times New Roman" w:cs="Times New Roman"/>
-                <w:color w:val="000000" w:themeColor="text1"/>
-                <w:sz w:val="20"/>
-                <w:szCs w:val="20"/>
-              </w:rPr>
-              <w:t>Passivo não circulante</w:t>
-            </w:r>
-            <w:r>
-              <w:rPr>
-                <w:rFonts w:ascii="Times New Roman" w:hAnsi="Times New Roman" w:cs="Times New Roman"/>
-                <w:color w:val="000000" w:themeColor="text1"/>
-                <w:sz w:val="20"/>
-                <w:szCs w:val="20"/>
-                <w:shd w:val="clear" w:color="auto" w:fill="FFFFFF"/>
-              </w:rPr>
-              <w:t>: despesas, dívidas e obrigações financeiras cujo prazo de vencimento é superior a um ano, tais como empréstimos de longo prazo e aportes financeiros. Alguns </w:t>
-            </w:r>
-            <w:r>
-              <w:rPr>
-                <w:rFonts w:ascii="Times New Roman" w:hAnsi="Times New Roman" w:cs="Times New Roman"/>
-                <w:color w:val="000000" w:themeColor="text1"/>
-                <w:sz w:val="20"/>
-                <w:szCs w:val="20"/>
-              </w:rPr>
-              <w:t>exemplos</w:t>
-            </w:r>
-            <w:r>
-              <w:rPr>
-                <w:rFonts w:ascii="Times New Roman" w:hAnsi="Times New Roman" w:cs="Times New Roman"/>
-                <w:color w:val="000000" w:themeColor="text1"/>
-                <w:sz w:val="20"/>
-                <w:szCs w:val="20"/>
-                <w:shd w:val="clear" w:color="auto" w:fill="FFFFFF"/>
-              </w:rPr>
-              <w:t> de </w:t>
-            </w:r>
-            <w:r>
-              <w:rPr>
-                <w:rFonts w:ascii="Times New Roman" w:hAnsi="Times New Roman" w:cs="Times New Roman"/>
-                <w:color w:val="000000" w:themeColor="text1"/>
-                <w:sz w:val="20"/>
-                <w:szCs w:val="20"/>
-              </w:rPr>
-              <w:t>passivo circulante</w:t>
-            </w:r>
-            <w:r>
-              <w:rPr>
-                <w:rFonts w:ascii="Times New Roman" w:hAnsi="Times New Roman" w:cs="Times New Roman"/>
-                <w:color w:val="000000" w:themeColor="text1"/>
-                <w:sz w:val="20"/>
-                <w:szCs w:val="20"/>
-                <w:shd w:val="clear" w:color="auto" w:fill="FFFFFF"/>
-              </w:rPr>
-              <w:t> são os impostos relacionados ao enquadramento tributário da sua empresa e encargos sociais de todos os seus funcionários, como: Contas mensais (luz, água, telefone, internet, entre outras) Férias e 13º salário. Adiantamento de salário</w:t>
-            </w:r>
-          </w:p>
-        </w:tc>
-      </w:tr>
-      <w:tr>
-        <w:tc>
-          <w:tcPr>
-            <w:tcW w:w="1809" w:type="dxa"/>
-          </w:tcPr>
-          <w:p>
-            <w:pPr>
-              <w:shd w:val="clear" w:color="auto" w:fill="FFFFFF"/>
-              <w:spacing w:after="100" w:afterAutospacing="1"/>
-              <w:ind w:left="0" w:firstLine="0"/>
-              <w:rPr>
-                <w:rFonts w:ascii="Times New Roman" w:eastAsia="Times New Roman" w:hAnsi="Times New Roman" w:cs="Times New Roman"/>
-                <w:color w:val="000000" w:themeColor="text1"/>
-                <w:sz w:val="20"/>
-                <w:szCs w:val="20"/>
-                <w:lang w:eastAsia="pt-BR"/>
-              </w:rPr>
-            </w:pPr>
-            <w:r>
-              <w:rPr>
-                <w:rFonts w:ascii="Times New Roman" w:eastAsia="Times New Roman" w:hAnsi="Times New Roman" w:cs="Times New Roman"/>
-                <w:color w:val="000000" w:themeColor="text1"/>
-                <w:sz w:val="20"/>
-                <w:szCs w:val="20"/>
-                <w:lang w:eastAsia="pt-BR"/>
-              </w:rPr>
-              <w:t>Patrimônio Líquido</w:t>
-            </w:r>
-          </w:p>
-        </w:tc>
-        <w:tc>
-          <w:tcPr>
-            <w:tcW w:w="7513" w:type="dxa"/>
-          </w:tcPr>
-          <w:p>
-            <w:pPr>
-              <w:shd w:val="clear" w:color="auto" w:fill="FFFFFF"/>
-              <w:spacing w:after="100" w:afterAutospacing="1"/>
-              <w:ind w:left="0" w:firstLine="0"/>
-              <w:rPr>
-                <w:rFonts w:ascii="Times New Roman" w:hAnsi="Times New Roman" w:cs="Times New Roman"/>
-                <w:color w:val="000000" w:themeColor="text1"/>
-                <w:sz w:val="20"/>
-                <w:szCs w:val="20"/>
-              </w:rPr>
-            </w:pPr>
-            <w:r>
-              <w:rPr>
-                <w:rFonts w:ascii="Times New Roman" w:eastAsia="Times New Roman" w:hAnsi="Times New Roman" w:cs="Times New Roman"/>
-                <w:color w:val="000000" w:themeColor="text1"/>
-                <w:sz w:val="20"/>
-                <w:szCs w:val="20"/>
-                <w:lang w:eastAsia="pt-BR"/>
-              </w:rPr>
-              <w:t xml:space="preserve">Capital próprio ou recursos próprios de uma empresa. Ou seja, é riqueza que a empresa possui, menos suas despesas, </w:t>
-            </w:r>
-            <w:r>
-              <w:rPr>
-                <w:rFonts w:ascii="Times New Roman" w:hAnsi="Times New Roman" w:cs="Times New Roman"/>
-                <w:color w:val="000000" w:themeColor="text1"/>
-                <w:sz w:val="20"/>
-                <w:szCs w:val="20"/>
-                <w:shd w:val="clear" w:color="auto" w:fill="FFFFFF"/>
-              </w:rPr>
-              <w:t>bens não-físicos por natureza, os que não podem ser tocados. </w:t>
-            </w:r>
-            <w:r>
-              <w:rPr>
-                <w:rFonts w:ascii="Times New Roman" w:hAnsi="Times New Roman" w:cs="Times New Roman"/>
-                <w:color w:val="000000" w:themeColor="text1"/>
-                <w:sz w:val="20"/>
-                <w:szCs w:val="20"/>
-              </w:rPr>
-              <w:t>Exemplos</w:t>
-            </w:r>
-            <w:r>
-              <w:rPr>
-                <w:rFonts w:ascii="Times New Roman" w:hAnsi="Times New Roman" w:cs="Times New Roman"/>
-                <w:color w:val="000000" w:themeColor="text1"/>
-                <w:sz w:val="20"/>
-                <w:szCs w:val="20"/>
-                <w:shd w:val="clear" w:color="auto" w:fill="FFFFFF"/>
-              </w:rPr>
-              <w:t xml:space="preserve">: </w:t>
-            </w:r>
-            <w:r>
-              <w:rPr>
-                <w:rFonts w:ascii="Times New Roman" w:hAnsi="Times New Roman" w:cs="Times New Roman"/>
-                <w:color w:val="000000" w:themeColor="text1"/>
-                <w:sz w:val="20"/>
-                <w:szCs w:val="20"/>
-              </w:rPr>
-              <w:t xml:space="preserve">Capital social, Reservas de capital, Ajustes de avaliação patrimonial, Reservas de lucros. Ações em tesouraria, Lucros e prejuízos acumulados, </w:t>
-            </w:r>
-            <w:r>
-              <w:rPr>
-                <w:rFonts w:ascii="Times New Roman" w:hAnsi="Times New Roman" w:cs="Times New Roman"/>
-                <w:color w:val="000000" w:themeColor="text1"/>
-                <w:sz w:val="20"/>
-                <w:szCs w:val="20"/>
-                <w:shd w:val="clear" w:color="auto" w:fill="FFFFFF"/>
-              </w:rPr>
-              <w:t>direitos autorais, marcas, patentes, capital intelectual. Nessa categoria, considera-se um benefício que você tem a receber.</w:t>
-            </w:r>
-          </w:p>
-        </w:tc>
-      </w:tr>
-      <w:tr>
-        <w:tc>
-          <w:tcPr>
-            <w:tcW w:w="1809" w:type="dxa"/>
-          </w:tcPr>
-          <w:p>
-            <w:pPr>
-              <w:shd w:val="clear" w:color="auto" w:fill="FFFFFF"/>
-              <w:spacing w:after="100" w:afterAutospacing="1"/>
-              <w:ind w:left="0" w:firstLine="0"/>
-              <w:rPr>
-                <w:rFonts w:ascii="Times New Roman" w:eastAsia="Times New Roman" w:hAnsi="Times New Roman" w:cs="Times New Roman"/>
-                <w:color w:val="000000" w:themeColor="text1"/>
-                <w:sz w:val="20"/>
-                <w:szCs w:val="20"/>
-                <w:lang w:eastAsia="pt-BR"/>
-              </w:rPr>
-            </w:pPr>
-            <w:proofErr w:type="spellStart"/>
-            <w:r>
-              <w:rPr>
-                <w:rFonts w:ascii="Times New Roman" w:eastAsia="Times New Roman" w:hAnsi="Times New Roman" w:cs="Times New Roman"/>
-                <w:color w:val="000000" w:themeColor="text1"/>
-                <w:sz w:val="20"/>
-                <w:szCs w:val="20"/>
-                <w:lang w:eastAsia="pt-BR"/>
-              </w:rPr>
-              <w:t>Payback</w:t>
-            </w:r>
-            <w:proofErr w:type="spellEnd"/>
-            <w:r>
-              <w:rPr>
-                <w:rFonts w:ascii="Times New Roman" w:eastAsia="Times New Roman" w:hAnsi="Times New Roman" w:cs="Times New Roman"/>
-                <w:color w:val="000000" w:themeColor="text1"/>
-                <w:sz w:val="20"/>
-                <w:szCs w:val="20"/>
-                <w:lang w:eastAsia="pt-BR"/>
-              </w:rPr>
-              <w:t xml:space="preserve"> ou Tempo de Retorno</w:t>
-            </w:r>
-          </w:p>
-        </w:tc>
-        <w:tc>
-          <w:tcPr>
-            <w:tcW w:w="7513" w:type="dxa"/>
-          </w:tcPr>
-          <w:p>
-            <w:pPr>
-              <w:shd w:val="clear" w:color="auto" w:fill="FFFFFF"/>
-              <w:spacing w:after="100" w:afterAutospacing="1"/>
-              <w:ind w:left="0" w:firstLine="0"/>
-              <w:rPr>
-                <w:rFonts w:ascii="Times New Roman" w:eastAsia="Times New Roman" w:hAnsi="Times New Roman" w:cs="Times New Roman"/>
-                <w:color w:val="000000" w:themeColor="text1"/>
-                <w:sz w:val="20"/>
-                <w:szCs w:val="20"/>
-                <w:lang w:eastAsia="pt-BR"/>
-              </w:rPr>
-            </w:pPr>
-            <w:r>
-              <w:rPr>
-                <w:rFonts w:ascii="Times New Roman" w:eastAsia="Times New Roman" w:hAnsi="Times New Roman" w:cs="Times New Roman"/>
-                <w:color w:val="000000" w:themeColor="text1"/>
-                <w:sz w:val="20"/>
-                <w:szCs w:val="20"/>
-                <w:lang w:eastAsia="pt-BR"/>
-              </w:rPr>
-              <w:t>Relação entre o valor do investimento e o fluxo de caixa de um determinado projeto. </w:t>
-            </w:r>
-          </w:p>
-        </w:tc>
-      </w:tr>
-      <w:tr>
-        <w:tc>
-          <w:tcPr>
-            <w:tcW w:w="1809" w:type="dxa"/>
-          </w:tcPr>
-          <w:p>
-            <w:pPr>
-              <w:shd w:val="clear" w:color="auto" w:fill="FFFFFF"/>
-              <w:spacing w:before="100" w:beforeAutospacing="1" w:after="100" w:afterAutospacing="1"/>
-              <w:ind w:left="0" w:firstLine="0"/>
-              <w:outlineLvl w:val="2"/>
-              <w:rPr>
-                <w:rFonts w:ascii="Times New Roman" w:eastAsia="Times New Roman" w:hAnsi="Times New Roman" w:cs="Times New Roman"/>
-                <w:color w:val="000000" w:themeColor="text1"/>
-                <w:sz w:val="20"/>
-                <w:szCs w:val="20"/>
-                <w:lang w:eastAsia="pt-BR"/>
-              </w:rPr>
-            </w:pPr>
-            <w:r>
-              <w:rPr>
-                <w:rFonts w:ascii="Times New Roman" w:eastAsia="Times New Roman" w:hAnsi="Times New Roman" w:cs="Times New Roman"/>
-                <w:color w:val="000000" w:themeColor="text1"/>
-                <w:sz w:val="20"/>
-                <w:szCs w:val="20"/>
-                <w:lang w:eastAsia="pt-BR"/>
-              </w:rPr>
-              <w:t>Perda</w:t>
-            </w:r>
-          </w:p>
-        </w:tc>
-        <w:tc>
-          <w:tcPr>
-            <w:tcW w:w="7513" w:type="dxa"/>
-          </w:tcPr>
-          <w:p>
-            <w:pPr>
-              <w:shd w:val="clear" w:color="auto" w:fill="FFFFFF"/>
-              <w:spacing w:after="100" w:afterAutospacing="1"/>
-              <w:ind w:left="0" w:firstLine="0"/>
-              <w:rPr>
-                <w:rFonts w:ascii="Times New Roman" w:eastAsia="Times New Roman" w:hAnsi="Times New Roman" w:cs="Times New Roman"/>
-                <w:color w:val="000000" w:themeColor="text1"/>
-                <w:sz w:val="20"/>
-                <w:szCs w:val="20"/>
-                <w:lang w:eastAsia="pt-BR"/>
-              </w:rPr>
-            </w:pPr>
-            <w:r>
-              <w:rPr>
-                <w:rFonts w:ascii="Times New Roman" w:eastAsia="Times New Roman" w:hAnsi="Times New Roman" w:cs="Times New Roman"/>
-                <w:color w:val="000000" w:themeColor="text1"/>
-                <w:sz w:val="20"/>
-                <w:szCs w:val="20"/>
-                <w:lang w:eastAsia="pt-BR"/>
-              </w:rPr>
-              <w:t>Consumo anormal de matéria-prima ou despesa involuntária que pode se transformar em um novo custo. </w:t>
-            </w:r>
-          </w:p>
-        </w:tc>
-      </w:tr>
-      <w:tr>
-        <w:tc>
-          <w:tcPr>
-            <w:tcW w:w="1809" w:type="dxa"/>
-          </w:tcPr>
-          <w:p>
-            <w:pPr>
-              <w:shd w:val="clear" w:color="auto" w:fill="FFFFFF"/>
-              <w:spacing w:after="100" w:afterAutospacing="1"/>
-              <w:ind w:left="0" w:firstLine="0"/>
-              <w:rPr>
-                <w:rFonts w:ascii="Times New Roman" w:eastAsia="Times New Roman" w:hAnsi="Times New Roman" w:cs="Times New Roman"/>
-                <w:color w:val="000000" w:themeColor="text1"/>
-                <w:sz w:val="20"/>
-                <w:szCs w:val="20"/>
-                <w:lang w:eastAsia="pt-BR"/>
-              </w:rPr>
-            </w:pPr>
-            <w:r>
-              <w:rPr>
-                <w:rFonts w:ascii="Times New Roman" w:eastAsia="Times New Roman" w:hAnsi="Times New Roman" w:cs="Times New Roman"/>
-                <w:color w:val="000000" w:themeColor="text1"/>
-                <w:sz w:val="20"/>
-                <w:szCs w:val="20"/>
-                <w:lang w:eastAsia="pt-BR"/>
-              </w:rPr>
-              <w:t>Plano de Contas</w:t>
-            </w:r>
-          </w:p>
-        </w:tc>
-        <w:tc>
-          <w:tcPr>
-            <w:tcW w:w="7513" w:type="dxa"/>
-          </w:tcPr>
-          <w:p>
-            <w:pPr>
-              <w:shd w:val="clear" w:color="auto" w:fill="FFFFFF"/>
-              <w:spacing w:after="100" w:afterAutospacing="1"/>
-              <w:ind w:left="0" w:firstLine="0"/>
-              <w:rPr>
-                <w:rFonts w:ascii="Times New Roman" w:eastAsia="Times New Roman" w:hAnsi="Times New Roman" w:cs="Times New Roman"/>
-                <w:color w:val="000000" w:themeColor="text1"/>
-                <w:sz w:val="20"/>
-                <w:szCs w:val="20"/>
-                <w:lang w:eastAsia="pt-BR"/>
-              </w:rPr>
-            </w:pPr>
-            <w:r>
-              <w:rPr>
-                <w:rFonts w:ascii="Times New Roman" w:eastAsia="Times New Roman" w:hAnsi="Times New Roman" w:cs="Times New Roman"/>
-                <w:color w:val="000000" w:themeColor="text1"/>
-                <w:sz w:val="20"/>
-                <w:szCs w:val="20"/>
-                <w:lang w:eastAsia="pt-BR"/>
-              </w:rPr>
-              <w:t>Conjunto de contas ordenadas e organizadas para serem utilizadas no decorrer das atividades de uma empresa. </w:t>
-            </w:r>
-          </w:p>
-        </w:tc>
-      </w:tr>
-      <w:tr>
-        <w:tc>
-          <w:tcPr>
-            <w:tcW w:w="1809" w:type="dxa"/>
-          </w:tcPr>
-          <w:p>
-            <w:pPr>
-              <w:shd w:val="clear" w:color="auto" w:fill="FFFFFF"/>
-              <w:ind w:left="0" w:firstLine="0"/>
-              <w:rPr>
-                <w:rFonts w:ascii="Times New Roman" w:eastAsia="Times New Roman" w:hAnsi="Times New Roman" w:cs="Times New Roman"/>
-                <w:color w:val="000000" w:themeColor="text1"/>
-                <w:sz w:val="20"/>
-                <w:szCs w:val="20"/>
-                <w:lang w:eastAsia="pt-BR"/>
-              </w:rPr>
-            </w:pPr>
-            <w:r>
-              <w:rPr>
-                <w:rFonts w:ascii="Times New Roman" w:eastAsia="Times New Roman" w:hAnsi="Times New Roman" w:cs="Times New Roman"/>
-                <w:color w:val="000000" w:themeColor="text1"/>
-                <w:sz w:val="20"/>
-                <w:szCs w:val="20"/>
-                <w:lang w:eastAsia="pt-BR"/>
-              </w:rPr>
-              <w:t>Princípios Fundamentais de Contabilidade – PFC</w:t>
-            </w:r>
-          </w:p>
-        </w:tc>
-        <w:tc>
-          <w:tcPr>
-            <w:tcW w:w="7513" w:type="dxa"/>
-          </w:tcPr>
-          <w:p>
-            <w:pPr>
-              <w:shd w:val="clear" w:color="auto" w:fill="FFFFFF"/>
-              <w:ind w:left="0" w:firstLine="0"/>
-              <w:rPr>
-                <w:rFonts w:ascii="Times New Roman" w:eastAsia="Times New Roman" w:hAnsi="Times New Roman" w:cs="Times New Roman"/>
-                <w:color w:val="000000" w:themeColor="text1"/>
-                <w:sz w:val="20"/>
-                <w:szCs w:val="20"/>
-                <w:lang w:eastAsia="pt-BR"/>
-              </w:rPr>
-            </w:pPr>
-            <w:r>
-              <w:rPr>
-                <w:rFonts w:ascii="Times New Roman" w:eastAsia="Times New Roman" w:hAnsi="Times New Roman" w:cs="Times New Roman"/>
-                <w:color w:val="000000" w:themeColor="text1"/>
-                <w:sz w:val="20"/>
-                <w:szCs w:val="20"/>
-                <w:lang w:eastAsia="pt-BR"/>
-              </w:rPr>
-              <w:t>i. Princípio da Entidade</w:t>
-            </w:r>
-          </w:p>
-          <w:p>
-            <w:pPr>
-              <w:shd w:val="clear" w:color="auto" w:fill="FFFFFF"/>
-              <w:ind w:left="0" w:firstLine="0"/>
-              <w:rPr>
-                <w:rFonts w:ascii="Times New Roman" w:eastAsia="Times New Roman" w:hAnsi="Times New Roman" w:cs="Times New Roman"/>
-                <w:color w:val="000000" w:themeColor="text1"/>
-                <w:sz w:val="20"/>
-                <w:szCs w:val="20"/>
-                <w:lang w:eastAsia="pt-BR"/>
-              </w:rPr>
-            </w:pPr>
-            <w:r>
-              <w:rPr>
-                <w:rFonts w:ascii="Times New Roman" w:eastAsia="Times New Roman" w:hAnsi="Times New Roman" w:cs="Times New Roman"/>
-                <w:color w:val="000000" w:themeColor="text1"/>
-                <w:sz w:val="20"/>
-                <w:szCs w:val="20"/>
-                <w:lang w:eastAsia="pt-BR"/>
-              </w:rPr>
-              <w:t>ii. Princípio da Continuidade</w:t>
-            </w:r>
-          </w:p>
-          <w:p>
-            <w:pPr>
-              <w:shd w:val="clear" w:color="auto" w:fill="FFFFFF"/>
-              <w:ind w:left="0" w:firstLine="0"/>
-              <w:rPr>
-                <w:rFonts w:ascii="Times New Roman" w:eastAsia="Times New Roman" w:hAnsi="Times New Roman" w:cs="Times New Roman"/>
-                <w:color w:val="000000" w:themeColor="text1"/>
-                <w:sz w:val="20"/>
-                <w:szCs w:val="20"/>
-                <w:lang w:eastAsia="pt-BR"/>
-              </w:rPr>
-            </w:pPr>
-            <w:r>
-              <w:rPr>
-                <w:rFonts w:ascii="Times New Roman" w:eastAsia="Times New Roman" w:hAnsi="Times New Roman" w:cs="Times New Roman"/>
-                <w:color w:val="000000" w:themeColor="text1"/>
-                <w:sz w:val="20"/>
-                <w:szCs w:val="20"/>
-                <w:lang w:eastAsia="pt-BR"/>
-              </w:rPr>
-              <w:t>iii. Princípio da Oportunidade</w:t>
-            </w:r>
-          </w:p>
-          <w:p>
-            <w:pPr>
-              <w:shd w:val="clear" w:color="auto" w:fill="FFFFFF"/>
-              <w:ind w:left="0" w:firstLine="0"/>
-              <w:rPr>
-                <w:rFonts w:ascii="Times New Roman" w:eastAsia="Times New Roman" w:hAnsi="Times New Roman" w:cs="Times New Roman"/>
-                <w:color w:val="000000" w:themeColor="text1"/>
-                <w:sz w:val="20"/>
-                <w:szCs w:val="20"/>
-                <w:lang w:eastAsia="pt-BR"/>
-              </w:rPr>
-            </w:pPr>
-            <w:r>
-              <w:rPr>
-                <w:rFonts w:ascii="Times New Roman" w:eastAsia="Times New Roman" w:hAnsi="Times New Roman" w:cs="Times New Roman"/>
-                <w:color w:val="000000" w:themeColor="text1"/>
-                <w:sz w:val="20"/>
-                <w:szCs w:val="20"/>
-                <w:lang w:eastAsia="pt-BR"/>
-              </w:rPr>
-              <w:t>iv. Princípio do Registro pelo Valor Original</w:t>
-            </w:r>
-          </w:p>
-          <w:p>
-            <w:pPr>
-              <w:shd w:val="clear" w:color="auto" w:fill="FFFFFF"/>
-              <w:ind w:left="0" w:firstLine="0"/>
-              <w:rPr>
-                <w:rFonts w:ascii="Times New Roman" w:eastAsia="Times New Roman" w:hAnsi="Times New Roman" w:cs="Times New Roman"/>
-                <w:color w:val="000000" w:themeColor="text1"/>
-                <w:sz w:val="20"/>
-                <w:szCs w:val="20"/>
-                <w:lang w:eastAsia="pt-BR"/>
-              </w:rPr>
-            </w:pPr>
-            <w:r>
-              <w:rPr>
-                <w:rFonts w:ascii="Times New Roman" w:eastAsia="Times New Roman" w:hAnsi="Times New Roman" w:cs="Times New Roman"/>
-                <w:color w:val="000000" w:themeColor="text1"/>
-                <w:sz w:val="20"/>
-                <w:szCs w:val="20"/>
-                <w:lang w:eastAsia="pt-BR"/>
-              </w:rPr>
-              <w:t>v. Princípio da Atualização Monetária</w:t>
-            </w:r>
-          </w:p>
-          <w:p>
-            <w:pPr>
-              <w:shd w:val="clear" w:color="auto" w:fill="FFFFFF"/>
-              <w:ind w:left="0" w:firstLine="0"/>
-              <w:rPr>
-                <w:rFonts w:ascii="Times New Roman" w:eastAsia="Times New Roman" w:hAnsi="Times New Roman" w:cs="Times New Roman"/>
-                <w:color w:val="000000" w:themeColor="text1"/>
-                <w:sz w:val="20"/>
-                <w:szCs w:val="20"/>
-                <w:lang w:eastAsia="pt-BR"/>
-              </w:rPr>
-            </w:pPr>
-            <w:r>
-              <w:rPr>
-                <w:rFonts w:ascii="Times New Roman" w:eastAsia="Times New Roman" w:hAnsi="Times New Roman" w:cs="Times New Roman"/>
-                <w:color w:val="000000" w:themeColor="text1"/>
-                <w:sz w:val="20"/>
-                <w:szCs w:val="20"/>
-                <w:lang w:eastAsia="pt-BR"/>
-              </w:rPr>
-              <w:lastRenderedPageBreak/>
-              <w:t>vi. Princípio da Competência</w:t>
-            </w:r>
-          </w:p>
-          <w:p>
-            <w:pPr>
-              <w:shd w:val="clear" w:color="auto" w:fill="FFFFFF"/>
-              <w:ind w:left="0" w:firstLine="0"/>
-              <w:rPr>
-                <w:rFonts w:ascii="Times New Roman" w:eastAsia="Times New Roman" w:hAnsi="Times New Roman" w:cs="Times New Roman"/>
-                <w:color w:val="000000" w:themeColor="text1"/>
-                <w:sz w:val="20"/>
-                <w:szCs w:val="20"/>
-                <w:lang w:eastAsia="pt-BR"/>
-              </w:rPr>
-            </w:pPr>
-            <w:r>
-              <w:rPr>
-                <w:rFonts w:ascii="Times New Roman" w:eastAsia="Times New Roman" w:hAnsi="Times New Roman" w:cs="Times New Roman"/>
-                <w:color w:val="000000" w:themeColor="text1"/>
-                <w:sz w:val="20"/>
-                <w:szCs w:val="20"/>
-                <w:lang w:eastAsia="pt-BR"/>
-              </w:rPr>
-              <w:t>vii. Princípio da Prudência</w:t>
-            </w:r>
-          </w:p>
-        </w:tc>
-      </w:tr>
-      <w:tr>
-        <w:tc>
-          <w:tcPr>
-            <w:tcW w:w="1809" w:type="dxa"/>
-          </w:tcPr>
-          <w:p>
-            <w:pPr>
-              <w:shd w:val="clear" w:color="auto" w:fill="FFFFFF"/>
-              <w:ind w:left="0" w:firstLine="0"/>
-              <w:rPr>
-                <w:rFonts w:ascii="Times New Roman" w:eastAsia="Times New Roman" w:hAnsi="Times New Roman" w:cs="Times New Roman"/>
-                <w:color w:val="000000" w:themeColor="text1"/>
-                <w:sz w:val="20"/>
-                <w:szCs w:val="20"/>
-                <w:lang w:eastAsia="pt-BR"/>
-              </w:rPr>
-            </w:pPr>
-            <w:r>
-              <w:rPr>
-                <w:rFonts w:ascii="Times New Roman" w:eastAsia="Times New Roman" w:hAnsi="Times New Roman" w:cs="Times New Roman"/>
-                <w:color w:val="000000" w:themeColor="text1"/>
-                <w:sz w:val="20"/>
-                <w:szCs w:val="20"/>
-                <w:lang w:eastAsia="pt-BR"/>
-              </w:rPr>
-              <w:lastRenderedPageBreak/>
-              <w:t>Provisão</w:t>
-            </w:r>
-          </w:p>
-        </w:tc>
-        <w:tc>
-          <w:tcPr>
-            <w:tcW w:w="7513" w:type="dxa"/>
-          </w:tcPr>
-          <w:p>
-            <w:pPr>
-              <w:shd w:val="clear" w:color="auto" w:fill="FFFFFF"/>
-              <w:spacing w:after="100" w:afterAutospacing="1"/>
-              <w:ind w:left="0" w:firstLine="0"/>
-              <w:rPr>
-                <w:rFonts w:ascii="Times New Roman" w:eastAsia="Times New Roman" w:hAnsi="Times New Roman" w:cs="Times New Roman"/>
-                <w:color w:val="000000" w:themeColor="text1"/>
-                <w:sz w:val="20"/>
-                <w:szCs w:val="20"/>
-                <w:lang w:eastAsia="pt-BR"/>
-              </w:rPr>
-            </w:pPr>
-            <w:r>
-              <w:rPr>
-                <w:rFonts w:ascii="Times New Roman" w:eastAsia="Times New Roman" w:hAnsi="Times New Roman" w:cs="Times New Roman"/>
-                <w:color w:val="000000" w:themeColor="text1"/>
-                <w:sz w:val="20"/>
-                <w:szCs w:val="20"/>
-                <w:lang w:eastAsia="pt-BR"/>
-              </w:rPr>
-              <w:t>Estimativa de uma provável perda ou despesa.</w:t>
-            </w:r>
-          </w:p>
-        </w:tc>
-      </w:tr>
-      <w:tr>
-        <w:tc>
-          <w:tcPr>
-            <w:tcW w:w="1809" w:type="dxa"/>
-          </w:tcPr>
-          <w:p>
-            <w:pPr>
-              <w:shd w:val="clear" w:color="auto" w:fill="FFFFFF"/>
-              <w:spacing w:after="100" w:afterAutospacing="1"/>
-              <w:ind w:left="0" w:firstLine="0"/>
-              <w:rPr>
-                <w:rFonts w:ascii="Times New Roman" w:eastAsia="Times New Roman" w:hAnsi="Times New Roman" w:cs="Times New Roman"/>
-                <w:color w:val="000000" w:themeColor="text1"/>
-                <w:sz w:val="20"/>
-                <w:szCs w:val="20"/>
-                <w:lang w:eastAsia="pt-BR"/>
-              </w:rPr>
-            </w:pPr>
-            <w:r>
-              <w:rPr>
-                <w:rFonts w:ascii="Times New Roman" w:eastAsia="Times New Roman" w:hAnsi="Times New Roman" w:cs="Times New Roman"/>
-                <w:color w:val="000000" w:themeColor="text1"/>
-                <w:sz w:val="20"/>
-                <w:szCs w:val="20"/>
-                <w:lang w:eastAsia="pt-BR"/>
-              </w:rPr>
-              <w:t>Quotas</w:t>
-            </w:r>
-          </w:p>
-        </w:tc>
-        <w:tc>
-          <w:tcPr>
-            <w:tcW w:w="7513" w:type="dxa"/>
-          </w:tcPr>
-          <w:p>
-            <w:pPr>
-              <w:shd w:val="clear" w:color="auto" w:fill="FFFFFF"/>
-              <w:spacing w:after="100" w:afterAutospacing="1"/>
-              <w:ind w:left="0" w:firstLine="0"/>
-              <w:rPr>
-                <w:rFonts w:ascii="Times New Roman" w:eastAsia="Times New Roman" w:hAnsi="Times New Roman" w:cs="Times New Roman"/>
-                <w:color w:val="000000" w:themeColor="text1"/>
-                <w:sz w:val="20"/>
-                <w:szCs w:val="20"/>
-                <w:lang w:eastAsia="pt-BR"/>
-              </w:rPr>
-            </w:pPr>
-            <w:r>
-              <w:rPr>
-                <w:rFonts w:ascii="Times New Roman" w:eastAsia="Times New Roman" w:hAnsi="Times New Roman" w:cs="Times New Roman"/>
-                <w:color w:val="000000" w:themeColor="text1"/>
-                <w:sz w:val="20"/>
-                <w:szCs w:val="20"/>
-                <w:lang w:eastAsia="pt-BR"/>
-              </w:rPr>
-              <w:t>É a parte correspondente de cada sócio referente a sociedade de uma empresa. </w:t>
+              <w:t xml:space="preserve">É a parte correspondente de cada sócio referente </w:t>
+            </w:r>
+            <w:proofErr w:type="gramStart"/>
+            <w:r>
+              <w:rPr>
+                <w:rFonts w:ascii="Times New Roman" w:eastAsia="Times New Roman" w:hAnsi="Times New Roman" w:cs="Times New Roman"/>
+                <w:color w:val="000000" w:themeColor="text1"/>
+                <w:sz w:val="20"/>
+                <w:szCs w:val="20"/>
+                <w:lang w:eastAsia="pt-BR"/>
+              </w:rPr>
+              <w:t>a</w:t>
+            </w:r>
+            <w:proofErr w:type="gramEnd"/>
+            <w:r>
+              <w:rPr>
+                <w:rFonts w:ascii="Times New Roman" w:eastAsia="Times New Roman" w:hAnsi="Times New Roman" w:cs="Times New Roman"/>
+                <w:color w:val="000000" w:themeColor="text1"/>
+                <w:sz w:val="20"/>
+                <w:szCs w:val="20"/>
+                <w:lang w:eastAsia="pt-BR"/>
+              </w:rPr>
+              <w:t xml:space="preserve"> sociedade de uma empresa. </w:t>
             </w:r>
           </w:p>
         </w:tc>
@@ -10450,7 +10841,29 @@
                 <w:szCs w:val="20"/>
                 <w:lang w:eastAsia="pt-BR"/>
               </w:rPr>
-              <w:t>Regime de uma empresa que valida a arrecadação, cobrança e fiscalização de impostos e unifica oito deles: municipais, estaduais e federais, todos em uma única guia de pagamento. </w:t>
+              <w:t xml:space="preserve">Regime de uma empresa que valida </w:t>
+            </w:r>
+            <w:proofErr w:type="gramStart"/>
+            <w:r>
+              <w:rPr>
+                <w:rFonts w:ascii="Times New Roman" w:eastAsia="Times New Roman" w:hAnsi="Times New Roman" w:cs="Times New Roman"/>
+                <w:color w:val="000000" w:themeColor="text1"/>
+                <w:sz w:val="20"/>
+                <w:szCs w:val="20"/>
+                <w:lang w:eastAsia="pt-BR"/>
+              </w:rPr>
+              <w:t>a</w:t>
+            </w:r>
+            <w:proofErr w:type="gramEnd"/>
+            <w:r>
+              <w:rPr>
+                <w:rFonts w:ascii="Times New Roman" w:eastAsia="Times New Roman" w:hAnsi="Times New Roman" w:cs="Times New Roman"/>
+                <w:color w:val="000000" w:themeColor="text1"/>
+                <w:sz w:val="20"/>
+                <w:szCs w:val="20"/>
+                <w:lang w:eastAsia="pt-BR"/>
+              </w:rPr>
+              <w:t xml:space="preserve"> arrecadação, cobrança e fiscalização de impostos e unifica oito deles: municipais, estaduais e federais, todos em uma única guia de pagamento. </w:t>
             </w:r>
           </w:p>
         </w:tc>
@@ -10956,7 +11369,29 @@
                 <w:szCs w:val="20"/>
                 <w:lang w:eastAsia="pt-BR"/>
               </w:rPr>
-              <w:t>São 4 as técnicas, r</w:t>
+              <w:t xml:space="preserve">São </w:t>
+            </w:r>
+            <w:proofErr w:type="gramStart"/>
+            <w:r>
+              <w:rPr>
+                <w:rFonts w:ascii="Times New Roman" w:eastAsia="Times New Roman" w:hAnsi="Times New Roman" w:cs="Times New Roman"/>
+                <w:color w:val="000000" w:themeColor="text1"/>
+                <w:sz w:val="20"/>
+                <w:szCs w:val="20"/>
+                <w:lang w:eastAsia="pt-BR"/>
+              </w:rPr>
+              <w:t>4</w:t>
+            </w:r>
+            <w:proofErr w:type="gramEnd"/>
+            <w:r>
+              <w:rPr>
+                <w:rFonts w:ascii="Times New Roman" w:eastAsia="Times New Roman" w:hAnsi="Times New Roman" w:cs="Times New Roman"/>
+                <w:color w:val="000000" w:themeColor="text1"/>
+                <w:sz w:val="20"/>
+                <w:szCs w:val="20"/>
+                <w:lang w:eastAsia="pt-BR"/>
+              </w:rPr>
+              <w:t xml:space="preserve"> as técnicas, r</w:t>
             </w:r>
             <w:r>
               <w:rPr>
@@ -11386,6 +11821,7 @@
         </w:rPr>
         <w:t>Disponível em &lt;</w:t>
       </w:r>
+      <w:proofErr w:type="gramStart"/>
       <w:r>
         <w:rPr>
           <w:rFonts w:ascii="Times New Roman" w:hAnsi="Times New Roman" w:cs="Times New Roman"/>
@@ -11393,7 +11829,17 @@
           <w:sz w:val="20"/>
           <w:szCs w:val="20"/>
         </w:rPr>
-        <w:t>https://www.tray.com.</w:t>
+        <w:t>https</w:t>
+      </w:r>
+      <w:proofErr w:type="gramEnd"/>
+      <w:r>
+        <w:rPr>
+          <w:rFonts w:ascii="Times New Roman" w:hAnsi="Times New Roman" w:cs="Times New Roman"/>
+          <w:color w:val="000000" w:themeColor="text1"/>
+          <w:sz w:val="20"/>
+          <w:szCs w:val="20"/>
+        </w:rPr>
+        <w:t>://www.tray.com.</w:t>
       </w:r>
       <w:r>
         <w:rPr>
@@ -11525,6 +11971,7 @@
         </w:rPr>
         <w:t>Disponível em: &lt;</w:t>
       </w:r>
+      <w:proofErr w:type="gramStart"/>
       <w:r>
         <w:rPr>
           <w:rFonts w:ascii="Times New Roman" w:hAnsi="Times New Roman" w:cs="Times New Roman"/>
@@ -11532,7 +11979,17 @@
           <w:sz w:val="20"/>
           <w:szCs w:val="20"/>
         </w:rPr>
-        <w:t>https://transparencia.oabpr.org.br/glossario-contabil/</w:t>
+        <w:t>https</w:t>
+      </w:r>
+      <w:proofErr w:type="gramEnd"/>
+      <w:r>
+        <w:rPr>
+          <w:rFonts w:ascii="Times New Roman" w:hAnsi="Times New Roman" w:cs="Times New Roman"/>
+          <w:color w:val="000000" w:themeColor="text1"/>
+          <w:sz w:val="20"/>
+          <w:szCs w:val="20"/>
+        </w:rPr>
+        <w:t>://transparencia.oabpr.org.br/glossario-contabil/</w:t>
       </w:r>
       <w:r>
         <w:rPr>

</xml_diff>